<commit_message>
70 points from 100 from Problem03 about creating a class
</commit_message>
<xml_diff>
--- a/JSAdvanced/JSAdv/Exams/JSAdvancedRetakeExam_10-Dec-2019/3/03. Christmas Dinner_Problem description.docx
+++ b/JSAdvanced/JSAdv/Exams/JSAdvancedRetakeExam_10-Dec-2019/3/03. Christmas Dinner_Problem description.docx
@@ -1,6 +1,6 @@
 
 <file path=word/document.xml><?xml version="1.0" encoding="utf-8"?>
-<w:document xmlns:wpc="http://schemas.microsoft.com/office/word/2010/wordprocessingCanvas" xmlns:cx="http://schemas.microsoft.com/office/drawing/2014/chartex" xmlns:mc="http://schemas.openxmlformats.org/markup-compatibility/2006" xmlns:o="urn:schemas-microsoft-com:office:office" xmlns:r="http://schemas.openxmlformats.org/officeDocument/2006/relationships" xmlns:m="http://schemas.openxmlformats.org/officeDocument/2006/math" xmlns:v="urn:schemas-microsoft-com:vml" xmlns:wp14="http://schemas.microsoft.com/office/word/2010/wordprocessingDrawing" xmlns:wp="http://schemas.openxmlformats.org/drawingml/2006/wordprocessingDrawing" xmlns:w10="urn:schemas-microsoft-com:office:word" xmlns:w="http://schemas.openxmlformats.org/wordprocessingml/2006/main" xmlns:w14="http://schemas.microsoft.com/office/word/2010/wordml" xmlns:w15="http://schemas.microsoft.com/office/word/2012/wordml" xmlns:w16se="http://schemas.microsoft.com/office/word/2015/wordml/symex" xmlns:wpg="http://schemas.microsoft.com/office/word/2010/wordprocessingGroup" xmlns:wpi="http://schemas.microsoft.com/office/word/2010/wordprocessingInk" xmlns:wne="http://schemas.microsoft.com/office/word/2006/wordml" xmlns:wps="http://schemas.microsoft.com/office/word/2010/wordprocessingShape" mc:Ignorable="w14 w15 w16se wp14">
+<w:document xmlns:wpc="http://schemas.microsoft.com/office/word/2010/wordprocessingCanvas" xmlns:mc="http://schemas.openxmlformats.org/markup-compatibility/2006" xmlns:o="urn:schemas-microsoft-com:office:office" xmlns:r="http://schemas.openxmlformats.org/officeDocument/2006/relationships" xmlns:m="http://schemas.openxmlformats.org/officeDocument/2006/math" xmlns:v="urn:schemas-microsoft-com:vml" xmlns:wp14="http://schemas.microsoft.com/office/word/2010/wordprocessingDrawing" xmlns:wp="http://schemas.openxmlformats.org/drawingml/2006/wordprocessingDrawing" xmlns:w10="urn:schemas-microsoft-com:office:word" xmlns:w="http://schemas.openxmlformats.org/wordprocessingml/2006/main" xmlns:w14="http://schemas.microsoft.com/office/word/2010/wordml" xmlns:wpg="http://schemas.microsoft.com/office/word/2010/wordprocessingGroup" xmlns:wpi="http://schemas.microsoft.com/office/word/2010/wordprocessingInk" xmlns:wne="http://schemas.microsoft.com/office/word/2006/wordml" xmlns:wps="http://schemas.microsoft.com/office/word/2010/wordprocessingShape" mc:Ignorable="w14 wp14">
   <w:body>
     <w:p>
       <w:pPr>
@@ -45,7 +45,7 @@
         </w:rPr>
         <w:t xml:space="preserve">Exam problems for the </w:t>
       </w:r>
-      <w:hyperlink r:id="rId8" w:history="1">
+      <w:hyperlink r:id="rId9" w:history="1">
         <w:r>
           <w:rPr>
             <w:rStyle w:val="Hyperlink"/>
@@ -87,7 +87,7 @@
         </w:rPr>
         <w:t xml:space="preserve">Judge system at </w:t>
       </w:r>
-      <w:hyperlink r:id="rId9" w:anchor="2" w:history="1">
+      <w:hyperlink r:id="rId10" w:anchor="2" w:history="1">
         <w:r>
           <w:rPr>
             <w:rStyle w:val="Hyperlink"/>
@@ -107,6 +107,7 @@
       <w:pPr>
         <w:pStyle w:val="Heading1"/>
       </w:pPr>
+      <w:proofErr w:type="gramStart"/>
       <w:r>
         <w:t xml:space="preserve">Problem </w:t>
       </w:r>
@@ -114,7 +115,11 @@
         <w:t>3</w:t>
       </w:r>
       <w:r>
-        <w:t xml:space="preserve">. </w:t>
+        <w:t>.</w:t>
+      </w:r>
+      <w:proofErr w:type="gramEnd"/>
+      <w:r>
+        <w:t xml:space="preserve"> </w:t>
       </w:r>
       <w:r>
         <w:t>Christmas Dinner</w:t>
@@ -148,20 +153,32 @@
           <w:tab w:val="left" w:pos="14656"/>
         </w:tabs>
       </w:pPr>
+      <w:proofErr w:type="gramStart"/>
       <w:r>
         <w:rPr>
           <w:rFonts w:ascii="Consolas" w:hAnsi="Consolas"/>
           <w:b/>
           <w:color w:val="000080"/>
         </w:rPr>
-        <w:t xml:space="preserve">class </w:t>
-      </w:r>
+        <w:t>class</w:t>
+      </w:r>
+      <w:proofErr w:type="gramEnd"/>
       <w:r>
         <w:rPr>
           <w:rFonts w:ascii="Consolas" w:hAnsi="Consolas"/>
+          <w:b/>
+          <w:color w:val="000080"/>
+        </w:rPr>
+        <w:t xml:space="preserve"> </w:t>
+      </w:r>
+      <w:proofErr w:type="spellStart"/>
+      <w:r>
+        <w:rPr>
+          <w:rFonts w:ascii="Consolas" w:hAnsi="Consolas"/>
         </w:rPr>
         <w:t>ChristmasDinner</w:t>
       </w:r>
+      <w:proofErr w:type="spellEnd"/>
       <w:r>
         <w:rPr>
           <w:rFonts w:ascii="Consolas" w:hAnsi="Consolas"/>
@@ -230,6 +247,7 @@
         </w:rPr>
         <w:t xml:space="preserve">Write a </w:t>
       </w:r>
+      <w:proofErr w:type="spellStart"/>
       <w:r>
         <w:rPr>
           <w:rFonts w:eastAsia="Calibri" w:cs="Calibri"/>
@@ -241,6 +259,7 @@
         </w:rPr>
         <w:t>ChristmasDinner</w:t>
       </w:r>
+      <w:proofErr w:type="spellEnd"/>
       <w:r>
         <w:rPr>
           <w:rFonts w:eastAsia="Calibri" w:cs="Calibri"/>
@@ -331,9 +350,11 @@
       <w:pPr>
         <w:pStyle w:val="Heading4"/>
       </w:pPr>
+      <w:proofErr w:type="gramStart"/>
       <w:r>
         <w:t>constructor()</w:t>
       </w:r>
+      <w:proofErr w:type="gramEnd"/>
     </w:p>
     <w:p>
       <w:pPr>
@@ -593,7 +614,21 @@
         <w:rPr>
           <w:rFonts w:cstheme="minorHAnsi"/>
         </w:rPr>
-        <w:t>Use accessors to validate that the budget (the budget cannot be negative number). If the class is initialized with negative budget throw an error with the following message:</w:t>
+        <w:t xml:space="preserve">Use accessors to validate that the budget (the budget cannot be negative number). If the </w:t>
+      </w:r>
+      <w:proofErr w:type="gramStart"/>
+      <w:r>
+        <w:rPr>
+          <w:rFonts w:cstheme="minorHAnsi"/>
+        </w:rPr>
+        <w:t>class</w:t>
+      </w:r>
+      <w:proofErr w:type="gramEnd"/>
+      <w:r>
+        <w:rPr>
+          <w:rFonts w:cstheme="minorHAnsi"/>
+        </w:rPr>
+        <w:t xml:space="preserve"> is initialized with negative budget throw an error with the following message:</w:t>
       </w:r>
     </w:p>
     <w:p>
@@ -622,8 +657,13 @@
       <w:pPr>
         <w:pStyle w:val="Heading4"/>
       </w:pPr>
-      <w:r>
-        <w:t>shopping([product]</w:t>
+      <w:proofErr w:type="gramStart"/>
+      <w:r>
+        <w:t>shopping(</w:t>
+      </w:r>
+      <w:proofErr w:type="gramEnd"/>
+      <w:r>
+        <w:t>[product]</w:t>
       </w:r>
       <w:r>
         <w:t>)</w:t>
@@ -760,12 +800,17 @@
       <w:pPr>
         <w:pStyle w:val="Heading4"/>
       </w:pPr>
+      <w:proofErr w:type="gramStart"/>
       <w:r>
         <w:lastRenderedPageBreak/>
         <w:t>recipes</w:t>
       </w:r>
       <w:r>
-        <w:t>({</w:t>
+        <w:t>(</w:t>
+      </w:r>
+      <w:proofErr w:type="gramEnd"/>
+      <w:r>
+        <w:t>{</w:t>
       </w:r>
       <w:r>
         <w:t>recipe</w:t>
@@ -784,13 +829,32 @@
       <w:r>
         <w:t xml:space="preserve">In this method you will receive a recipe in the following format: </w:t>
       </w:r>
+      <w:proofErr w:type="gramStart"/>
       <w:r>
         <w:rPr>
           <w:rFonts w:ascii="Consolas" w:hAnsi="Consolas"/>
           <w:b/>
         </w:rPr>
-        <w:t xml:space="preserve">{ recipeName: string, </w:t>
-      </w:r>
+        <w:t xml:space="preserve">{ </w:t>
+      </w:r>
+      <w:proofErr w:type="spellStart"/>
+      <w:r>
+        <w:rPr>
+          <w:rFonts w:ascii="Consolas" w:hAnsi="Consolas"/>
+          <w:b/>
+        </w:rPr>
+        <w:t>recipeName</w:t>
+      </w:r>
+      <w:proofErr w:type="spellEnd"/>
+      <w:proofErr w:type="gramEnd"/>
+      <w:r>
+        <w:rPr>
+          <w:rFonts w:ascii="Consolas" w:hAnsi="Consolas"/>
+          <w:b/>
+        </w:rPr>
+        <w:t xml:space="preserve">: string, </w:t>
+      </w:r>
+      <w:proofErr w:type="spellStart"/>
       <w:r>
         <w:rPr>
           <w:rFonts w:ascii="Consolas" w:hAnsi="Consolas"/>
@@ -813,6 +877,7 @@
         </w:rPr>
         <w:t>List</w:t>
       </w:r>
+      <w:proofErr w:type="spellEnd"/>
       <w:r>
         <w:rPr>
           <w:rFonts w:ascii="Consolas" w:hAnsi="Consolas"/>
@@ -844,6 +909,7 @@
       <w:r>
         <w:t xml:space="preserve">The products require to prepare the meal are in contained the </w:t>
       </w:r>
+      <w:proofErr w:type="spellStart"/>
       <w:r>
         <w:rPr>
           <w:rFonts w:ascii="Consolas" w:hAnsi="Consolas"/>
@@ -851,9 +917,11 @@
         </w:rPr>
         <w:t>productList</w:t>
       </w:r>
+      <w:proofErr w:type="spellEnd"/>
       <w:r>
         <w:t xml:space="preserve">. If all the products from the </w:t>
       </w:r>
+      <w:proofErr w:type="spellStart"/>
       <w:r>
         <w:rPr>
           <w:rFonts w:ascii="Consolas" w:hAnsi="Consolas"/>
@@ -861,6 +929,7 @@
         </w:rPr>
         <w:t>productList</w:t>
       </w:r>
+      <w:proofErr w:type="spellEnd"/>
       <w:r>
         <w:rPr>
           <w:rFonts w:ascii="Consolas" w:hAnsi="Consolas"/>
@@ -879,13 +948,45 @@
           <w:rFonts w:ascii="Consolas" w:hAnsi="Consolas"/>
           <w:b/>
         </w:rPr>
-        <w:t>{ recipeName, productList }</w:t>
-      </w:r>
+        <w:t xml:space="preserve">{ </w:t>
+      </w:r>
+      <w:proofErr w:type="spellStart"/>
       <w:r>
         <w:rPr>
           <w:rFonts w:ascii="Consolas" w:hAnsi="Consolas"/>
           <w:b/>
         </w:rPr>
+        <w:t>recipeName</w:t>
+      </w:r>
+      <w:proofErr w:type="spellEnd"/>
+      <w:r>
+        <w:rPr>
+          <w:rFonts w:ascii="Consolas" w:hAnsi="Consolas"/>
+          <w:b/>
+        </w:rPr>
+        <w:t xml:space="preserve">, </w:t>
+      </w:r>
+      <w:proofErr w:type="spellStart"/>
+      <w:r>
+        <w:rPr>
+          <w:rFonts w:ascii="Consolas" w:hAnsi="Consolas"/>
+          <w:b/>
+        </w:rPr>
+        <w:t>productList</w:t>
+      </w:r>
+      <w:proofErr w:type="spellEnd"/>
+      <w:r>
+        <w:rPr>
+          <w:rFonts w:ascii="Consolas" w:hAnsi="Consolas"/>
+          <w:b/>
+        </w:rPr>
+        <w:t xml:space="preserve"> }</w:t>
+      </w:r>
+      <w:r>
+        <w:rPr>
+          <w:rFonts w:ascii="Consolas" w:hAnsi="Consolas"/>
+          <w:b/>
+        </w:rPr>
         <w:t xml:space="preserve"> </w:t>
       </w:r>
       <w:r>
@@ -918,7 +1019,25 @@
           <w:rFonts w:ascii="Consolas" w:hAnsi="Consolas" w:cstheme="minorHAnsi"/>
           <w:b/>
         </w:rPr>
-        <w:t>{recipeName} has been successfully cooked!</w:t>
+        <w:t>{</w:t>
+      </w:r>
+      <w:proofErr w:type="spellStart"/>
+      <w:proofErr w:type="gramStart"/>
+      <w:r>
+        <w:rPr>
+          <w:rFonts w:ascii="Consolas" w:hAnsi="Consolas" w:cstheme="minorHAnsi"/>
+          <w:b/>
+        </w:rPr>
+        <w:t>recipeName</w:t>
+      </w:r>
+      <w:proofErr w:type="spellEnd"/>
+      <w:proofErr w:type="gramEnd"/>
+      <w:r>
+        <w:rPr>
+          <w:rFonts w:ascii="Consolas" w:hAnsi="Consolas" w:cstheme="minorHAnsi"/>
+          <w:b/>
+        </w:rPr>
+        <w:t>} has been successfully cooked!</w:t>
       </w:r>
       <w:r>
         <w:t>"</w:t>
@@ -987,12 +1106,16 @@
       <w:pPr>
         <w:pStyle w:val="Heading4"/>
       </w:pPr>
+      <w:proofErr w:type="spellStart"/>
+      <w:proofErr w:type="gramStart"/>
       <w:r>
         <w:t>inviteGuests</w:t>
       </w:r>
+      <w:proofErr w:type="spellEnd"/>
       <w:r>
         <w:t>(</w:t>
       </w:r>
+      <w:proofErr w:type="gramEnd"/>
       <w:r>
         <w:t>name, dish</w:t>
       </w:r>
@@ -1222,7 +1345,25 @@
           <w:b/>
           <w:color w:val="auto"/>
         </w:rPr>
-        <w:t>{ {guestName}: {dish} }</w:t>
+        <w:t>{ {</w:t>
+      </w:r>
+      <w:proofErr w:type="spellStart"/>
+      <w:r>
+        <w:rPr>
+          <w:rFonts w:ascii="Consolas" w:hAnsi="Consolas"/>
+          <w:b/>
+          <w:color w:val="auto"/>
+        </w:rPr>
+        <w:t>guestName</w:t>
+      </w:r>
+      <w:proofErr w:type="spellEnd"/>
+      <w:r>
+        <w:rPr>
+          <w:rFonts w:ascii="Consolas" w:hAnsi="Consolas"/>
+          <w:b/>
+          <w:color w:val="auto"/>
+        </w:rPr>
+        <w:t>}: {dish} }</w:t>
       </w:r>
       <w:r>
         <w:rPr>
@@ -1288,19 +1429,39 @@
       <w:pPr>
         <w:pStyle w:val="Heading4"/>
       </w:pPr>
+      <w:proofErr w:type="spellStart"/>
+      <w:proofErr w:type="gramStart"/>
       <w:r>
         <w:t>show</w:t>
       </w:r>
       <w:r>
         <w:t>Attendance</w:t>
       </w:r>
+      <w:proofErr w:type="spellEnd"/>
       <w:r>
         <w:t>()</w:t>
       </w:r>
+      <w:proofErr w:type="gramEnd"/>
     </w:p>
     <w:p>
       <w:r>
-        <w:t xml:space="preserve">This function should return a sting with all the </w:t>
+        <w:t>This function should return a st</w:t>
+      </w:r>
+      <w:r>
+        <w:t>r</w:t>
+      </w:r>
+      <w:bookmarkStart w:id="0" w:name="_GoBack"/>
+      <w:bookmarkEnd w:id="0"/>
+      <w:r>
+        <w:t xml:space="preserve">ing with </w:t>
+      </w:r>
+      <w:proofErr w:type="gramStart"/>
+      <w:r>
+        <w:t>all the</w:t>
+      </w:r>
+      <w:proofErr w:type="gramEnd"/>
+      <w:r>
+        <w:t xml:space="preserve"> </w:t>
       </w:r>
       <w:r>
         <w:t>guest, the dish they are having and the products the dish is made of, separated by a comma and space (product, product) in</w:t>
@@ -1335,8 +1496,9 @@
           <w:color w:val="00000A"/>
           <w:sz w:val="22"/>
         </w:rPr>
-        <w:t>{name</w:t>
-      </w:r>
+        <w:t>{</w:t>
+      </w:r>
+      <w:proofErr w:type="gramStart"/>
       <w:r>
         <w:rPr>
           <w:rFonts w:ascii="Consolas" w:eastAsiaTheme="minorHAnsi" w:hAnsi="Consolas" w:cstheme="minorBidi"/>
@@ -1344,8 +1506,9 @@
           <w:color w:val="00000A"/>
           <w:sz w:val="22"/>
         </w:rPr>
-        <w:t>}</w:t>
-      </w:r>
+        <w:t>name</w:t>
+      </w:r>
+      <w:proofErr w:type="gramEnd"/>
       <w:r>
         <w:rPr>
           <w:rFonts w:ascii="Consolas" w:eastAsiaTheme="minorHAnsi" w:hAnsi="Consolas" w:cstheme="minorBidi"/>
@@ -1353,7 +1516,7 @@
           <w:color w:val="00000A"/>
           <w:sz w:val="22"/>
         </w:rPr>
-        <w:t xml:space="preserve"> will eat {dish}, which </w:t>
+        <w:t>}</w:t>
       </w:r>
       <w:r>
         <w:rPr>
@@ -1362,7 +1525,7 @@
           <w:color w:val="00000A"/>
           <w:sz w:val="22"/>
         </w:rPr>
-        <w:t>consists</w:t>
+        <w:t xml:space="preserve"> will eat {dish}, which </w:t>
       </w:r>
       <w:r>
         <w:rPr>
@@ -1371,28 +1534,28 @@
           <w:color w:val="00000A"/>
           <w:sz w:val="22"/>
         </w:rPr>
-        <w:t xml:space="preserve"> of {products}</w:t>
-      </w:r>
-    </w:p>
-    <w:p>
-      <w:pPr>
-        <w:pStyle w:val="Heading4"/>
+        <w:t>consists</w:t>
+      </w:r>
+      <w:r>
         <w:rPr>
           <w:rFonts w:ascii="Consolas" w:eastAsiaTheme="minorHAnsi" w:hAnsi="Consolas" w:cstheme="minorBidi"/>
           <w:iCs w:val="0"/>
           <w:color w:val="00000A"/>
           <w:sz w:val="22"/>
         </w:rPr>
-      </w:pPr>
-      <w:r>
+        <w:t xml:space="preserve"> of {products}</w:t>
+      </w:r>
+    </w:p>
+    <w:p>
+      <w:pPr>
+        <w:pStyle w:val="Heading4"/>
         <w:rPr>
           <w:rFonts w:ascii="Consolas" w:eastAsiaTheme="minorHAnsi" w:hAnsi="Consolas" w:cstheme="minorBidi"/>
           <w:iCs w:val="0"/>
           <w:color w:val="00000A"/>
           <w:sz w:val="22"/>
         </w:rPr>
-        <w:t xml:space="preserve">"{name} will eat {dish}, which </w:t>
-      </w:r>
+      </w:pPr>
       <w:r>
         <w:rPr>
           <w:rFonts w:ascii="Consolas" w:eastAsiaTheme="minorHAnsi" w:hAnsi="Consolas" w:cstheme="minorBidi"/>
@@ -1400,8 +1563,9 @@
           <w:color w:val="00000A"/>
           <w:sz w:val="22"/>
         </w:rPr>
-        <w:t>consists</w:t>
-      </w:r>
+        <w:t>"{</w:t>
+      </w:r>
+      <w:proofErr w:type="gramStart"/>
       <w:r>
         <w:rPr>
           <w:rFonts w:ascii="Consolas" w:eastAsiaTheme="minorHAnsi" w:hAnsi="Consolas" w:cstheme="minorBidi"/>
@@ -1409,19 +1573,18 @@
           <w:color w:val="00000A"/>
           <w:sz w:val="22"/>
         </w:rPr>
-        <w:t xml:space="preserve"> of {products}</w:t>
-      </w:r>
-    </w:p>
-    <w:p>
-      <w:pPr>
-        <w:pStyle w:val="Heading4"/>
+        <w:t>name</w:t>
+      </w:r>
+      <w:proofErr w:type="gramEnd"/>
+      <w:r>
         <w:rPr>
           <w:rFonts w:ascii="Consolas" w:eastAsiaTheme="minorHAnsi" w:hAnsi="Consolas" w:cstheme="minorBidi"/>
           <w:iCs w:val="0"/>
           <w:color w:val="00000A"/>
           <w:sz w:val="22"/>
         </w:rPr>
-      </w:pPr>
+        <w:t xml:space="preserve">} will eat {dish}, which </w:t>
+      </w:r>
       <w:r>
         <w:rPr>
           <w:rFonts w:ascii="Consolas" w:eastAsiaTheme="minorHAnsi" w:hAnsi="Consolas" w:cstheme="minorBidi"/>
@@ -1429,19 +1592,48 @@
           <w:color w:val="00000A"/>
           <w:sz w:val="22"/>
         </w:rPr>
-        <w:t>. . . "</w:t>
+        <w:t>consists</w:t>
+      </w:r>
+      <w:r>
+        <w:rPr>
+          <w:rFonts w:ascii="Consolas" w:eastAsiaTheme="minorHAnsi" w:hAnsi="Consolas" w:cstheme="minorBidi"/>
+          <w:iCs w:val="0"/>
+          <w:color w:val="00000A"/>
+          <w:sz w:val="22"/>
+        </w:rPr>
+        <w:t xml:space="preserve"> of {products}</w:t>
       </w:r>
     </w:p>
     <w:p>
       <w:pPr>
-        <w:pStyle w:val="Heading3"/>
-      </w:pPr>
-      <w:r>
-        <w:t>Submission</w:t>
+        <w:pStyle w:val="Heading4"/>
+        <w:rPr>
+          <w:rFonts w:ascii="Consolas" w:eastAsiaTheme="minorHAnsi" w:hAnsi="Consolas" w:cstheme="minorBidi"/>
+          <w:iCs w:val="0"/>
+          <w:color w:val="00000A"/>
+          <w:sz w:val="22"/>
+        </w:rPr>
+      </w:pPr>
+      <w:r>
+        <w:rPr>
+          <w:rFonts w:ascii="Consolas" w:eastAsiaTheme="minorHAnsi" w:hAnsi="Consolas" w:cstheme="minorBidi"/>
+          <w:iCs w:val="0"/>
+          <w:color w:val="00000A"/>
+          <w:sz w:val="22"/>
+        </w:rPr>
+        <w:t>. . . "</w:t>
       </w:r>
     </w:p>
     <w:p>
       <w:pPr>
+        <w:pStyle w:val="Heading3"/>
+      </w:pPr>
+      <w:r>
+        <w:t>Submission</w:t>
+      </w:r>
+    </w:p>
+    <w:p>
+      <w:pPr>
         <w:rPr>
           <w:b/>
           <w:bCs/>
@@ -1453,6 +1645,7 @@
       <w:r>
         <w:t xml:space="preserve">only your </w:t>
       </w:r>
+      <w:proofErr w:type="spellStart"/>
       <w:r>
         <w:rPr>
           <w:rFonts w:ascii="Consolas" w:hAnsi="Consolas"/>
@@ -1461,6 +1654,7 @@
         </w:rPr>
         <w:t>ChristmasDinner</w:t>
       </w:r>
+      <w:proofErr w:type="spellEnd"/>
       <w:r>
         <w:rPr>
           <w:b/>
@@ -1672,6 +1866,7 @@
               </w:rPr>
               <w:t> </w:t>
             </w:r>
+            <w:proofErr w:type="spellStart"/>
             <w:r>
               <w:rPr>
                 <w:rFonts w:ascii="Consolas" w:eastAsia="Times New Roman" w:hAnsi="Consolas" w:cs="Times New Roman"/>
@@ -1681,6 +1876,7 @@
               </w:rPr>
               <w:t>ChristmasDinner</w:t>
             </w:r>
+            <w:proofErr w:type="spellEnd"/>
             <w:r>
               <w:rPr>
                 <w:rFonts w:ascii="Consolas" w:eastAsia="Times New Roman" w:hAnsi="Consolas" w:cs="Times New Roman"/>
@@ -1709,8 +1905,6 @@
               </w:rPr>
               <w:t>);</w:t>
             </w:r>
-            <w:bookmarkStart w:id="0" w:name="_GoBack"/>
-            <w:bookmarkEnd w:id="0"/>
           </w:p>
           <w:p>
             <w:pPr>
@@ -1735,6 +1929,7 @@
                 <w:szCs w:val="23"/>
               </w:rPr>
             </w:pPr>
+            <w:proofErr w:type="spellStart"/>
             <w:r>
               <w:rPr>
                 <w:rFonts w:ascii="Consolas" w:eastAsia="Times New Roman" w:hAnsi="Consolas" w:cs="Times New Roman"/>
@@ -1742,7 +1937,17 @@
                 <w:sz w:val="23"/>
                 <w:szCs w:val="23"/>
               </w:rPr>
-              <w:t>dinner.shopping(['Salt', 1]);</w:t>
+              <w:t>dinner.shopping</w:t>
+            </w:r>
+            <w:proofErr w:type="spellEnd"/>
+            <w:r>
+              <w:rPr>
+                <w:rFonts w:ascii="Consolas" w:eastAsia="Times New Roman" w:hAnsi="Consolas" w:cs="Times New Roman"/>
+                <w:color w:val="000000" w:themeColor="text1"/>
+                <w:sz w:val="23"/>
+                <w:szCs w:val="23"/>
+              </w:rPr>
+              <w:t>(['Salt', 1]);</w:t>
             </w:r>
           </w:p>
           <w:p>
@@ -1756,6 +1961,7 @@
                 <w:szCs w:val="23"/>
               </w:rPr>
             </w:pPr>
+            <w:proofErr w:type="spellStart"/>
             <w:r>
               <w:rPr>
                 <w:rFonts w:ascii="Consolas" w:eastAsia="Times New Roman" w:hAnsi="Consolas" w:cs="Times New Roman"/>
@@ -1763,7 +1969,17 @@
                 <w:sz w:val="23"/>
                 <w:szCs w:val="23"/>
               </w:rPr>
-              <w:t>dinner.shopping(['Beans', 3]);</w:t>
+              <w:t>dinner.shopping</w:t>
+            </w:r>
+            <w:proofErr w:type="spellEnd"/>
+            <w:r>
+              <w:rPr>
+                <w:rFonts w:ascii="Consolas" w:eastAsia="Times New Roman" w:hAnsi="Consolas" w:cs="Times New Roman"/>
+                <w:color w:val="000000" w:themeColor="text1"/>
+                <w:sz w:val="23"/>
+                <w:szCs w:val="23"/>
+              </w:rPr>
+              <w:t>(['Beans', 3]);</w:t>
             </w:r>
           </w:p>
           <w:p>
@@ -1777,6 +1993,7 @@
                 <w:szCs w:val="23"/>
               </w:rPr>
             </w:pPr>
+            <w:proofErr w:type="spellStart"/>
             <w:r>
               <w:rPr>
                 <w:rFonts w:ascii="Consolas" w:eastAsia="Times New Roman" w:hAnsi="Consolas" w:cs="Times New Roman"/>
@@ -1784,7 +2001,17 @@
                 <w:sz w:val="23"/>
                 <w:szCs w:val="23"/>
               </w:rPr>
-              <w:t>dinner.shopping(['Cabbage', 4]);</w:t>
+              <w:t>dinner.shopping</w:t>
+            </w:r>
+            <w:proofErr w:type="spellEnd"/>
+            <w:r>
+              <w:rPr>
+                <w:rFonts w:ascii="Consolas" w:eastAsia="Times New Roman" w:hAnsi="Consolas" w:cs="Times New Roman"/>
+                <w:color w:val="000000" w:themeColor="text1"/>
+                <w:sz w:val="23"/>
+                <w:szCs w:val="23"/>
+              </w:rPr>
+              <w:t>(['Cabbage', 4]);</w:t>
             </w:r>
           </w:p>
           <w:p>
@@ -1798,6 +2025,7 @@
                 <w:szCs w:val="23"/>
               </w:rPr>
             </w:pPr>
+            <w:proofErr w:type="spellStart"/>
             <w:r>
               <w:rPr>
                 <w:rFonts w:ascii="Consolas" w:eastAsia="Times New Roman" w:hAnsi="Consolas" w:cs="Times New Roman"/>
@@ -1805,7 +2033,17 @@
                 <w:sz w:val="23"/>
                 <w:szCs w:val="23"/>
               </w:rPr>
-              <w:t>dinner.shopping(['Rice', 2]);</w:t>
+              <w:t>dinner.shopping</w:t>
+            </w:r>
+            <w:proofErr w:type="spellEnd"/>
+            <w:r>
+              <w:rPr>
+                <w:rFonts w:ascii="Consolas" w:eastAsia="Times New Roman" w:hAnsi="Consolas" w:cs="Times New Roman"/>
+                <w:color w:val="000000" w:themeColor="text1"/>
+                <w:sz w:val="23"/>
+                <w:szCs w:val="23"/>
+              </w:rPr>
+              <w:t>(['Rice', 2]);</w:t>
             </w:r>
           </w:p>
           <w:p>
@@ -1819,6 +2057,7 @@
                 <w:szCs w:val="23"/>
               </w:rPr>
             </w:pPr>
+            <w:proofErr w:type="spellStart"/>
             <w:r>
               <w:rPr>
                 <w:rFonts w:ascii="Consolas" w:eastAsia="Times New Roman" w:hAnsi="Consolas" w:cs="Times New Roman"/>
@@ -1826,7 +2065,17 @@
                 <w:sz w:val="23"/>
                 <w:szCs w:val="23"/>
               </w:rPr>
-              <w:t>dinner.shopping(['Savory', 1]);</w:t>
+              <w:t>dinner.shopping</w:t>
+            </w:r>
+            <w:proofErr w:type="spellEnd"/>
+            <w:r>
+              <w:rPr>
+                <w:rFonts w:ascii="Consolas" w:eastAsia="Times New Roman" w:hAnsi="Consolas" w:cs="Times New Roman"/>
+                <w:color w:val="000000" w:themeColor="text1"/>
+                <w:sz w:val="23"/>
+                <w:szCs w:val="23"/>
+              </w:rPr>
+              <w:t>(['Savory', 1]);</w:t>
             </w:r>
           </w:p>
           <w:p>
@@ -1840,6 +2089,7 @@
                 <w:szCs w:val="23"/>
               </w:rPr>
             </w:pPr>
+            <w:proofErr w:type="spellStart"/>
             <w:r>
               <w:rPr>
                 <w:rFonts w:ascii="Consolas" w:eastAsia="Times New Roman" w:hAnsi="Consolas" w:cs="Times New Roman"/>
@@ -1847,7 +2097,17 @@
                 <w:sz w:val="23"/>
                 <w:szCs w:val="23"/>
               </w:rPr>
-              <w:t>dinner.shopping(['Peppers', 1]);</w:t>
+              <w:t>dinner.shopping</w:t>
+            </w:r>
+            <w:proofErr w:type="spellEnd"/>
+            <w:r>
+              <w:rPr>
+                <w:rFonts w:ascii="Consolas" w:eastAsia="Times New Roman" w:hAnsi="Consolas" w:cs="Times New Roman"/>
+                <w:color w:val="000000" w:themeColor="text1"/>
+                <w:sz w:val="23"/>
+                <w:szCs w:val="23"/>
+              </w:rPr>
+              <w:t>(['Peppers', 1]);</w:t>
             </w:r>
           </w:p>
           <w:p>
@@ -1861,6 +2121,7 @@
                 <w:szCs w:val="23"/>
               </w:rPr>
             </w:pPr>
+            <w:proofErr w:type="spellStart"/>
             <w:r>
               <w:rPr>
                 <w:rFonts w:ascii="Consolas" w:eastAsia="Times New Roman" w:hAnsi="Consolas" w:cs="Times New Roman"/>
@@ -1868,7 +2129,17 @@
                 <w:sz w:val="23"/>
                 <w:szCs w:val="23"/>
               </w:rPr>
-              <w:t>dinner.shopping(['Fruits', 40]);</w:t>
+              <w:t>dinner.shopping</w:t>
+            </w:r>
+            <w:proofErr w:type="spellEnd"/>
+            <w:r>
+              <w:rPr>
+                <w:rFonts w:ascii="Consolas" w:eastAsia="Times New Roman" w:hAnsi="Consolas" w:cs="Times New Roman"/>
+                <w:color w:val="000000" w:themeColor="text1"/>
+                <w:sz w:val="23"/>
+                <w:szCs w:val="23"/>
+              </w:rPr>
+              <w:t>(['Fruits', 40]);</w:t>
             </w:r>
           </w:p>
           <w:p>
@@ -1882,6 +2153,7 @@
                 <w:szCs w:val="23"/>
               </w:rPr>
             </w:pPr>
+            <w:proofErr w:type="spellStart"/>
             <w:r>
               <w:rPr>
                 <w:rFonts w:ascii="Consolas" w:eastAsia="Times New Roman" w:hAnsi="Consolas" w:cs="Times New Roman"/>
@@ -1889,7 +2161,17 @@
                 <w:sz w:val="23"/>
                 <w:szCs w:val="23"/>
               </w:rPr>
-              <w:t>dinner.shopping(['Honey', 10]);</w:t>
+              <w:t>dinner.shopping</w:t>
+            </w:r>
+            <w:proofErr w:type="spellEnd"/>
+            <w:r>
+              <w:rPr>
+                <w:rFonts w:ascii="Consolas" w:eastAsia="Times New Roman" w:hAnsi="Consolas" w:cs="Times New Roman"/>
+                <w:color w:val="000000" w:themeColor="text1"/>
+                <w:sz w:val="23"/>
+                <w:szCs w:val="23"/>
+              </w:rPr>
+              <w:t>(['Honey', 10]);</w:t>
             </w:r>
           </w:p>
           <w:p>
@@ -1915,6 +2197,7 @@
                 <w:szCs w:val="23"/>
               </w:rPr>
             </w:pPr>
+            <w:proofErr w:type="spellStart"/>
             <w:r>
               <w:rPr>
                 <w:rFonts w:ascii="Consolas" w:eastAsia="Times New Roman" w:hAnsi="Consolas" w:cs="Times New Roman"/>
@@ -1922,7 +2205,17 @@
                 <w:sz w:val="23"/>
                 <w:szCs w:val="23"/>
               </w:rPr>
-              <w:t>dinner.recipes({</w:t>
+              <w:t>dinner.recipes</w:t>
+            </w:r>
+            <w:proofErr w:type="spellEnd"/>
+            <w:r>
+              <w:rPr>
+                <w:rFonts w:ascii="Consolas" w:eastAsia="Times New Roman" w:hAnsi="Consolas" w:cs="Times New Roman"/>
+                <w:color w:val="000000" w:themeColor="text1"/>
+                <w:sz w:val="23"/>
+                <w:szCs w:val="23"/>
+              </w:rPr>
+              <w:t>({</w:t>
             </w:r>
           </w:p>
           <w:p>
@@ -1943,7 +2236,47 @@
                 <w:sz w:val="23"/>
                 <w:szCs w:val="23"/>
               </w:rPr>
-              <w:t xml:space="preserve">    recipeName: 'Oshav',</w:t>
+              <w:t xml:space="preserve">    </w:t>
+            </w:r>
+            <w:proofErr w:type="spellStart"/>
+            <w:r>
+              <w:rPr>
+                <w:rFonts w:ascii="Consolas" w:eastAsia="Times New Roman" w:hAnsi="Consolas" w:cs="Times New Roman"/>
+                <w:color w:val="000000" w:themeColor="text1"/>
+                <w:sz w:val="23"/>
+                <w:szCs w:val="23"/>
+              </w:rPr>
+              <w:t>recipeName</w:t>
+            </w:r>
+            <w:proofErr w:type="spellEnd"/>
+            <w:r>
+              <w:rPr>
+                <w:rFonts w:ascii="Consolas" w:eastAsia="Times New Roman" w:hAnsi="Consolas" w:cs="Times New Roman"/>
+                <w:color w:val="000000" w:themeColor="text1"/>
+                <w:sz w:val="23"/>
+                <w:szCs w:val="23"/>
+              </w:rPr>
+              <w:t>: '</w:t>
+            </w:r>
+            <w:proofErr w:type="spellStart"/>
+            <w:r>
+              <w:rPr>
+                <w:rFonts w:ascii="Consolas" w:eastAsia="Times New Roman" w:hAnsi="Consolas" w:cs="Times New Roman"/>
+                <w:color w:val="000000" w:themeColor="text1"/>
+                <w:sz w:val="23"/>
+                <w:szCs w:val="23"/>
+              </w:rPr>
+              <w:t>Oshav</w:t>
+            </w:r>
+            <w:proofErr w:type="spellEnd"/>
+            <w:r>
+              <w:rPr>
+                <w:rFonts w:ascii="Consolas" w:eastAsia="Times New Roman" w:hAnsi="Consolas" w:cs="Times New Roman"/>
+                <w:color w:val="000000" w:themeColor="text1"/>
+                <w:sz w:val="23"/>
+                <w:szCs w:val="23"/>
+              </w:rPr>
+              <w:t>',</w:t>
             </w:r>
           </w:p>
           <w:p>
@@ -1964,7 +2297,27 @@
                 <w:sz w:val="23"/>
                 <w:szCs w:val="23"/>
               </w:rPr>
-              <w:t xml:space="preserve">    productsList: ['Fruits', 'Honey']</w:t>
+              <w:t xml:space="preserve">    </w:t>
+            </w:r>
+            <w:proofErr w:type="spellStart"/>
+            <w:r>
+              <w:rPr>
+                <w:rFonts w:ascii="Consolas" w:eastAsia="Times New Roman" w:hAnsi="Consolas" w:cs="Times New Roman"/>
+                <w:color w:val="000000" w:themeColor="text1"/>
+                <w:sz w:val="23"/>
+                <w:szCs w:val="23"/>
+              </w:rPr>
+              <w:t>productsList</w:t>
+            </w:r>
+            <w:proofErr w:type="spellEnd"/>
+            <w:r>
+              <w:rPr>
+                <w:rFonts w:ascii="Consolas" w:eastAsia="Times New Roman" w:hAnsi="Consolas" w:cs="Times New Roman"/>
+                <w:color w:val="000000" w:themeColor="text1"/>
+                <w:sz w:val="23"/>
+                <w:szCs w:val="23"/>
+              </w:rPr>
+              <w:t>: ['Fruits', 'Honey']</w:t>
             </w:r>
           </w:p>
           <w:p>
@@ -1999,6 +2352,7 @@
                 <w:szCs w:val="23"/>
               </w:rPr>
             </w:pPr>
+            <w:proofErr w:type="spellStart"/>
             <w:r>
               <w:rPr>
                 <w:rFonts w:ascii="Consolas" w:eastAsia="Times New Roman" w:hAnsi="Consolas" w:cs="Times New Roman"/>
@@ -2006,7 +2360,17 @@
                 <w:sz w:val="23"/>
                 <w:szCs w:val="23"/>
               </w:rPr>
-              <w:t>dinner.recipes({</w:t>
+              <w:t>dinner.recipes</w:t>
+            </w:r>
+            <w:proofErr w:type="spellEnd"/>
+            <w:r>
+              <w:rPr>
+                <w:rFonts w:ascii="Consolas" w:eastAsia="Times New Roman" w:hAnsi="Consolas" w:cs="Times New Roman"/>
+                <w:color w:val="000000" w:themeColor="text1"/>
+                <w:sz w:val="23"/>
+                <w:szCs w:val="23"/>
+              </w:rPr>
+              <w:t>({</w:t>
             </w:r>
           </w:p>
           <w:p>
@@ -2027,7 +2391,27 @@
                 <w:sz w:val="23"/>
                 <w:szCs w:val="23"/>
               </w:rPr>
-              <w:t xml:space="preserve">    recipeName: 'Folded cabbage leaves filled with rice',</w:t>
+              <w:t xml:space="preserve">    </w:t>
+            </w:r>
+            <w:proofErr w:type="spellStart"/>
+            <w:r>
+              <w:rPr>
+                <w:rFonts w:ascii="Consolas" w:eastAsia="Times New Roman" w:hAnsi="Consolas" w:cs="Times New Roman"/>
+                <w:color w:val="000000" w:themeColor="text1"/>
+                <w:sz w:val="23"/>
+                <w:szCs w:val="23"/>
+              </w:rPr>
+              <w:t>recipeName</w:t>
+            </w:r>
+            <w:proofErr w:type="spellEnd"/>
+            <w:r>
+              <w:rPr>
+                <w:rFonts w:ascii="Consolas" w:eastAsia="Times New Roman" w:hAnsi="Consolas" w:cs="Times New Roman"/>
+                <w:color w:val="000000" w:themeColor="text1"/>
+                <w:sz w:val="23"/>
+                <w:szCs w:val="23"/>
+              </w:rPr>
+              <w:t>: 'Folded cabbage leaves filled with rice',</w:t>
             </w:r>
           </w:p>
           <w:p>
@@ -2048,7 +2432,27 @@
                 <w:sz w:val="23"/>
                 <w:szCs w:val="23"/>
               </w:rPr>
-              <w:t xml:space="preserve">    productsList: ['Cabbage', 'Rice', 'Salt', 'Savory']</w:t>
+              <w:t xml:space="preserve">    </w:t>
+            </w:r>
+            <w:proofErr w:type="spellStart"/>
+            <w:r>
+              <w:rPr>
+                <w:rFonts w:ascii="Consolas" w:eastAsia="Times New Roman" w:hAnsi="Consolas" w:cs="Times New Roman"/>
+                <w:color w:val="000000" w:themeColor="text1"/>
+                <w:sz w:val="23"/>
+                <w:szCs w:val="23"/>
+              </w:rPr>
+              <w:t>productsList</w:t>
+            </w:r>
+            <w:proofErr w:type="spellEnd"/>
+            <w:r>
+              <w:rPr>
+                <w:rFonts w:ascii="Consolas" w:eastAsia="Times New Roman" w:hAnsi="Consolas" w:cs="Times New Roman"/>
+                <w:color w:val="000000" w:themeColor="text1"/>
+                <w:sz w:val="23"/>
+                <w:szCs w:val="23"/>
+              </w:rPr>
+              <w:t>: ['Cabbage', 'Rice', 'Salt', 'Savory']</w:t>
             </w:r>
           </w:p>
           <w:p>
@@ -2083,6 +2487,7 @@
                 <w:szCs w:val="23"/>
               </w:rPr>
             </w:pPr>
+            <w:proofErr w:type="spellStart"/>
             <w:r>
               <w:rPr>
                 <w:rFonts w:ascii="Consolas" w:eastAsia="Times New Roman" w:hAnsi="Consolas" w:cs="Times New Roman"/>
@@ -2090,7 +2495,17 @@
                 <w:sz w:val="23"/>
                 <w:szCs w:val="23"/>
               </w:rPr>
-              <w:t>dinner.recipes({</w:t>
+              <w:t>dinner.recipes</w:t>
+            </w:r>
+            <w:proofErr w:type="spellEnd"/>
+            <w:r>
+              <w:rPr>
+                <w:rFonts w:ascii="Consolas" w:eastAsia="Times New Roman" w:hAnsi="Consolas" w:cs="Times New Roman"/>
+                <w:color w:val="000000" w:themeColor="text1"/>
+                <w:sz w:val="23"/>
+                <w:szCs w:val="23"/>
+              </w:rPr>
+              <w:t>({</w:t>
             </w:r>
           </w:p>
           <w:p>
@@ -2111,7 +2526,27 @@
                 <w:sz w:val="23"/>
                 <w:szCs w:val="23"/>
               </w:rPr>
-              <w:t xml:space="preserve">    recipeName: 'Peppers filled with beans',</w:t>
+              <w:t xml:space="preserve">    </w:t>
+            </w:r>
+            <w:proofErr w:type="spellStart"/>
+            <w:r>
+              <w:rPr>
+                <w:rFonts w:ascii="Consolas" w:eastAsia="Times New Roman" w:hAnsi="Consolas" w:cs="Times New Roman"/>
+                <w:color w:val="000000" w:themeColor="text1"/>
+                <w:sz w:val="23"/>
+                <w:szCs w:val="23"/>
+              </w:rPr>
+              <w:t>recipeName</w:t>
+            </w:r>
+            <w:proofErr w:type="spellEnd"/>
+            <w:r>
+              <w:rPr>
+                <w:rFonts w:ascii="Consolas" w:eastAsia="Times New Roman" w:hAnsi="Consolas" w:cs="Times New Roman"/>
+                <w:color w:val="000000" w:themeColor="text1"/>
+                <w:sz w:val="23"/>
+                <w:szCs w:val="23"/>
+              </w:rPr>
+              <w:t>: 'Peppers filled with beans',</w:t>
             </w:r>
           </w:p>
           <w:p>
@@ -2132,7 +2567,27 @@
                 <w:sz w:val="23"/>
                 <w:szCs w:val="23"/>
               </w:rPr>
-              <w:t xml:space="preserve">    productsList: ['Beans', 'Peppers', 'Salt']</w:t>
+              <w:t xml:space="preserve">    </w:t>
+            </w:r>
+            <w:proofErr w:type="spellStart"/>
+            <w:r>
+              <w:rPr>
+                <w:rFonts w:ascii="Consolas" w:eastAsia="Times New Roman" w:hAnsi="Consolas" w:cs="Times New Roman"/>
+                <w:color w:val="000000" w:themeColor="text1"/>
+                <w:sz w:val="23"/>
+                <w:szCs w:val="23"/>
+              </w:rPr>
+              <w:t>productsList</w:t>
+            </w:r>
+            <w:proofErr w:type="spellEnd"/>
+            <w:r>
+              <w:rPr>
+                <w:rFonts w:ascii="Consolas" w:eastAsia="Times New Roman" w:hAnsi="Consolas" w:cs="Times New Roman"/>
+                <w:color w:val="000000" w:themeColor="text1"/>
+                <w:sz w:val="23"/>
+                <w:szCs w:val="23"/>
+              </w:rPr>
+              <w:t>: ['Beans', 'Peppers', 'Salt']</w:t>
             </w:r>
           </w:p>
           <w:p>
@@ -2179,6 +2634,7 @@
                 <w:szCs w:val="23"/>
               </w:rPr>
             </w:pPr>
+            <w:proofErr w:type="spellStart"/>
             <w:r>
               <w:rPr>
                 <w:rFonts w:ascii="Consolas" w:eastAsia="Times New Roman" w:hAnsi="Consolas" w:cs="Times New Roman"/>
@@ -2186,7 +2642,37 @@
                 <w:sz w:val="23"/>
                 <w:szCs w:val="23"/>
               </w:rPr>
-              <w:t>dinner.inviteGuests('Ivan', 'Oshav');</w:t>
+              <w:t>dinner.inviteGuests</w:t>
+            </w:r>
+            <w:proofErr w:type="spellEnd"/>
+            <w:r>
+              <w:rPr>
+                <w:rFonts w:ascii="Consolas" w:eastAsia="Times New Roman" w:hAnsi="Consolas" w:cs="Times New Roman"/>
+                <w:color w:val="000000" w:themeColor="text1"/>
+                <w:sz w:val="23"/>
+                <w:szCs w:val="23"/>
+              </w:rPr>
+              <w:t>('Ivan', '</w:t>
+            </w:r>
+            <w:proofErr w:type="spellStart"/>
+            <w:r>
+              <w:rPr>
+                <w:rFonts w:ascii="Consolas" w:eastAsia="Times New Roman" w:hAnsi="Consolas" w:cs="Times New Roman"/>
+                <w:color w:val="000000" w:themeColor="text1"/>
+                <w:sz w:val="23"/>
+                <w:szCs w:val="23"/>
+              </w:rPr>
+              <w:t>Oshav</w:t>
+            </w:r>
+            <w:proofErr w:type="spellEnd"/>
+            <w:r>
+              <w:rPr>
+                <w:rFonts w:ascii="Consolas" w:eastAsia="Times New Roman" w:hAnsi="Consolas" w:cs="Times New Roman"/>
+                <w:color w:val="000000" w:themeColor="text1"/>
+                <w:sz w:val="23"/>
+                <w:szCs w:val="23"/>
+              </w:rPr>
+              <w:t>');</w:t>
             </w:r>
           </w:p>
           <w:p>
@@ -2200,6 +2686,7 @@
                 <w:szCs w:val="23"/>
               </w:rPr>
             </w:pPr>
+            <w:proofErr w:type="spellStart"/>
             <w:r>
               <w:rPr>
                 <w:rFonts w:ascii="Consolas" w:eastAsia="Times New Roman" w:hAnsi="Consolas" w:cs="Times New Roman"/>
@@ -2207,7 +2694,37 @@
                 <w:sz w:val="23"/>
                 <w:szCs w:val="23"/>
               </w:rPr>
-              <w:t>dinner.inviteGuests('Petar', 'Folded cabbage leaves filled with rice');</w:t>
+              <w:t>dinner.inviteGuests</w:t>
+            </w:r>
+            <w:proofErr w:type="spellEnd"/>
+            <w:r>
+              <w:rPr>
+                <w:rFonts w:ascii="Consolas" w:eastAsia="Times New Roman" w:hAnsi="Consolas" w:cs="Times New Roman"/>
+                <w:color w:val="000000" w:themeColor="text1"/>
+                <w:sz w:val="23"/>
+                <w:szCs w:val="23"/>
+              </w:rPr>
+              <w:t>('</w:t>
+            </w:r>
+            <w:proofErr w:type="spellStart"/>
+            <w:r>
+              <w:rPr>
+                <w:rFonts w:ascii="Consolas" w:eastAsia="Times New Roman" w:hAnsi="Consolas" w:cs="Times New Roman"/>
+                <w:color w:val="000000" w:themeColor="text1"/>
+                <w:sz w:val="23"/>
+                <w:szCs w:val="23"/>
+              </w:rPr>
+              <w:t>Petar</w:t>
+            </w:r>
+            <w:proofErr w:type="spellEnd"/>
+            <w:r>
+              <w:rPr>
+                <w:rFonts w:ascii="Consolas" w:eastAsia="Times New Roman" w:hAnsi="Consolas" w:cs="Times New Roman"/>
+                <w:color w:val="000000" w:themeColor="text1"/>
+                <w:sz w:val="23"/>
+                <w:szCs w:val="23"/>
+              </w:rPr>
+              <w:t>', 'Folded cabbage leaves filled with rice');</w:t>
             </w:r>
           </w:p>
           <w:p>
@@ -2221,6 +2738,7 @@
                 <w:szCs w:val="23"/>
               </w:rPr>
             </w:pPr>
+            <w:proofErr w:type="spellStart"/>
             <w:r>
               <w:rPr>
                 <w:rFonts w:ascii="Consolas" w:eastAsia="Times New Roman" w:hAnsi="Consolas" w:cs="Times New Roman"/>
@@ -2228,7 +2746,37 @@
                 <w:sz w:val="23"/>
                 <w:szCs w:val="23"/>
               </w:rPr>
-              <w:t>dinner.inviteGuests('Georgi', 'Peppers filled with beans');</w:t>
+              <w:t>dinner.inviteGuests</w:t>
+            </w:r>
+            <w:proofErr w:type="spellEnd"/>
+            <w:r>
+              <w:rPr>
+                <w:rFonts w:ascii="Consolas" w:eastAsia="Times New Roman" w:hAnsi="Consolas" w:cs="Times New Roman"/>
+                <w:color w:val="000000" w:themeColor="text1"/>
+                <w:sz w:val="23"/>
+                <w:szCs w:val="23"/>
+              </w:rPr>
+              <w:t>('</w:t>
+            </w:r>
+            <w:proofErr w:type="spellStart"/>
+            <w:r>
+              <w:rPr>
+                <w:rFonts w:ascii="Consolas" w:eastAsia="Times New Roman" w:hAnsi="Consolas" w:cs="Times New Roman"/>
+                <w:color w:val="000000" w:themeColor="text1"/>
+                <w:sz w:val="23"/>
+                <w:szCs w:val="23"/>
+              </w:rPr>
+              <w:t>Georgi</w:t>
+            </w:r>
+            <w:proofErr w:type="spellEnd"/>
+            <w:r>
+              <w:rPr>
+                <w:rFonts w:ascii="Consolas" w:eastAsia="Times New Roman" w:hAnsi="Consolas" w:cs="Times New Roman"/>
+                <w:color w:val="000000" w:themeColor="text1"/>
+                <w:sz w:val="23"/>
+                <w:szCs w:val="23"/>
+              </w:rPr>
+              <w:t>', 'Peppers filled with beans');</w:t>
             </w:r>
           </w:p>
           <w:p>
@@ -2262,7 +2810,27 @@
                 <w:sz w:val="23"/>
                 <w:szCs w:val="23"/>
               </w:rPr>
-              <w:t>console.log(dinner.showAttendance());</w:t>
+              <w:t>console.log(</w:t>
+            </w:r>
+            <w:proofErr w:type="spellStart"/>
+            <w:r>
+              <w:rPr>
+                <w:rFonts w:ascii="Consolas" w:eastAsia="Times New Roman" w:hAnsi="Consolas" w:cs="Times New Roman"/>
+                <w:color w:val="000000" w:themeColor="text1"/>
+                <w:sz w:val="23"/>
+                <w:szCs w:val="23"/>
+              </w:rPr>
+              <w:t>dinner.showAttendance</w:t>
+            </w:r>
+            <w:proofErr w:type="spellEnd"/>
+            <w:r>
+              <w:rPr>
+                <w:rFonts w:ascii="Consolas" w:eastAsia="Times New Roman" w:hAnsi="Consolas" w:cs="Times New Roman"/>
+                <w:color w:val="000000" w:themeColor="text1"/>
+                <w:sz w:val="23"/>
+                <w:szCs w:val="23"/>
+              </w:rPr>
+              <w:t>());</w:t>
             </w:r>
           </w:p>
         </w:tc>
@@ -2352,8 +2920,14 @@
               <w:rPr>
                 <w:lang w:eastAsia="bg-BG"/>
               </w:rPr>
+              <w:t xml:space="preserve">Petar will eat Folded cabbage leaves filled with rice, which consists of Cabbage, </w:t>
+            </w:r>
+            <w:r>
+              <w:rPr>
+                <w:lang w:eastAsia="bg-BG"/>
+              </w:rPr>
               <w:lastRenderedPageBreak/>
-              <w:t>Petar will eat Folded cabbage leaves filled with rice, which consists of Cabbage, Rice, Salt, Savory</w:t>
+              <w:t>Rice, Salt, Savory</w:t>
             </w:r>
           </w:p>
           <w:p>
@@ -2407,33 +2981,42 @@
           <w:sz w:val="72"/>
           <w:szCs w:val="72"/>
         </w:rPr>
-        <w:t>K!</w:t>
-      </w:r>
-      <w:r>
-        <w:rPr>
-          <mc:AlternateContent>
-            <mc:Choice Requires="w16se"/>
-            <mc:Fallback>
-              <w:rFonts w:ascii="Segoe UI Emoji" w:eastAsia="Segoe UI Emoji" w:hAnsi="Segoe UI Emoji" w:cs="Segoe UI Emoji"/>
-            </mc:Fallback>
-          </mc:AlternateContent>
+        <w:t>K</w:t>
+      </w:r>
+      <w:proofErr w:type="gramStart"/>
+      <w:r>
+        <w:rPr>
           <w:i/>
           <w:iCs/>
           <w:sz w:val="72"/>
           <w:szCs w:val="72"/>
         </w:rPr>
-        <mc:AlternateContent>
-          <mc:Choice Requires="w16se">
-            <w16se:symEx w16se:font="Segoe UI Emoji" w16se:char="1F60A"/>
-          </mc:Choice>
-          <mc:Fallback>
-            <w:t>😊</w:t>
-          </mc:Fallback>
-        </mc:AlternateContent>
+        <w:t>!</w:t>
+      </w:r>
+      <w:r>
+        <w:rPr>
+          <w:rFonts w:ascii="Segoe UI Emoji" w:eastAsia="Segoe UI Emoji" w:hAnsi="Segoe UI Emoji" w:cs="Segoe UI Emoji"/>
+          <w:i/>
+          <w:iCs/>
+          <w:sz w:val="72"/>
+          <w:szCs w:val="72"/>
+        </w:rPr>
+        <w:t/>
+      </w:r>
+      <w:proofErr w:type="gramEnd"/>
+      <w:r>
+        <w:rPr>
+          <w:rFonts w:ascii="Segoe UI Emoji" w:eastAsia="Segoe UI Emoji" w:hAnsi="Segoe UI Emoji" w:cs="Segoe UI Emoji"/>
+          <w:i/>
+          <w:iCs/>
+          <w:sz w:val="72"/>
+          <w:szCs w:val="72"/>
+        </w:rPr>
+        <w:t/>
       </w:r>
     </w:p>
     <w:sectPr>
-      <w:footerReference w:type="default" r:id="rId10"/>
+      <w:footerReference w:type="default" r:id="rId11"/>
       <w:pgSz w:w="12240" w:h="15840"/>
       <w:pgMar w:top="1417" w:right="1417" w:bottom="1417" w:left="1417" w:header="720" w:footer="720" w:gutter="0"/>
       <w:cols w:space="720"/>
@@ -2444,7 +3027,7 @@
 </file>
 
 <file path=word/endnotes.xml><?xml version="1.0" encoding="utf-8"?>
-<w:endnotes xmlns:wpc="http://schemas.microsoft.com/office/word/2010/wordprocessingCanvas" xmlns:cx="http://schemas.microsoft.com/office/drawing/2014/chartex" xmlns:mc="http://schemas.openxmlformats.org/markup-compatibility/2006" xmlns:o="urn:schemas-microsoft-com:office:office" xmlns:r="http://schemas.openxmlformats.org/officeDocument/2006/relationships" xmlns:m="http://schemas.openxmlformats.org/officeDocument/2006/math" xmlns:v="urn:schemas-microsoft-com:vml" xmlns:wp14="http://schemas.microsoft.com/office/word/2010/wordprocessingDrawing" xmlns:wp="http://schemas.openxmlformats.org/drawingml/2006/wordprocessingDrawing" xmlns:w10="urn:schemas-microsoft-com:office:word" xmlns:w="http://schemas.openxmlformats.org/wordprocessingml/2006/main" xmlns:w14="http://schemas.microsoft.com/office/word/2010/wordml" xmlns:w15="http://schemas.microsoft.com/office/word/2012/wordml" xmlns:w16se="http://schemas.microsoft.com/office/word/2015/wordml/symex" xmlns:wpg="http://schemas.microsoft.com/office/word/2010/wordprocessingGroup" xmlns:wpi="http://schemas.microsoft.com/office/word/2010/wordprocessingInk" xmlns:wne="http://schemas.microsoft.com/office/word/2006/wordml" xmlns:wps="http://schemas.microsoft.com/office/word/2010/wordprocessingShape" mc:Ignorable="w14 w15 w16se wp14">
+<w:endnotes xmlns:wpc="http://schemas.microsoft.com/office/word/2010/wordprocessingCanvas" xmlns:mc="http://schemas.openxmlformats.org/markup-compatibility/2006" xmlns:o="urn:schemas-microsoft-com:office:office" xmlns:r="http://schemas.openxmlformats.org/officeDocument/2006/relationships" xmlns:m="http://schemas.openxmlformats.org/officeDocument/2006/math" xmlns:v="urn:schemas-microsoft-com:vml" xmlns:wp14="http://schemas.microsoft.com/office/word/2010/wordprocessingDrawing" xmlns:wp="http://schemas.openxmlformats.org/drawingml/2006/wordprocessingDrawing" xmlns:w10="urn:schemas-microsoft-com:office:word" xmlns:w="http://schemas.openxmlformats.org/wordprocessingml/2006/main" xmlns:w14="http://schemas.microsoft.com/office/word/2010/wordml" xmlns:wpg="http://schemas.microsoft.com/office/word/2010/wordprocessingGroup" xmlns:wpi="http://schemas.microsoft.com/office/word/2010/wordprocessingInk" xmlns:wne="http://schemas.microsoft.com/office/word/2006/wordml" xmlns:wps="http://schemas.microsoft.com/office/word/2010/wordprocessingShape" mc:Ignorable="w14 wp14">
   <w:endnote w:type="separator" w:id="-1">
     <w:p>
       <w:pPr>
@@ -2469,7 +3052,7 @@
 </file>
 
 <file path=word/footer1.xml><?xml version="1.0" encoding="utf-8"?>
-<w:ftr xmlns:wpc="http://schemas.microsoft.com/office/word/2010/wordprocessingCanvas" xmlns:cx="http://schemas.microsoft.com/office/drawing/2014/chartex" xmlns:mc="http://schemas.openxmlformats.org/markup-compatibility/2006" xmlns:o="urn:schemas-microsoft-com:office:office" xmlns:r="http://schemas.openxmlformats.org/officeDocument/2006/relationships" xmlns:m="http://schemas.openxmlformats.org/officeDocument/2006/math" xmlns:v="urn:schemas-microsoft-com:vml" xmlns:wp14="http://schemas.microsoft.com/office/word/2010/wordprocessingDrawing" xmlns:wp="http://schemas.openxmlformats.org/drawingml/2006/wordprocessingDrawing" xmlns:w10="urn:schemas-microsoft-com:office:word" xmlns:w="http://schemas.openxmlformats.org/wordprocessingml/2006/main" xmlns:w14="http://schemas.microsoft.com/office/word/2010/wordml" xmlns:w15="http://schemas.microsoft.com/office/word/2012/wordml" xmlns:w16se="http://schemas.microsoft.com/office/word/2015/wordml/symex" xmlns:wpg="http://schemas.microsoft.com/office/word/2010/wordprocessingGroup" xmlns:wpi="http://schemas.microsoft.com/office/word/2010/wordprocessingInk" xmlns:wne="http://schemas.microsoft.com/office/word/2006/wordml" xmlns:wps="http://schemas.microsoft.com/office/word/2010/wordprocessingShape" mc:Ignorable="w14 w15 w16se wp14">
+<w:ftr xmlns:wpc="http://schemas.microsoft.com/office/word/2010/wordprocessingCanvas" xmlns:mc="http://schemas.openxmlformats.org/markup-compatibility/2006" xmlns:o="urn:schemas-microsoft-com:office:office" xmlns:r="http://schemas.openxmlformats.org/officeDocument/2006/relationships" xmlns:m="http://schemas.openxmlformats.org/officeDocument/2006/math" xmlns:v="urn:schemas-microsoft-com:vml" xmlns:wp14="http://schemas.microsoft.com/office/word/2010/wordprocessingDrawing" xmlns:wp="http://schemas.openxmlformats.org/drawingml/2006/wordprocessingDrawing" xmlns:w10="urn:schemas-microsoft-com:office:word" xmlns:w="http://schemas.openxmlformats.org/wordprocessingml/2006/main" xmlns:w14="http://schemas.microsoft.com/office/word/2010/wordml" xmlns:wpg="http://schemas.microsoft.com/office/word/2010/wordprocessingGroup" xmlns:wpi="http://schemas.microsoft.com/office/word/2010/wordprocessingInk" xmlns:wne="http://schemas.microsoft.com/office/word/2006/wordml" xmlns:wps="http://schemas.microsoft.com/office/word/2010/wordprocessingShape" mc:Ignorable="w14 wp14">
   <w:p>
     <w:pPr>
       <w:pStyle w:val="Footer"/>
@@ -2477,7 +3060,6 @@
     <w:r>
       <w:rPr>
         <w:noProof/>
-        <w:lang w:val="bg-BG" w:eastAsia="bg-BG"/>
       </w:rPr>
       <w:drawing>
         <wp:anchor distT="0" distB="0" distL="114300" distR="114300" simplePos="0" relativeHeight="251659264" behindDoc="0" locked="0" layoutInCell="1" allowOverlap="1" wp14:anchorId="4D69E4B4" wp14:editId="7277A940">
@@ -2551,7 +3133,6 @@
         <w:noProof/>
         <w:sz w:val="20"/>
         <w:szCs w:val="20"/>
-        <w:lang w:val="bg-BG" w:eastAsia="bg-BG"/>
       </w:rPr>
       <w:drawing>
         <wp:inline distT="0" distB="0" distL="0" distR="0" wp14:anchorId="73A4F09C" wp14:editId="19AF9453">
@@ -2605,7 +3186,6 @@
     <w:r>
       <w:rPr>
         <w:noProof/>
-        <w:lang w:val="bg-BG" w:eastAsia="bg-BG"/>
       </w:rPr>
       <mc:AlternateContent>
         <mc:Choice Requires="wps">
@@ -2661,7 +3241,7 @@
             </wp:anchor>
           </w:drawing>
         </mc:Choice>
-        <mc:Fallback xmlns:cx1="http://schemas.microsoft.com/office/drawing/2015/9/8/chartex" xmlns:w16cid="http://schemas.microsoft.com/office/word/2016/wordml/cid" xmlns:am3d="http://schemas.microsoft.com/office/drawing/2017/model3d" xmlns:aink="http://schemas.microsoft.com/office/drawing/2016/ink" xmlns:cx8="http://schemas.microsoft.com/office/drawing/2016/5/14/chartex" xmlns:cx7="http://schemas.microsoft.com/office/drawing/2016/5/13/chartex" xmlns:cx6="http://schemas.microsoft.com/office/drawing/2016/5/12/chartex" xmlns:cx5="http://schemas.microsoft.com/office/drawing/2016/5/11/chartex" xmlns:cx4="http://schemas.microsoft.com/office/drawing/2016/5/10/chartex" xmlns:cx3="http://schemas.microsoft.com/office/drawing/2016/5/9/chartex" xmlns:cx2="http://schemas.microsoft.com/office/drawing/2015/10/21/chartex">
+        <mc:Fallback xmlns:cx2="http://schemas.microsoft.com/office/drawing/2015/10/21/chartex" xmlns:cx3="http://schemas.microsoft.com/office/drawing/2016/5/9/chartex" xmlns:cx4="http://schemas.microsoft.com/office/drawing/2016/5/10/chartex" xmlns:cx5="http://schemas.microsoft.com/office/drawing/2016/5/11/chartex" xmlns:cx6="http://schemas.microsoft.com/office/drawing/2016/5/12/chartex" xmlns:cx7="http://schemas.microsoft.com/office/drawing/2016/5/13/chartex" xmlns:cx8="http://schemas.microsoft.com/office/drawing/2016/5/14/chartex" xmlns:aink="http://schemas.microsoft.com/office/drawing/2016/ink" xmlns:am3d="http://schemas.microsoft.com/office/drawing/2017/model3d" xmlns:w16cid="http://schemas.microsoft.com/office/word/2016/wordml/cid" xmlns:cx1="http://schemas.microsoft.com/office/drawing/2015/9/8/chartex" xmlns:w16se="http://schemas.microsoft.com/office/word/2015/wordml/symex" xmlns:w15="http://schemas.microsoft.com/office/word/2012/wordml" xmlns:cx="http://schemas.microsoft.com/office/drawing/2014/chartex">
           <w:pict>
             <v:line w14:anchorId="4FBAC6BB" id="Straight Connector 20" o:spid="_x0000_s1026" style="position:absolute;flip:y;z-index:251660288;visibility:visible;mso-wrap-style:square;mso-width-percent:0;mso-height-percent:0;mso-wrap-distance-left:9pt;mso-wrap-distance-top:-3e-5mm;mso-wrap-distance-right:9pt;mso-wrap-distance-bottom:-3e-5mm;mso-position-horizontal:absolute;mso-position-horizontal-relative:text;mso-position-vertical:absolute;mso-position-vertical-relative:text;mso-width-percent:0;mso-height-percent:0;mso-width-relative:page;mso-height-relative:page" from="-.1pt,5.2pt" to="520.7pt,5.2pt" o:gfxdata="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" strokecolor="#f37123" strokeweight="1pt">
               <v:stroke endcap="round"/>
@@ -2674,7 +3254,6 @@
     <w:r>
       <w:rPr>
         <w:noProof/>
-        <w:lang w:val="bg-BG" w:eastAsia="bg-BG"/>
       </w:rPr>
       <mc:AlternateContent>
         <mc:Choice Requires="wps">
@@ -2759,7 +3338,7 @@
                               <w:sz w:val="18"/>
                               <w:szCs w:val="18"/>
                             </w:rPr>
-                            <w:t>4</w:t>
+                            <w:t>2</w:t>
                           </w:r>
                           <w:r>
                             <w:rPr>
@@ -2834,7 +3413,7 @@
         </mc:Choice>
         <mc:Fallback>
           <w:pict>
-            <v:shapetype w14:anchorId="6E66E331" id="_x0000_t202" coordsize="21600,21600" o:spt="202" path="m,l,21600r21600,l21600,xe">
+            <v:shapetype id="_x0000_t202" coordsize="21600,21600" o:spt="202" path="m,l,21600r21600,l21600,xe">
               <v:stroke joinstyle="miter"/>
               <v:path gradientshapeok="t" o:connecttype="rect"/>
             </v:shapetype>
@@ -2885,7 +3464,7 @@
                         <w:sz w:val="18"/>
                         <w:szCs w:val="18"/>
                       </w:rPr>
-                      <w:t>4</w:t>
+                      <w:t>2</w:t>
                     </w:r>
                     <w:r>
                       <w:rPr>
@@ -2948,7 +3527,6 @@
     <w:r>
       <w:rPr>
         <w:noProof/>
-        <w:lang w:val="bg-BG" w:eastAsia="bg-BG"/>
       </w:rPr>
       <mc:AlternateContent>
         <mc:Choice Requires="wps">
@@ -3022,7 +3600,7 @@
             </wp:anchor>
           </w:drawing>
         </mc:Choice>
-        <mc:Fallback xmlns:cx1="http://schemas.microsoft.com/office/drawing/2015/9/8/chartex">
+        <mc:Fallback xmlns:cx1="http://schemas.microsoft.com/office/drawing/2015/9/8/chartex" xmlns:w16se="http://schemas.microsoft.com/office/word/2015/wordml/symex" xmlns:w15="http://schemas.microsoft.com/office/word/2012/wordml" xmlns:cx="http://schemas.microsoft.com/office/drawing/2014/chartex">
           <w:pict>
             <v:shape w14:anchorId="748A7198" id="Text Box 18" o:spid="_x0000_s1027" type="#_x0000_t202" style="position:absolute;margin-left:125.15pt;margin-top:26.95pt;width:44.85pt;height:15.75pt;z-index:251662336;visibility:visible;mso-wrap-style:square;mso-width-percent:0;mso-height-percent:0;mso-wrap-distance-left:9pt;mso-wrap-distance-top:0;mso-wrap-distance-right:9pt;mso-wrap-distance-bottom:0;mso-position-horizontal:absolute;mso-position-horizontal-relative:text;mso-position-vertical:absolute;mso-position-vertical-relative:text;mso-width-percent:0;mso-height-percent:0;mso-width-relative:page;mso-height-relative:page;v-text-anchor:middle" o:gfxdata="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" filled="f" stroked="f" strokeweight=".5pt">
               <v:path arrowok="t"/>
@@ -3050,7 +3628,6 @@
     <w:r>
       <w:rPr>
         <w:noProof/>
-        <w:lang w:val="bg-BG" w:eastAsia="bg-BG"/>
       </w:rPr>
       <mc:AlternateContent>
         <mc:Choice Requires="wps">
@@ -3160,7 +3737,6 @@
                               <w:noProof/>
                               <w:sz w:val="20"/>
                               <w:szCs w:val="20"/>
-                              <w:lang w:val="bg-BG" w:eastAsia="bg-BG"/>
                             </w:rPr>
                             <w:drawing>
                               <wp:inline distT="0" distB="0" distL="0" distR="0" wp14:anchorId="0F76DC4A" wp14:editId="5DEDB65C">
@@ -3227,7 +3803,6 @@
                               <w:noProof/>
                               <w:sz w:val="20"/>
                               <w:szCs w:val="20"/>
-                              <w:lang w:val="bg-BG" w:eastAsia="bg-BG"/>
                             </w:rPr>
                             <w:drawing>
                               <wp:inline distT="0" distB="0" distL="0" distR="0" wp14:anchorId="0379D01A" wp14:editId="73311F67">
@@ -3295,7 +3870,6 @@
                               <w:noProof/>
                               <w:sz w:val="20"/>
                               <w:szCs w:val="20"/>
-                              <w:lang w:val="bg-BG" w:eastAsia="bg-BG"/>
                             </w:rPr>
                             <w:drawing>
                               <wp:inline distT="0" distB="0" distL="0" distR="0" wp14:anchorId="3E8EA7D5" wp14:editId="01C96223">
@@ -3349,7 +3923,6 @@
                               <w:noProof/>
                               <w:sz w:val="20"/>
                               <w:szCs w:val="20"/>
-                              <w:lang w:val="bg-BG" w:eastAsia="bg-BG"/>
                             </w:rPr>
                             <w:drawing>
                               <wp:inline distT="0" distB="0" distL="0" distR="0" wp14:anchorId="25C67E55" wp14:editId="4AE93D66">
@@ -3403,7 +3976,6 @@
                               <w:noProof/>
                               <w:sz w:val="20"/>
                               <w:szCs w:val="20"/>
-                              <w:lang w:val="bg-BG" w:eastAsia="bg-BG"/>
                             </w:rPr>
                             <w:drawing>
                               <wp:inline distT="0" distB="0" distL="0" distR="0" wp14:anchorId="70E55D93" wp14:editId="2A43C358">
@@ -3457,7 +4029,6 @@
                               <w:noProof/>
                               <w:sz w:val="20"/>
                               <w:szCs w:val="20"/>
-                              <w:lang w:val="bg-BG" w:eastAsia="bg-BG"/>
                             </w:rPr>
                             <w:drawing>
                               <wp:inline distT="0" distB="0" distL="0" distR="0" wp14:anchorId="04A9D306" wp14:editId="02114EAC">
@@ -3524,7 +4095,6 @@
                               <w:noProof/>
                               <w:sz w:val="20"/>
                               <w:szCs w:val="20"/>
-                              <w:lang w:val="bg-BG" w:eastAsia="bg-BG"/>
                             </w:rPr>
                             <w:drawing>
                               <wp:inline distT="0" distB="0" distL="0" distR="0" wp14:anchorId="6D03C684" wp14:editId="44E3B256">
@@ -3591,7 +4161,6 @@
                               <w:noProof/>
                               <w:sz w:val="20"/>
                               <w:szCs w:val="20"/>
-                              <w:lang w:val="bg-BG" w:eastAsia="bg-BG"/>
                             </w:rPr>
                             <w:drawing>
                               <wp:inline distT="0" distB="0" distL="0" distR="0" wp14:anchorId="6E3D6BE0" wp14:editId="45605A06">
@@ -3645,7 +4214,6 @@
                               <w:noProof/>
                               <w:sz w:val="20"/>
                               <w:szCs w:val="20"/>
-                              <w:lang w:val="bg-BG" w:eastAsia="bg-BG"/>
                             </w:rPr>
                             <w:drawing>
                               <wp:inline distT="0" distB="0" distL="0" distR="0" wp14:anchorId="1C6A7684" wp14:editId="3B5173BB">
@@ -3712,7 +4280,6 @@
                               <w:noProof/>
                               <w:sz w:val="20"/>
                               <w:szCs w:val="20"/>
-                              <w:lang w:val="bg-BG" w:eastAsia="bg-BG"/>
                             </w:rPr>
                             <w:drawing>
                               <wp:inline distT="0" distB="0" distL="0" distR="0" wp14:anchorId="3ED1953D" wp14:editId="095729DE">
@@ -3772,7 +4339,7 @@
             </wp:anchor>
           </w:drawing>
         </mc:Choice>
-        <mc:Fallback xmlns:cx1="http://schemas.microsoft.com/office/drawing/2015/9/8/chartex">
+        <mc:Fallback xmlns:cx1="http://schemas.microsoft.com/office/drawing/2015/9/8/chartex" xmlns:w16se="http://schemas.microsoft.com/office/word/2015/wordml/symex" xmlns:w15="http://schemas.microsoft.com/office/word/2012/wordml" xmlns:cx="http://schemas.microsoft.com/office/drawing/2014/chartex">
           <w:pict>
             <v:shape w14:anchorId="4781B620" id="Text Box 16" o:spid="_x0000_s1028" type="#_x0000_t202" style="position:absolute;margin-left:124.4pt;margin-top:6.7pt;width:396.3pt;height:40.45pt;z-index:251663360;visibility:visible;mso-wrap-style:square;mso-width-percent:0;mso-height-percent:0;mso-wrap-distance-left:9pt;mso-wrap-distance-top:0;mso-wrap-distance-right:9pt;mso-wrap-distance-bottom:0;mso-position-horizontal:absolute;mso-position-horizontal-relative:text;mso-position-vertical:absolute;mso-position-vertical-relative:text;mso-width-percent:0;mso-height-percent:0;mso-width-relative:page;mso-height-relative:page;v-text-anchor:top" o:gfxdata="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" filled="f" stroked="f">
               <v:textbox inset=".5mm,1.2mm,.5mm,.5mm">
@@ -4455,7 +5022,7 @@
 </file>
 
 <file path=word/footnotes.xml><?xml version="1.0" encoding="utf-8"?>
-<w:footnotes xmlns:wpc="http://schemas.microsoft.com/office/word/2010/wordprocessingCanvas" xmlns:cx="http://schemas.microsoft.com/office/drawing/2014/chartex" xmlns:mc="http://schemas.openxmlformats.org/markup-compatibility/2006" xmlns:o="urn:schemas-microsoft-com:office:office" xmlns:r="http://schemas.openxmlformats.org/officeDocument/2006/relationships" xmlns:m="http://schemas.openxmlformats.org/officeDocument/2006/math" xmlns:v="urn:schemas-microsoft-com:vml" xmlns:wp14="http://schemas.microsoft.com/office/word/2010/wordprocessingDrawing" xmlns:wp="http://schemas.openxmlformats.org/drawingml/2006/wordprocessingDrawing" xmlns:w10="urn:schemas-microsoft-com:office:word" xmlns:w="http://schemas.openxmlformats.org/wordprocessingml/2006/main" xmlns:w14="http://schemas.microsoft.com/office/word/2010/wordml" xmlns:w15="http://schemas.microsoft.com/office/word/2012/wordml" xmlns:w16se="http://schemas.microsoft.com/office/word/2015/wordml/symex" xmlns:wpg="http://schemas.microsoft.com/office/word/2010/wordprocessingGroup" xmlns:wpi="http://schemas.microsoft.com/office/word/2010/wordprocessingInk" xmlns:wne="http://schemas.microsoft.com/office/word/2006/wordml" xmlns:wps="http://schemas.microsoft.com/office/word/2010/wordprocessingShape" mc:Ignorable="w14 w15 w16se wp14">
+<w:footnotes xmlns:wpc="http://schemas.microsoft.com/office/word/2010/wordprocessingCanvas" xmlns:mc="http://schemas.openxmlformats.org/markup-compatibility/2006" xmlns:o="urn:schemas-microsoft-com:office:office" xmlns:r="http://schemas.openxmlformats.org/officeDocument/2006/relationships" xmlns:m="http://schemas.openxmlformats.org/officeDocument/2006/math" xmlns:v="urn:schemas-microsoft-com:vml" xmlns:wp14="http://schemas.microsoft.com/office/word/2010/wordprocessingDrawing" xmlns:wp="http://schemas.openxmlformats.org/drawingml/2006/wordprocessingDrawing" xmlns:w10="urn:schemas-microsoft-com:office:word" xmlns:w="http://schemas.openxmlformats.org/wordprocessingml/2006/main" xmlns:w14="http://schemas.microsoft.com/office/word/2010/wordml" xmlns:wpg="http://schemas.microsoft.com/office/word/2010/wordprocessingGroup" xmlns:wpi="http://schemas.microsoft.com/office/word/2010/wordprocessingInk" xmlns:wne="http://schemas.microsoft.com/office/word/2006/wordml" xmlns:wps="http://schemas.microsoft.com/office/word/2010/wordprocessingShape" mc:Ignorable="w14 wp14">
   <w:footnote w:type="separator" w:id="-1">
     <w:p>
       <w:pPr>
@@ -4480,8 +5047,8 @@
 </file>
 
 <file path=word/numbering.xml><?xml version="1.0" encoding="utf-8"?>
-<w:numbering xmlns:wpc="http://schemas.microsoft.com/office/word/2010/wordprocessingCanvas" xmlns:cx="http://schemas.microsoft.com/office/drawing/2014/chartex" xmlns:mc="http://schemas.openxmlformats.org/markup-compatibility/2006" xmlns:o="urn:schemas-microsoft-com:office:office" xmlns:r="http://schemas.openxmlformats.org/officeDocument/2006/relationships" xmlns:m="http://schemas.openxmlformats.org/officeDocument/2006/math" xmlns:v="urn:schemas-microsoft-com:vml" xmlns:wp14="http://schemas.microsoft.com/office/word/2010/wordprocessingDrawing" xmlns:wp="http://schemas.openxmlformats.org/drawingml/2006/wordprocessingDrawing" xmlns:w10="urn:schemas-microsoft-com:office:word" xmlns:w="http://schemas.openxmlformats.org/wordprocessingml/2006/main" xmlns:w14="http://schemas.microsoft.com/office/word/2010/wordml" xmlns:w15="http://schemas.microsoft.com/office/word/2012/wordml" xmlns:w16se="http://schemas.microsoft.com/office/word/2015/wordml/symex" xmlns:wpg="http://schemas.microsoft.com/office/word/2010/wordprocessingGroup" xmlns:wpi="http://schemas.microsoft.com/office/word/2010/wordprocessingInk" xmlns:wne="http://schemas.microsoft.com/office/word/2006/wordml" xmlns:wps="http://schemas.microsoft.com/office/word/2010/wordprocessingShape" mc:Ignorable="w14 w15 w16se wp14">
-  <w:abstractNum w:abstractNumId="0" w15:restartNumberingAfterBreak="0">
+<w:numbering xmlns:wpc="http://schemas.microsoft.com/office/word/2010/wordprocessingCanvas" xmlns:mc="http://schemas.openxmlformats.org/markup-compatibility/2006" xmlns:o="urn:schemas-microsoft-com:office:office" xmlns:r="http://schemas.openxmlformats.org/officeDocument/2006/relationships" xmlns:m="http://schemas.openxmlformats.org/officeDocument/2006/math" xmlns:v="urn:schemas-microsoft-com:vml" xmlns:wp14="http://schemas.microsoft.com/office/word/2010/wordprocessingDrawing" xmlns:wp="http://schemas.openxmlformats.org/drawingml/2006/wordprocessingDrawing" xmlns:w10="urn:schemas-microsoft-com:office:word" xmlns:w="http://schemas.openxmlformats.org/wordprocessingml/2006/main" xmlns:w14="http://schemas.microsoft.com/office/word/2010/wordml" xmlns:wpg="http://schemas.microsoft.com/office/word/2010/wordprocessingGroup" xmlns:wpi="http://schemas.microsoft.com/office/word/2010/wordprocessingInk" xmlns:wne="http://schemas.microsoft.com/office/word/2006/wordml" xmlns:wps="http://schemas.microsoft.com/office/word/2010/wordprocessingShape" mc:Ignorable="w14 wp14">
+  <w:abstractNum w:abstractNumId="0">
     <w:nsid w:val="00B25F9A"/>
     <w:multiLevelType w:val="hybridMultilevel"/>
     <w:tmpl w:val="E7AEAC4C"/>
@@ -4594,7 +5161,7 @@
       </w:rPr>
     </w:lvl>
   </w:abstractNum>
-  <w:abstractNum w:abstractNumId="1" w15:restartNumberingAfterBreak="0">
+  <w:abstractNum w:abstractNumId="1">
     <w:nsid w:val="012518D7"/>
     <w:multiLevelType w:val="hybridMultilevel"/>
     <w:tmpl w:val="3F4E1FD6"/>
@@ -4707,7 +5274,7 @@
       </w:rPr>
     </w:lvl>
   </w:abstractNum>
-  <w:abstractNum w:abstractNumId="2" w15:restartNumberingAfterBreak="0">
+  <w:abstractNum w:abstractNumId="2">
     <w:nsid w:val="0A2558D6"/>
     <w:multiLevelType w:val="hybridMultilevel"/>
     <w:tmpl w:val="8B42FE6A"/>
@@ -4820,7 +5387,7 @@
       </w:rPr>
     </w:lvl>
   </w:abstractNum>
-  <w:abstractNum w:abstractNumId="3" w15:restartNumberingAfterBreak="0">
+  <w:abstractNum w:abstractNumId="3">
     <w:nsid w:val="0EF75418"/>
     <w:multiLevelType w:val="hybridMultilevel"/>
     <w:tmpl w:val="C1521EE4"/>
@@ -4933,7 +5500,7 @@
       </w:rPr>
     </w:lvl>
   </w:abstractNum>
-  <w:abstractNum w:abstractNumId="4" w15:restartNumberingAfterBreak="0">
+  <w:abstractNum w:abstractNumId="4">
     <w:nsid w:val="18DF5FDB"/>
     <w:multiLevelType w:val="hybridMultilevel"/>
     <w:tmpl w:val="33A8FD86"/>
@@ -5046,7 +5613,7 @@
       </w:rPr>
     </w:lvl>
   </w:abstractNum>
-  <w:abstractNum w:abstractNumId="5" w15:restartNumberingAfterBreak="0">
+  <w:abstractNum w:abstractNumId="5">
     <w:nsid w:val="23687A39"/>
     <w:multiLevelType w:val="hybridMultilevel"/>
     <w:tmpl w:val="5802ACCA"/>
@@ -5159,7 +5726,7 @@
       </w:rPr>
     </w:lvl>
   </w:abstractNum>
-  <w:abstractNum w:abstractNumId="6" w15:restartNumberingAfterBreak="0">
+  <w:abstractNum w:abstractNumId="6">
     <w:nsid w:val="239F4CCF"/>
     <w:multiLevelType w:val="hybridMultilevel"/>
     <w:tmpl w:val="E780D632"/>
@@ -5272,7 +5839,7 @@
       </w:rPr>
     </w:lvl>
   </w:abstractNum>
-  <w:abstractNum w:abstractNumId="7" w15:restartNumberingAfterBreak="0">
+  <w:abstractNum w:abstractNumId="7">
     <w:nsid w:val="26413526"/>
     <w:multiLevelType w:val="hybridMultilevel"/>
     <w:tmpl w:val="A1B4F3F4"/>
@@ -5361,7 +5928,7 @@
       </w:pPr>
     </w:lvl>
   </w:abstractNum>
-  <w:abstractNum w:abstractNumId="8" w15:restartNumberingAfterBreak="0">
+  <w:abstractNum w:abstractNumId="8">
     <w:nsid w:val="26CA5F1B"/>
     <w:multiLevelType w:val="hybridMultilevel"/>
     <w:tmpl w:val="C2E6A142"/>
@@ -5474,7 +6041,7 @@
       </w:rPr>
     </w:lvl>
   </w:abstractNum>
-  <w:abstractNum w:abstractNumId="9" w15:restartNumberingAfterBreak="0">
+  <w:abstractNum w:abstractNumId="9">
     <w:nsid w:val="2BB85AD8"/>
     <w:multiLevelType w:val="hybridMultilevel"/>
     <w:tmpl w:val="F10AD216"/>
@@ -5587,7 +6154,7 @@
       </w:rPr>
     </w:lvl>
   </w:abstractNum>
-  <w:abstractNum w:abstractNumId="10" w15:restartNumberingAfterBreak="0">
+  <w:abstractNum w:abstractNumId="10">
     <w:nsid w:val="2D25303D"/>
     <w:multiLevelType w:val="hybridMultilevel"/>
     <w:tmpl w:val="7B5CFC7C"/>
@@ -5700,7 +6267,7 @@
       </w:rPr>
     </w:lvl>
   </w:abstractNum>
-  <w:abstractNum w:abstractNumId="11" w15:restartNumberingAfterBreak="0">
+  <w:abstractNum w:abstractNumId="11">
     <w:nsid w:val="365C3673"/>
     <w:multiLevelType w:val="hybridMultilevel"/>
     <w:tmpl w:val="4FBC6DB8"/>
@@ -5813,7 +6380,7 @@
       </w:rPr>
     </w:lvl>
   </w:abstractNum>
-  <w:abstractNum w:abstractNumId="12" w15:restartNumberingAfterBreak="0">
+  <w:abstractNum w:abstractNumId="12">
     <w:nsid w:val="36D012BC"/>
     <w:multiLevelType w:val="hybridMultilevel"/>
     <w:tmpl w:val="D1F88E38"/>
@@ -5926,7 +6493,7 @@
       </w:rPr>
     </w:lvl>
   </w:abstractNum>
-  <w:abstractNum w:abstractNumId="13" w15:restartNumberingAfterBreak="0">
+  <w:abstractNum w:abstractNumId="13">
     <w:nsid w:val="37B25794"/>
     <w:multiLevelType w:val="hybridMultilevel"/>
     <w:tmpl w:val="3FB0A8B0"/>
@@ -6039,7 +6606,7 @@
       </w:rPr>
     </w:lvl>
   </w:abstractNum>
-  <w:abstractNum w:abstractNumId="14" w15:restartNumberingAfterBreak="0">
+  <w:abstractNum w:abstractNumId="14">
     <w:nsid w:val="38717666"/>
     <w:multiLevelType w:val="hybridMultilevel"/>
     <w:tmpl w:val="D1FAEDAC"/>
@@ -6152,7 +6719,7 @@
       </w:rPr>
     </w:lvl>
   </w:abstractNum>
-  <w:abstractNum w:abstractNumId="15" w15:restartNumberingAfterBreak="0">
+  <w:abstractNum w:abstractNumId="15">
     <w:nsid w:val="3FBB2C8C"/>
     <w:multiLevelType w:val="hybridMultilevel"/>
     <w:tmpl w:val="86028A7A"/>
@@ -6265,7 +6832,7 @@
       </w:rPr>
     </w:lvl>
   </w:abstractNum>
-  <w:abstractNum w:abstractNumId="16" w15:restartNumberingAfterBreak="0">
+  <w:abstractNum w:abstractNumId="16">
     <w:nsid w:val="49F15A4A"/>
     <w:multiLevelType w:val="hybridMultilevel"/>
     <w:tmpl w:val="0A829F42"/>
@@ -6352,7 +6919,7 @@
       </w:pPr>
     </w:lvl>
   </w:abstractNum>
-  <w:abstractNum w:abstractNumId="17" w15:restartNumberingAfterBreak="0">
+  <w:abstractNum w:abstractNumId="17">
     <w:nsid w:val="4BE606C8"/>
     <w:multiLevelType w:val="hybridMultilevel"/>
     <w:tmpl w:val="CAC0DD1A"/>
@@ -6438,7 +7005,7 @@
       </w:pPr>
     </w:lvl>
   </w:abstractNum>
-  <w:abstractNum w:abstractNumId="18" w15:restartNumberingAfterBreak="0">
+  <w:abstractNum w:abstractNumId="18">
     <w:nsid w:val="4F506E93"/>
     <w:multiLevelType w:val="hybridMultilevel"/>
     <w:tmpl w:val="24A083A6"/>
@@ -6551,7 +7118,7 @@
       </w:rPr>
     </w:lvl>
   </w:abstractNum>
-  <w:abstractNum w:abstractNumId="19" w15:restartNumberingAfterBreak="0">
+  <w:abstractNum w:abstractNumId="19">
     <w:nsid w:val="57B04E0C"/>
     <w:multiLevelType w:val="hybridMultilevel"/>
     <w:tmpl w:val="DA6E7050"/>
@@ -6640,7 +7207,7 @@
       </w:pPr>
     </w:lvl>
   </w:abstractNum>
-  <w:abstractNum w:abstractNumId="20" w15:restartNumberingAfterBreak="0">
+  <w:abstractNum w:abstractNumId="20">
     <w:nsid w:val="58FC0A01"/>
     <w:multiLevelType w:val="hybridMultilevel"/>
     <w:tmpl w:val="F9E68D80"/>
@@ -6753,7 +7320,7 @@
       </w:rPr>
     </w:lvl>
   </w:abstractNum>
-  <w:abstractNum w:abstractNumId="21" w15:restartNumberingAfterBreak="0">
+  <w:abstractNum w:abstractNumId="21">
     <w:nsid w:val="59206918"/>
     <w:multiLevelType w:val="hybridMultilevel"/>
     <w:tmpl w:val="16E49D18"/>
@@ -6866,7 +7433,7 @@
       </w:rPr>
     </w:lvl>
   </w:abstractNum>
-  <w:abstractNum w:abstractNumId="22" w15:restartNumberingAfterBreak="0">
+  <w:abstractNum w:abstractNumId="22">
     <w:nsid w:val="5B38453D"/>
     <w:multiLevelType w:val="hybridMultilevel"/>
     <w:tmpl w:val="DCA66E4A"/>
@@ -6979,7 +7546,7 @@
       </w:rPr>
     </w:lvl>
   </w:abstractNum>
-  <w:abstractNum w:abstractNumId="23" w15:restartNumberingAfterBreak="0">
+  <w:abstractNum w:abstractNumId="23">
     <w:nsid w:val="5BB16D10"/>
     <w:multiLevelType w:val="hybridMultilevel"/>
     <w:tmpl w:val="B32AD160"/>
@@ -7092,7 +7659,7 @@
       </w:rPr>
     </w:lvl>
   </w:abstractNum>
-  <w:abstractNum w:abstractNumId="24" w15:restartNumberingAfterBreak="0">
+  <w:abstractNum w:abstractNumId="24">
     <w:nsid w:val="5E7047D2"/>
     <w:multiLevelType w:val="hybridMultilevel"/>
     <w:tmpl w:val="15081DB4"/>
@@ -7205,7 +7772,7 @@
       </w:rPr>
     </w:lvl>
   </w:abstractNum>
-  <w:abstractNum w:abstractNumId="25" w15:restartNumberingAfterBreak="0">
+  <w:abstractNum w:abstractNumId="25">
     <w:nsid w:val="62290488"/>
     <w:multiLevelType w:val="hybridMultilevel"/>
     <w:tmpl w:val="0FA81078"/>
@@ -7318,7 +7885,7 @@
       </w:rPr>
     </w:lvl>
   </w:abstractNum>
-  <w:abstractNum w:abstractNumId="26" w15:restartNumberingAfterBreak="0">
+  <w:abstractNum w:abstractNumId="26">
     <w:nsid w:val="6718531B"/>
     <w:multiLevelType w:val="hybridMultilevel"/>
     <w:tmpl w:val="DAC09252"/>
@@ -7431,7 +7998,7 @@
       </w:rPr>
     </w:lvl>
   </w:abstractNum>
-  <w:abstractNum w:abstractNumId="27" w15:restartNumberingAfterBreak="0">
+  <w:abstractNum w:abstractNumId="27">
     <w:nsid w:val="673E09DF"/>
     <w:multiLevelType w:val="hybridMultilevel"/>
     <w:tmpl w:val="A97ECBB8"/>
@@ -7544,7 +8111,7 @@
       </w:rPr>
     </w:lvl>
   </w:abstractNum>
-  <w:abstractNum w:abstractNumId="28" w15:restartNumberingAfterBreak="0">
+  <w:abstractNum w:abstractNumId="28">
     <w:nsid w:val="6F8F236F"/>
     <w:multiLevelType w:val="hybridMultilevel"/>
     <w:tmpl w:val="4800A05C"/>
@@ -7657,7 +8224,7 @@
       </w:rPr>
     </w:lvl>
   </w:abstractNum>
-  <w:abstractNum w:abstractNumId="29" w15:restartNumberingAfterBreak="0">
+  <w:abstractNum w:abstractNumId="29">
     <w:nsid w:val="6FAE3142"/>
     <w:multiLevelType w:val="hybridMultilevel"/>
     <w:tmpl w:val="5E4611A0"/>
@@ -7746,7 +8313,7 @@
       </w:pPr>
     </w:lvl>
   </w:abstractNum>
-  <w:abstractNum w:abstractNumId="30" w15:restartNumberingAfterBreak="0">
+  <w:abstractNum w:abstractNumId="30">
     <w:nsid w:val="72480956"/>
     <w:multiLevelType w:val="hybridMultilevel"/>
     <w:tmpl w:val="B770F4C4"/>
@@ -7859,7 +8426,7 @@
       </w:rPr>
     </w:lvl>
   </w:abstractNum>
-  <w:abstractNum w:abstractNumId="31" w15:restartNumberingAfterBreak="0">
+  <w:abstractNum w:abstractNumId="31">
     <w:nsid w:val="7264424E"/>
     <w:multiLevelType w:val="hybridMultilevel"/>
     <w:tmpl w:val="B86A371A"/>
@@ -7948,7 +8515,7 @@
       </w:pPr>
     </w:lvl>
   </w:abstractNum>
-  <w:abstractNum w:abstractNumId="32" w15:restartNumberingAfterBreak="0">
+  <w:abstractNum w:abstractNumId="32">
     <w:nsid w:val="72BC5991"/>
     <w:multiLevelType w:val="hybridMultilevel"/>
     <w:tmpl w:val="C40EE52C"/>
@@ -8061,7 +8628,7 @@
       </w:rPr>
     </w:lvl>
   </w:abstractNum>
-  <w:abstractNum w:abstractNumId="33" w15:restartNumberingAfterBreak="0">
+  <w:abstractNum w:abstractNumId="33">
     <w:nsid w:val="736D5EF6"/>
     <w:multiLevelType w:val="hybridMultilevel"/>
     <w:tmpl w:val="00C03FA8"/>
@@ -8174,7 +8741,7 @@
       </w:rPr>
     </w:lvl>
   </w:abstractNum>
-  <w:abstractNum w:abstractNumId="34" w15:restartNumberingAfterBreak="0">
+  <w:abstractNum w:abstractNumId="34">
     <w:nsid w:val="76EC1F45"/>
     <w:multiLevelType w:val="hybridMultilevel"/>
     <w:tmpl w:val="95A0B654"/>
@@ -8287,7 +8854,7 @@
       </w:rPr>
     </w:lvl>
   </w:abstractNum>
-  <w:abstractNum w:abstractNumId="35" w15:restartNumberingAfterBreak="0">
+  <w:abstractNum w:abstractNumId="35">
     <w:nsid w:val="7A6A0E28"/>
     <w:multiLevelType w:val="hybridMultilevel"/>
     <w:tmpl w:val="92180A1C"/>
@@ -8400,7 +8967,7 @@
       </w:rPr>
     </w:lvl>
   </w:abstractNum>
-  <w:abstractNum w:abstractNumId="36" w15:restartNumberingAfterBreak="0">
+  <w:abstractNum w:abstractNumId="36">
     <w:nsid w:val="7DCB3389"/>
     <w:multiLevelType w:val="hybridMultilevel"/>
     <w:tmpl w:val="7BBEA902"/>
@@ -8628,7 +9195,7 @@
 </file>
 
 <file path=word/styles.xml><?xml version="1.0" encoding="utf-8"?>
-<w:styles xmlns:mc="http://schemas.openxmlformats.org/markup-compatibility/2006" xmlns:r="http://schemas.openxmlformats.org/officeDocument/2006/relationships" xmlns:w="http://schemas.openxmlformats.org/wordprocessingml/2006/main" xmlns:w14="http://schemas.microsoft.com/office/word/2010/wordml" xmlns:w15="http://schemas.microsoft.com/office/word/2012/wordml" xmlns:w16se="http://schemas.microsoft.com/office/word/2015/wordml/symex" mc:Ignorable="w14 w15 w16se">
+<w:styles xmlns:mc="http://schemas.openxmlformats.org/markup-compatibility/2006" xmlns:r="http://schemas.openxmlformats.org/officeDocument/2006/relationships" xmlns:w="http://schemas.openxmlformats.org/wordprocessingml/2006/main" xmlns:w14="http://schemas.microsoft.com/office/word/2010/wordml" mc:Ignorable="w14">
   <w:docDefaults>
     <w:rPrDefault>
       <w:rPr>
@@ -8644,378 +9211,888 @@
       </w:pPr>
     </w:pPrDefault>
   </w:docDefaults>
-  <w:latentStyles w:defLockedState="0" w:defUIPriority="99" w:defSemiHidden="0" w:defUnhideWhenUsed="0" w:defQFormat="0" w:count="371">
-    <w:lsdException w:name="Normal" w:uiPriority="0" w:qFormat="1"/>
-    <w:lsdException w:name="heading 1" w:uiPriority="9" w:qFormat="1"/>
-    <w:lsdException w:name="heading 2" w:semiHidden="1" w:uiPriority="9" w:unhideWhenUsed="1" w:qFormat="1"/>
-    <w:lsdException w:name="heading 3" w:semiHidden="1" w:uiPriority="9" w:unhideWhenUsed="1" w:qFormat="1"/>
-    <w:lsdException w:name="heading 4" w:semiHidden="1" w:uiPriority="9" w:unhideWhenUsed="1" w:qFormat="1"/>
-    <w:lsdException w:name="heading 5" w:semiHidden="1" w:uiPriority="9" w:unhideWhenUsed="1" w:qFormat="1"/>
-    <w:lsdException w:name="heading 6" w:semiHidden="1" w:uiPriority="9" w:unhideWhenUsed="1" w:qFormat="1"/>
-    <w:lsdException w:name="heading 7" w:semiHidden="1" w:uiPriority="9" w:unhideWhenUsed="1" w:qFormat="1"/>
-    <w:lsdException w:name="heading 8" w:semiHidden="1" w:uiPriority="9" w:unhideWhenUsed="1" w:qFormat="1"/>
-    <w:lsdException w:name="heading 9" w:semiHidden="1" w:uiPriority="9" w:unhideWhenUsed="1" w:qFormat="1"/>
-    <w:lsdException w:name="index 1" w:semiHidden="1" w:unhideWhenUsed="1"/>
-    <w:lsdException w:name="index 2" w:semiHidden="1" w:unhideWhenUsed="1"/>
-    <w:lsdException w:name="index 3" w:semiHidden="1" w:unhideWhenUsed="1"/>
-    <w:lsdException w:name="index 4" w:semiHidden="1" w:unhideWhenUsed="1"/>
-    <w:lsdException w:name="index 5" w:semiHidden="1" w:unhideWhenUsed="1"/>
-    <w:lsdException w:name="index 6" w:semiHidden="1" w:unhideWhenUsed="1"/>
-    <w:lsdException w:name="index 7" w:semiHidden="1" w:unhideWhenUsed="1"/>
-    <w:lsdException w:name="index 8" w:semiHidden="1" w:unhideWhenUsed="1"/>
-    <w:lsdException w:name="index 9" w:semiHidden="1" w:unhideWhenUsed="1"/>
-    <w:lsdException w:name="toc 1" w:semiHidden="1" w:uiPriority="39" w:unhideWhenUsed="1"/>
-    <w:lsdException w:name="toc 2" w:semiHidden="1" w:uiPriority="39" w:unhideWhenUsed="1"/>
-    <w:lsdException w:name="toc 3" w:semiHidden="1" w:uiPriority="39" w:unhideWhenUsed="1"/>
-    <w:lsdException w:name="toc 4" w:semiHidden="1" w:uiPriority="39" w:unhideWhenUsed="1"/>
-    <w:lsdException w:name="toc 5" w:semiHidden="1" w:uiPriority="39" w:unhideWhenUsed="1"/>
-    <w:lsdException w:name="toc 6" w:semiHidden="1" w:uiPriority="39" w:unhideWhenUsed="1"/>
-    <w:lsdException w:name="toc 7" w:semiHidden="1" w:uiPriority="39" w:unhideWhenUsed="1"/>
-    <w:lsdException w:name="toc 8" w:semiHidden="1" w:uiPriority="39" w:unhideWhenUsed="1"/>
-    <w:lsdException w:name="toc 9" w:semiHidden="1" w:uiPriority="39" w:unhideWhenUsed="1"/>
-    <w:lsdException w:name="Normal Indent" w:semiHidden="1" w:unhideWhenUsed="1"/>
-    <w:lsdException w:name="footnote text" w:semiHidden="1" w:unhideWhenUsed="1"/>
-    <w:lsdException w:name="annotation text" w:semiHidden="1" w:unhideWhenUsed="1"/>
-    <w:lsdException w:name="header" w:semiHidden="1" w:unhideWhenUsed="1"/>
-    <w:lsdException w:name="footer" w:semiHidden="1" w:unhideWhenUsed="1"/>
-    <w:lsdException w:name="index heading" w:semiHidden="1" w:unhideWhenUsed="1"/>
-    <w:lsdException w:name="caption" w:semiHidden="1" w:uiPriority="35" w:unhideWhenUsed="1" w:qFormat="1"/>
-    <w:lsdException w:name="table of figures" w:semiHidden="1" w:unhideWhenUsed="1"/>
-    <w:lsdException w:name="envelope address" w:semiHidden="1" w:unhideWhenUsed="1"/>
-    <w:lsdException w:name="envelope return" w:semiHidden="1" w:unhideWhenUsed="1"/>
-    <w:lsdException w:name="footnote reference" w:semiHidden="1" w:unhideWhenUsed="1"/>
-    <w:lsdException w:name="annotation reference" w:semiHidden="1" w:unhideWhenUsed="1"/>
-    <w:lsdException w:name="line number" w:semiHidden="1" w:unhideWhenUsed="1"/>
-    <w:lsdException w:name="page number" w:semiHidden="1" w:unhideWhenUsed="1"/>
-    <w:lsdException w:name="endnote reference" w:semiHidden="1" w:unhideWhenUsed="1"/>
-    <w:lsdException w:name="endnote text" w:semiHidden="1" w:unhideWhenUsed="1"/>
-    <w:lsdException w:name="table of authorities" w:semiHidden="1" w:unhideWhenUsed="1"/>
-    <w:lsdException w:name="macro" w:semiHidden="1" w:unhideWhenUsed="1"/>
-    <w:lsdException w:name="toa heading" w:semiHidden="1" w:unhideWhenUsed="1"/>
-    <w:lsdException w:name="List" w:semiHidden="1" w:unhideWhenUsed="1"/>
-    <w:lsdException w:name="List Bullet" w:semiHidden="1" w:unhideWhenUsed="1"/>
-    <w:lsdException w:name="List Number" w:semiHidden="1" w:unhideWhenUsed="1"/>
-    <w:lsdException w:name="List 2" w:semiHidden="1" w:unhideWhenUsed="1"/>
-    <w:lsdException w:name="List 3" w:semiHidden="1" w:unhideWhenUsed="1"/>
-    <w:lsdException w:name="List 4" w:semiHidden="1" w:unhideWhenUsed="1"/>
-    <w:lsdException w:name="List 5" w:semiHidden="1" w:unhideWhenUsed="1"/>
-    <w:lsdException w:name="List Bullet 2" w:semiHidden="1" w:unhideWhenUsed="1"/>
-    <w:lsdException w:name="List Bullet 3" w:semiHidden="1" w:unhideWhenUsed="1"/>
-    <w:lsdException w:name="List Bullet 4" w:semiHidden="1" w:unhideWhenUsed="1"/>
-    <w:lsdException w:name="List Bullet 5" w:semiHidden="1" w:unhideWhenUsed="1"/>
-    <w:lsdException w:name="List Number 2" w:semiHidden="1" w:unhideWhenUsed="1"/>
-    <w:lsdException w:name="List Number 3" w:semiHidden="1" w:unhideWhenUsed="1"/>
-    <w:lsdException w:name="List Number 4" w:semiHidden="1" w:unhideWhenUsed="1"/>
-    <w:lsdException w:name="List Number 5" w:semiHidden="1" w:unhideWhenUsed="1"/>
-    <w:lsdException w:name="Title" w:uiPriority="10" w:qFormat="1"/>
-    <w:lsdException w:name="Closing" w:semiHidden="1" w:unhideWhenUsed="1"/>
-    <w:lsdException w:name="Signature" w:semiHidden="1" w:unhideWhenUsed="1"/>
-    <w:lsdException w:name="Default Paragraph Font" w:semiHidden="1" w:uiPriority="1" w:unhideWhenUsed="1"/>
-    <w:lsdException w:name="Body Text" w:semiHidden="1" w:unhideWhenUsed="1"/>
-    <w:lsdException w:name="Body Text Indent" w:semiHidden="1" w:unhideWhenUsed="1"/>
-    <w:lsdException w:name="List Continue" w:semiHidden="1" w:unhideWhenUsed="1"/>
-    <w:lsdException w:name="List Continue 2" w:semiHidden="1" w:unhideWhenUsed="1"/>
-    <w:lsdException w:name="List Continue 3" w:semiHidden="1" w:unhideWhenUsed="1"/>
-    <w:lsdException w:name="List Continue 4" w:semiHidden="1" w:unhideWhenUsed="1"/>
-    <w:lsdException w:name="List Continue 5" w:semiHidden="1" w:unhideWhenUsed="1"/>
-    <w:lsdException w:name="Message Header" w:semiHidden="1" w:unhideWhenUsed="1"/>
-    <w:lsdException w:name="Subtitle" w:uiPriority="11" w:qFormat="1"/>
-    <w:lsdException w:name="Salutation" w:semiHidden="1" w:unhideWhenUsed="1"/>
-    <w:lsdException w:name="Date" w:semiHidden="1" w:unhideWhenUsed="1"/>
-    <w:lsdException w:name="Body Text First Indent" w:semiHidden="1" w:unhideWhenUsed="1"/>
-    <w:lsdException w:name="Body Text First Indent 2" w:semiHidden="1" w:unhideWhenUsed="1"/>
-    <w:lsdException w:name="Note Heading" w:semiHidden="1" w:unhideWhenUsed="1"/>
-    <w:lsdException w:name="Body Text 2" w:semiHidden="1" w:unhideWhenUsed="1"/>
-    <w:lsdException w:name="Body Text 3" w:semiHidden="1" w:unhideWhenUsed="1"/>
-    <w:lsdException w:name="Body Text Indent 2" w:semiHidden="1" w:unhideWhenUsed="1"/>
-    <w:lsdException w:name="Body Text Indent 3" w:semiHidden="1" w:unhideWhenUsed="1"/>
-    <w:lsdException w:name="Block Text" w:semiHidden="1" w:unhideWhenUsed="1"/>
-    <w:lsdException w:name="Hyperlink" w:semiHidden="1" w:unhideWhenUsed="1"/>
-    <w:lsdException w:name="FollowedHyperlink" w:semiHidden="1" w:unhideWhenUsed="1"/>
-    <w:lsdException w:name="Strong" w:uiPriority="22" w:qFormat="1"/>
-    <w:lsdException w:name="Emphasis" w:uiPriority="20" w:qFormat="1"/>
-    <w:lsdException w:name="Document Map" w:semiHidden="1" w:unhideWhenUsed="1"/>
-    <w:lsdException w:name="Plain Text" w:semiHidden="1" w:unhideWhenUsed="1"/>
-    <w:lsdException w:name="E-mail Signature" w:semiHidden="1" w:unhideWhenUsed="1"/>
-    <w:lsdException w:name="HTML Top of Form" w:semiHidden="1" w:unhideWhenUsed="1"/>
-    <w:lsdException w:name="HTML Bottom of Form" w:semiHidden="1" w:unhideWhenUsed="1"/>
-    <w:lsdException w:name="Normal (Web)" w:semiHidden="1" w:unhideWhenUsed="1"/>
-    <w:lsdException w:name="HTML Acronym" w:semiHidden="1" w:unhideWhenUsed="1"/>
-    <w:lsdException w:name="HTML Address" w:semiHidden="1" w:unhideWhenUsed="1"/>
-    <w:lsdException w:name="HTML Cite" w:semiHidden="1" w:unhideWhenUsed="1"/>
-    <w:lsdException w:name="HTML Code" w:semiHidden="1" w:unhideWhenUsed="1"/>
-    <w:lsdException w:name="HTML Definition" w:semiHidden="1" w:unhideWhenUsed="1"/>
-    <w:lsdException w:name="HTML Keyboard" w:semiHidden="1" w:unhideWhenUsed="1"/>
-    <w:lsdException w:name="HTML Preformatted" w:semiHidden="1" w:uiPriority="0" w:unhideWhenUsed="1"/>
-    <w:lsdException w:name="HTML Sample" w:semiHidden="1" w:unhideWhenUsed="1"/>
-    <w:lsdException w:name="HTML Typewriter" w:semiHidden="1" w:unhideWhenUsed="1"/>
-    <w:lsdException w:name="HTML Variable" w:semiHidden="1" w:unhideWhenUsed="1"/>
-    <w:lsdException w:name="Normal Table" w:semiHidden="1" w:unhideWhenUsed="1"/>
-    <w:lsdException w:name="annotation subject" w:semiHidden="1" w:unhideWhenUsed="1"/>
-    <w:lsdException w:name="No List" w:semiHidden="1" w:unhideWhenUsed="1"/>
-    <w:lsdException w:name="Outline List 1" w:semiHidden="1" w:unhideWhenUsed="1"/>
-    <w:lsdException w:name="Outline List 2" w:semiHidden="1" w:unhideWhenUsed="1"/>
-    <w:lsdException w:name="Outline List 3" w:semiHidden="1" w:unhideWhenUsed="1"/>
-    <w:lsdException w:name="Table Simple 1" w:semiHidden="1" w:unhideWhenUsed="1"/>
-    <w:lsdException w:name="Table Simple 2" w:semiHidden="1" w:unhideWhenUsed="1"/>
-    <w:lsdException w:name="Table Simple 3" w:semiHidden="1" w:unhideWhenUsed="1"/>
-    <w:lsdException w:name="Table Classic 1" w:semiHidden="1" w:unhideWhenUsed="1"/>
-    <w:lsdException w:name="Table Classic 2" w:semiHidden="1" w:unhideWhenUsed="1"/>
-    <w:lsdException w:name="Table Classic 3" w:semiHidden="1" w:unhideWhenUsed="1"/>
-    <w:lsdException w:name="Table Classic 4" w:semiHidden="1" w:unhideWhenUsed="1"/>
-    <w:lsdException w:name="Table Colorful 1" w:semiHidden="1" w:unhideWhenUsed="1"/>
-    <w:lsdException w:name="Table Colorful 2" w:semiHidden="1" w:unhideWhenUsed="1"/>
-    <w:lsdException w:name="Table Colorful 3" w:semiHidden="1" w:unhideWhenUsed="1"/>
-    <w:lsdException w:name="Table Columns 1" w:semiHidden="1" w:unhideWhenUsed="1"/>
-    <w:lsdException w:name="Table Columns 2" w:semiHidden="1" w:unhideWhenUsed="1"/>
-    <w:lsdException w:name="Table Columns 3" w:semiHidden="1" w:unhideWhenUsed="1"/>
-    <w:lsdException w:name="Table Columns 4" w:semiHidden="1" w:unhideWhenUsed="1"/>
-    <w:lsdException w:name="Table Columns 5" w:semiHidden="1" w:unhideWhenUsed="1"/>
-    <w:lsdException w:name="Table Grid 1" w:semiHidden="1" w:unhideWhenUsed="1"/>
-    <w:lsdException w:name="Table Grid 2" w:semiHidden="1" w:unhideWhenUsed="1"/>
-    <w:lsdException w:name="Table Grid 3" w:semiHidden="1" w:unhideWhenUsed="1"/>
-    <w:lsdException w:name="Table Grid 4" w:semiHidden="1" w:unhideWhenUsed="1"/>
-    <w:lsdException w:name="Table Grid 5" w:semiHidden="1" w:unhideWhenUsed="1"/>
-    <w:lsdException w:name="Table Grid 6" w:semiHidden="1" w:unhideWhenUsed="1"/>
-    <w:lsdException w:name="Table Grid 7" w:semiHidden="1" w:unhideWhenUsed="1"/>
-    <w:lsdException w:name="Table Grid 8" w:semiHidden="1" w:unhideWhenUsed="1"/>
-    <w:lsdException w:name="Table List 1" w:semiHidden="1" w:unhideWhenUsed="1"/>
-    <w:lsdException w:name="Table List 2" w:semiHidden="1" w:unhideWhenUsed="1"/>
-    <w:lsdException w:name="Table List 3" w:semiHidden="1" w:unhideWhenUsed="1"/>
-    <w:lsdException w:name="Table List 4" w:semiHidden="1" w:unhideWhenUsed="1"/>
-    <w:lsdException w:name="Table List 5" w:semiHidden="1" w:unhideWhenUsed="1"/>
-    <w:lsdException w:name="Table List 6" w:semiHidden="1" w:unhideWhenUsed="1"/>
-    <w:lsdException w:name="Table List 7" w:semiHidden="1" w:unhideWhenUsed="1"/>
-    <w:lsdException w:name="Table List 8" w:semiHidden="1" w:unhideWhenUsed="1"/>
-    <w:lsdException w:name="Table 3D effects 1" w:semiHidden="1" w:unhideWhenUsed="1"/>
-    <w:lsdException w:name="Table 3D effects 2" w:semiHidden="1" w:unhideWhenUsed="1"/>
-    <w:lsdException w:name="Table 3D effects 3" w:semiHidden="1" w:unhideWhenUsed="1"/>
-    <w:lsdException w:name="Table Contemporary" w:semiHidden="1" w:unhideWhenUsed="1"/>
-    <w:lsdException w:name="Table Elegant" w:semiHidden="1" w:unhideWhenUsed="1"/>
-    <w:lsdException w:name="Table Professional" w:semiHidden="1" w:unhideWhenUsed="1"/>
-    <w:lsdException w:name="Table Subtle 1" w:semiHidden="1" w:unhideWhenUsed="1"/>
-    <w:lsdException w:name="Table Subtle 2" w:semiHidden="1" w:unhideWhenUsed="1"/>
-    <w:lsdException w:name="Table Web 1" w:semiHidden="1" w:unhideWhenUsed="1"/>
-    <w:lsdException w:name="Table Web 2" w:semiHidden="1" w:unhideWhenUsed="1"/>
-    <w:lsdException w:name="Table Web 3" w:semiHidden="1" w:unhideWhenUsed="1"/>
-    <w:lsdException w:name="Balloon Text" w:semiHidden="1" w:unhideWhenUsed="1"/>
-    <w:lsdException w:name="Table Grid" w:uiPriority="59"/>
-    <w:lsdException w:name="Table Theme" w:semiHidden="1" w:unhideWhenUsed="1"/>
-    <w:lsdException w:name="Placeholder Text" w:semiHidden="1"/>
-    <w:lsdException w:name="No Spacing" w:uiPriority="1" w:qFormat="1"/>
-    <w:lsdException w:name="Light Shading" w:uiPriority="60"/>
-    <w:lsdException w:name="Light List" w:uiPriority="61"/>
-    <w:lsdException w:name="Light Grid" w:uiPriority="62"/>
-    <w:lsdException w:name="Medium Shading 1" w:uiPriority="63"/>
-    <w:lsdException w:name="Medium Shading 2" w:uiPriority="64"/>
-    <w:lsdException w:name="Medium List 1" w:uiPriority="65"/>
-    <w:lsdException w:name="Medium List 2" w:uiPriority="66"/>
-    <w:lsdException w:name="Medium Grid 1" w:uiPriority="67"/>
-    <w:lsdException w:name="Medium Grid 2" w:uiPriority="68"/>
-    <w:lsdException w:name="Medium Grid 3" w:uiPriority="69"/>
-    <w:lsdException w:name="Dark List" w:uiPriority="70"/>
-    <w:lsdException w:name="Colorful Shading" w:uiPriority="71"/>
-    <w:lsdException w:name="Colorful List" w:uiPriority="72"/>
-    <w:lsdException w:name="Colorful Grid" w:uiPriority="73"/>
-    <w:lsdException w:name="Light Shading Accent 1" w:uiPriority="60"/>
-    <w:lsdException w:name="Light List Accent 1" w:uiPriority="61"/>
-    <w:lsdException w:name="Light Grid Accent 1" w:uiPriority="62"/>
-    <w:lsdException w:name="Medium Shading 1 Accent 1" w:uiPriority="63"/>
-    <w:lsdException w:name="Medium Shading 2 Accent 1" w:uiPriority="64"/>
-    <w:lsdException w:name="Medium List 1 Accent 1" w:uiPriority="65"/>
-    <w:lsdException w:name="Revision" w:semiHidden="1"/>
-    <w:lsdException w:name="List Paragraph" w:uiPriority="34" w:qFormat="1"/>
-    <w:lsdException w:name="Quote" w:uiPriority="29" w:qFormat="1"/>
-    <w:lsdException w:name="Intense Quote" w:uiPriority="30" w:qFormat="1"/>
-    <w:lsdException w:name="Medium List 2 Accent 1" w:uiPriority="66"/>
-    <w:lsdException w:name="Medium Grid 1 Accent 1" w:uiPriority="67"/>
-    <w:lsdException w:name="Medium Grid 2 Accent 1" w:uiPriority="68"/>
-    <w:lsdException w:name="Medium Grid 3 Accent 1" w:uiPriority="69"/>
-    <w:lsdException w:name="Dark List Accent 1" w:uiPriority="70"/>
-    <w:lsdException w:name="Colorful Shading Accent 1" w:uiPriority="71"/>
-    <w:lsdException w:name="Colorful List Accent 1" w:uiPriority="72"/>
-    <w:lsdException w:name="Colorful Grid Accent 1" w:uiPriority="73"/>
-    <w:lsdException w:name="Light Shading Accent 2" w:uiPriority="60"/>
-    <w:lsdException w:name="Light List Accent 2" w:uiPriority="61"/>
-    <w:lsdException w:name="Light Grid Accent 2" w:uiPriority="62"/>
-    <w:lsdException w:name="Medium Shading 1 Accent 2" w:uiPriority="63"/>
-    <w:lsdException w:name="Medium Shading 2 Accent 2" w:uiPriority="64"/>
-    <w:lsdException w:name="Medium List 1 Accent 2" w:uiPriority="65"/>
-    <w:lsdException w:name="Medium List 2 Accent 2" w:uiPriority="66"/>
-    <w:lsdException w:name="Medium Grid 1 Accent 2" w:uiPriority="67"/>
-    <w:lsdException w:name="Medium Grid 2 Accent 2" w:uiPriority="68"/>
-    <w:lsdException w:name="Medium Grid 3 Accent 2" w:uiPriority="69"/>
-    <w:lsdException w:name="Dark List Accent 2" w:uiPriority="70"/>
-    <w:lsdException w:name="Colorful Shading Accent 2" w:uiPriority="71"/>
-    <w:lsdException w:name="Colorful List Accent 2" w:uiPriority="72"/>
-    <w:lsdException w:name="Colorful Grid Accent 2" w:uiPriority="73"/>
-    <w:lsdException w:name="Light Shading Accent 3" w:uiPriority="60"/>
-    <w:lsdException w:name="Light List Accent 3" w:uiPriority="61"/>
-    <w:lsdException w:name="Light Grid Accent 3" w:uiPriority="62"/>
-    <w:lsdException w:name="Medium Shading 1 Accent 3" w:uiPriority="63"/>
-    <w:lsdException w:name="Medium Shading 2 Accent 3" w:uiPriority="64"/>
-    <w:lsdException w:name="Medium List 1 Accent 3" w:uiPriority="65"/>
-    <w:lsdException w:name="Medium List 2 Accent 3" w:uiPriority="66"/>
-    <w:lsdException w:name="Medium Grid 1 Accent 3" w:uiPriority="67"/>
-    <w:lsdException w:name="Medium Grid 2 Accent 3" w:uiPriority="68"/>
-    <w:lsdException w:name="Medium Grid 3 Accent 3" w:uiPriority="69"/>
-    <w:lsdException w:name="Dark List Accent 3" w:uiPriority="70"/>
-    <w:lsdException w:name="Colorful Shading Accent 3" w:uiPriority="71"/>
-    <w:lsdException w:name="Colorful List Accent 3" w:uiPriority="72"/>
-    <w:lsdException w:name="Colorful Grid Accent 3" w:uiPriority="73"/>
-    <w:lsdException w:name="Light Shading Accent 4" w:uiPriority="60"/>
-    <w:lsdException w:name="Light List Accent 4" w:uiPriority="61"/>
-    <w:lsdException w:name="Light Grid Accent 4" w:uiPriority="62"/>
-    <w:lsdException w:name="Medium Shading 1 Accent 4" w:uiPriority="63"/>
-    <w:lsdException w:name="Medium Shading 2 Accent 4" w:uiPriority="64"/>
-    <w:lsdException w:name="Medium List 1 Accent 4" w:uiPriority="65"/>
-    <w:lsdException w:name="Medium List 2 Accent 4" w:uiPriority="66"/>
-    <w:lsdException w:name="Medium Grid 1 Accent 4" w:uiPriority="67"/>
-    <w:lsdException w:name="Medium Grid 2 Accent 4" w:uiPriority="68"/>
-    <w:lsdException w:name="Medium Grid 3 Accent 4" w:uiPriority="69"/>
-    <w:lsdException w:name="Dark List Accent 4" w:uiPriority="70"/>
-    <w:lsdException w:name="Colorful Shading Accent 4" w:uiPriority="71"/>
-    <w:lsdException w:name="Colorful List Accent 4" w:uiPriority="72"/>
-    <w:lsdException w:name="Colorful Grid Accent 4" w:uiPriority="73"/>
-    <w:lsdException w:name="Light Shading Accent 5" w:uiPriority="60"/>
-    <w:lsdException w:name="Light List Accent 5" w:uiPriority="61"/>
-    <w:lsdException w:name="Light Grid Accent 5" w:uiPriority="62"/>
-    <w:lsdException w:name="Medium Shading 1 Accent 5" w:uiPriority="63"/>
-    <w:lsdException w:name="Medium Shading 2 Accent 5" w:uiPriority="64"/>
-    <w:lsdException w:name="Medium List 1 Accent 5" w:uiPriority="65"/>
-    <w:lsdException w:name="Medium List 2 Accent 5" w:uiPriority="66"/>
-    <w:lsdException w:name="Medium Grid 1 Accent 5" w:uiPriority="67"/>
-    <w:lsdException w:name="Medium Grid 2 Accent 5" w:uiPriority="68"/>
-    <w:lsdException w:name="Medium Grid 3 Accent 5" w:uiPriority="69"/>
-    <w:lsdException w:name="Dark List Accent 5" w:uiPriority="70"/>
-    <w:lsdException w:name="Colorful Shading Accent 5" w:uiPriority="71"/>
-    <w:lsdException w:name="Colorful List Accent 5" w:uiPriority="72"/>
-    <w:lsdException w:name="Colorful Grid Accent 5" w:uiPriority="73"/>
-    <w:lsdException w:name="Light Shading Accent 6" w:uiPriority="60"/>
-    <w:lsdException w:name="Light List Accent 6" w:uiPriority="61"/>
-    <w:lsdException w:name="Light Grid Accent 6" w:uiPriority="62"/>
-    <w:lsdException w:name="Medium Shading 1 Accent 6" w:uiPriority="63"/>
-    <w:lsdException w:name="Medium Shading 2 Accent 6" w:uiPriority="64"/>
-    <w:lsdException w:name="Medium List 1 Accent 6" w:uiPriority="65"/>
-    <w:lsdException w:name="Medium List 2 Accent 6" w:uiPriority="66"/>
-    <w:lsdException w:name="Medium Grid 1 Accent 6" w:uiPriority="67"/>
-    <w:lsdException w:name="Medium Grid 2 Accent 6" w:uiPriority="68"/>
-    <w:lsdException w:name="Medium Grid 3 Accent 6" w:uiPriority="69"/>
-    <w:lsdException w:name="Dark List Accent 6" w:uiPriority="70"/>
-    <w:lsdException w:name="Colorful Shading Accent 6" w:uiPriority="71"/>
-    <w:lsdException w:name="Colorful List Accent 6" w:uiPriority="72"/>
-    <w:lsdException w:name="Colorful Grid Accent 6" w:uiPriority="73"/>
-    <w:lsdException w:name="Subtle Emphasis" w:uiPriority="19" w:qFormat="1"/>
-    <w:lsdException w:name="Intense Emphasis" w:uiPriority="21" w:qFormat="1"/>
-    <w:lsdException w:name="Subtle Reference" w:uiPriority="31" w:qFormat="1"/>
-    <w:lsdException w:name="Intense Reference" w:uiPriority="32" w:qFormat="1"/>
-    <w:lsdException w:name="Book Title" w:uiPriority="33" w:qFormat="1"/>
-    <w:lsdException w:name="Bibliography" w:semiHidden="1" w:uiPriority="37" w:unhideWhenUsed="1"/>
-    <w:lsdException w:name="TOC Heading" w:semiHidden="1" w:uiPriority="39" w:unhideWhenUsed="1" w:qFormat="1"/>
-    <w:lsdException w:name="Plain Table 1" w:uiPriority="41"/>
-    <w:lsdException w:name="Plain Table 2" w:uiPriority="42"/>
-    <w:lsdException w:name="Plain Table 3" w:uiPriority="43"/>
-    <w:lsdException w:name="Plain Table 4" w:uiPriority="44"/>
-    <w:lsdException w:name="Plain Table 5" w:uiPriority="45"/>
-    <w:lsdException w:name="Grid Table Light" w:uiPriority="40"/>
-    <w:lsdException w:name="Grid Table 1 Light" w:uiPriority="46"/>
-    <w:lsdException w:name="Grid Table 2" w:uiPriority="47"/>
-    <w:lsdException w:name="Grid Table 3" w:uiPriority="48"/>
-    <w:lsdException w:name="Grid Table 4" w:uiPriority="49"/>
-    <w:lsdException w:name="Grid Table 5 Dark" w:uiPriority="50"/>
-    <w:lsdException w:name="Grid Table 6 Colorful" w:uiPriority="51"/>
-    <w:lsdException w:name="Grid Table 7 Colorful" w:uiPriority="52"/>
-    <w:lsdException w:name="Grid Table 1 Light Accent 1" w:uiPriority="46"/>
-    <w:lsdException w:name="Grid Table 2 Accent 1" w:uiPriority="47"/>
-    <w:lsdException w:name="Grid Table 3 Accent 1" w:uiPriority="48"/>
-    <w:lsdException w:name="Grid Table 4 Accent 1" w:uiPriority="49"/>
-    <w:lsdException w:name="Grid Table 5 Dark Accent 1" w:uiPriority="50"/>
-    <w:lsdException w:name="Grid Table 6 Colorful Accent 1" w:uiPriority="51"/>
-    <w:lsdException w:name="Grid Table 7 Colorful Accent 1" w:uiPriority="52"/>
-    <w:lsdException w:name="Grid Table 1 Light Accent 2" w:uiPriority="46"/>
-    <w:lsdException w:name="Grid Table 2 Accent 2" w:uiPriority="47"/>
-    <w:lsdException w:name="Grid Table 3 Accent 2" w:uiPriority="48"/>
-    <w:lsdException w:name="Grid Table 4 Accent 2" w:uiPriority="49"/>
-    <w:lsdException w:name="Grid Table 5 Dark Accent 2" w:uiPriority="50"/>
-    <w:lsdException w:name="Grid Table 6 Colorful Accent 2" w:uiPriority="51"/>
-    <w:lsdException w:name="Grid Table 7 Colorful Accent 2" w:uiPriority="52"/>
-    <w:lsdException w:name="Grid Table 1 Light Accent 3" w:uiPriority="46"/>
-    <w:lsdException w:name="Grid Table 2 Accent 3" w:uiPriority="47"/>
-    <w:lsdException w:name="Grid Table 3 Accent 3" w:uiPriority="48"/>
-    <w:lsdException w:name="Grid Table 4 Accent 3" w:uiPriority="49"/>
-    <w:lsdException w:name="Grid Table 5 Dark Accent 3" w:uiPriority="50"/>
-    <w:lsdException w:name="Grid Table 6 Colorful Accent 3" w:uiPriority="51"/>
-    <w:lsdException w:name="Grid Table 7 Colorful Accent 3" w:uiPriority="52"/>
-    <w:lsdException w:name="Grid Table 1 Light Accent 4" w:uiPriority="46"/>
-    <w:lsdException w:name="Grid Table 2 Accent 4" w:uiPriority="47"/>
-    <w:lsdException w:name="Grid Table 3 Accent 4" w:uiPriority="48"/>
-    <w:lsdException w:name="Grid Table 4 Accent 4" w:uiPriority="49"/>
-    <w:lsdException w:name="Grid Table 5 Dark Accent 4" w:uiPriority="50"/>
-    <w:lsdException w:name="Grid Table 6 Colorful Accent 4" w:uiPriority="51"/>
-    <w:lsdException w:name="Grid Table 7 Colorful Accent 4" w:uiPriority="52"/>
-    <w:lsdException w:name="Grid Table 1 Light Accent 5" w:uiPriority="46"/>
-    <w:lsdException w:name="Grid Table 2 Accent 5" w:uiPriority="47"/>
-    <w:lsdException w:name="Grid Table 3 Accent 5" w:uiPriority="48"/>
-    <w:lsdException w:name="Grid Table 4 Accent 5" w:uiPriority="49"/>
-    <w:lsdException w:name="Grid Table 5 Dark Accent 5" w:uiPriority="50"/>
-    <w:lsdException w:name="Grid Table 6 Colorful Accent 5" w:uiPriority="51"/>
-    <w:lsdException w:name="Grid Table 7 Colorful Accent 5" w:uiPriority="52"/>
-    <w:lsdException w:name="Grid Table 1 Light Accent 6" w:uiPriority="46"/>
-    <w:lsdException w:name="Grid Table 2 Accent 6" w:uiPriority="47"/>
-    <w:lsdException w:name="Grid Table 3 Accent 6" w:uiPriority="48"/>
-    <w:lsdException w:name="Grid Table 4 Accent 6" w:uiPriority="49"/>
-    <w:lsdException w:name="Grid Table 5 Dark Accent 6" w:uiPriority="50"/>
-    <w:lsdException w:name="Grid Table 6 Colorful Accent 6" w:uiPriority="51"/>
-    <w:lsdException w:name="Grid Table 7 Colorful Accent 6" w:uiPriority="52"/>
-    <w:lsdException w:name="List Table 1 Light" w:uiPriority="46"/>
-    <w:lsdException w:name="List Table 2" w:uiPriority="47"/>
-    <w:lsdException w:name="List Table 3" w:uiPriority="48"/>
-    <w:lsdException w:name="List Table 4" w:uiPriority="49"/>
-    <w:lsdException w:name="List Table 5 Dark" w:uiPriority="50"/>
-    <w:lsdException w:name="List Table 6 Colorful" w:uiPriority="51"/>
-    <w:lsdException w:name="List Table 7 Colorful" w:uiPriority="52"/>
-    <w:lsdException w:name="List Table 1 Light Accent 1" w:uiPriority="46"/>
-    <w:lsdException w:name="List Table 2 Accent 1" w:uiPriority="47"/>
-    <w:lsdException w:name="List Table 3 Accent 1" w:uiPriority="48"/>
-    <w:lsdException w:name="List Table 4 Accent 1" w:uiPriority="49"/>
-    <w:lsdException w:name="List Table 5 Dark Accent 1" w:uiPriority="50"/>
-    <w:lsdException w:name="List Table 6 Colorful Accent 1" w:uiPriority="51"/>
-    <w:lsdException w:name="List Table 7 Colorful Accent 1" w:uiPriority="52"/>
-    <w:lsdException w:name="List Table 1 Light Accent 2" w:uiPriority="46"/>
-    <w:lsdException w:name="List Table 2 Accent 2" w:uiPriority="47"/>
-    <w:lsdException w:name="List Table 3 Accent 2" w:uiPriority="48"/>
-    <w:lsdException w:name="List Table 4 Accent 2" w:uiPriority="49"/>
-    <w:lsdException w:name="List Table 5 Dark Accent 2" w:uiPriority="50"/>
-    <w:lsdException w:name="List Table 6 Colorful Accent 2" w:uiPriority="51"/>
-    <w:lsdException w:name="List Table 7 Colorful Accent 2" w:uiPriority="52"/>
-    <w:lsdException w:name="List Table 1 Light Accent 3" w:uiPriority="46"/>
-    <w:lsdException w:name="List Table 2 Accent 3" w:uiPriority="47"/>
-    <w:lsdException w:name="List Table 3 Accent 3" w:uiPriority="48"/>
-    <w:lsdException w:name="List Table 4 Accent 3" w:uiPriority="49"/>
-    <w:lsdException w:name="List Table 5 Dark Accent 3" w:uiPriority="50"/>
-    <w:lsdException w:name="List Table 6 Colorful Accent 3" w:uiPriority="51"/>
-    <w:lsdException w:name="List Table 7 Colorful Accent 3" w:uiPriority="52"/>
-    <w:lsdException w:name="List Table 1 Light Accent 4" w:uiPriority="46"/>
-    <w:lsdException w:name="List Table 2 Accent 4" w:uiPriority="47"/>
-    <w:lsdException w:name="List Table 3 Accent 4" w:uiPriority="48"/>
-    <w:lsdException w:name="List Table 4 Accent 4" w:uiPriority="49"/>
-    <w:lsdException w:name="List Table 5 Dark Accent 4" w:uiPriority="50"/>
-    <w:lsdException w:name="List Table 6 Colorful Accent 4" w:uiPriority="51"/>
-    <w:lsdException w:name="List Table 7 Colorful Accent 4" w:uiPriority="52"/>
-    <w:lsdException w:name="List Table 1 Light Accent 5" w:uiPriority="46"/>
-    <w:lsdException w:name="List Table 2 Accent 5" w:uiPriority="47"/>
-    <w:lsdException w:name="List Table 3 Accent 5" w:uiPriority="48"/>
-    <w:lsdException w:name="List Table 4 Accent 5" w:uiPriority="49"/>
-    <w:lsdException w:name="List Table 5 Dark Accent 5" w:uiPriority="50"/>
-    <w:lsdException w:name="List Table 6 Colorful Accent 5" w:uiPriority="51"/>
-    <w:lsdException w:name="List Table 7 Colorful Accent 5" w:uiPriority="52"/>
-    <w:lsdException w:name="List Table 1 Light Accent 6" w:uiPriority="46"/>
-    <w:lsdException w:name="List Table 2 Accent 6" w:uiPriority="47"/>
-    <w:lsdException w:name="List Table 3 Accent 6" w:uiPriority="48"/>
-    <w:lsdException w:name="List Table 4 Accent 6" w:uiPriority="49"/>
-    <w:lsdException w:name="List Table 5 Dark Accent 6" w:uiPriority="50"/>
-    <w:lsdException w:name="List Table 6 Colorful Accent 6" w:uiPriority="51"/>
-    <w:lsdException w:name="List Table 7 Colorful Accent 6" w:uiPriority="52"/>
+  <w:latentStyles w:defLockedState="0" w:defUIPriority="99" w:defSemiHidden="1" w:defUnhideWhenUsed="1" w:defQFormat="0" w:count="267">
+    <w:lsdException w:name="Normal" w:semiHidden="0" w:uiPriority="0" w:unhideWhenUsed="0" w:qFormat="1"/>
+    <w:lsdException w:name="heading 1" w:semiHidden="0" w:uiPriority="9" w:unhideWhenUsed="0" w:qFormat="1"/>
+    <w:lsdException w:name="heading 2" w:uiPriority="9" w:qFormat="1"/>
+    <w:lsdException w:name="heading 3" w:uiPriority="9" w:qFormat="1"/>
+    <w:lsdException w:name="heading 4" w:uiPriority="9" w:qFormat="1"/>
+    <w:lsdException w:name="heading 5" w:uiPriority="9" w:qFormat="1"/>
+    <w:lsdException w:name="heading 6" w:uiPriority="9" w:qFormat="1"/>
+    <w:lsdException w:name="heading 7" w:uiPriority="9" w:qFormat="1"/>
+    <w:lsdException w:name="heading 8" w:uiPriority="9" w:qFormat="1"/>
+    <w:lsdException w:name="heading 9" w:uiPriority="9" w:qFormat="1"/>
+    <w:lsdException w:name="toc 1" w:uiPriority="39"/>
+    <w:lsdException w:name="toc 2" w:uiPriority="39"/>
+    <w:lsdException w:name="toc 3" w:uiPriority="39"/>
+    <w:lsdException w:name="toc 4" w:uiPriority="39"/>
+    <w:lsdException w:name="toc 5" w:uiPriority="39"/>
+    <w:lsdException w:name="toc 6" w:uiPriority="39"/>
+    <w:lsdException w:name="toc 7" w:uiPriority="39"/>
+    <w:lsdException w:name="toc 8" w:uiPriority="39"/>
+    <w:lsdException w:name="toc 9" w:uiPriority="39"/>
+    <w:lsdException w:name="caption" w:uiPriority="35" w:qFormat="1"/>
+    <w:lsdException w:name="Title" w:semiHidden="0" w:uiPriority="10" w:unhideWhenUsed="0" w:qFormat="1"/>
+    <w:lsdException w:name="Default Paragraph Font" w:uiPriority="1"/>
+    <w:lsdException w:name="Subtitle" w:semiHidden="0" w:uiPriority="11" w:unhideWhenUsed="0" w:qFormat="1"/>
+    <w:lsdException w:name="Strong" w:semiHidden="0" w:uiPriority="22" w:unhideWhenUsed="0" w:qFormat="1"/>
+    <w:lsdException w:name="Emphasis" w:semiHidden="0" w:uiPriority="20" w:unhideWhenUsed="0" w:qFormat="1"/>
+    <w:lsdException w:name="HTML Preformatted" w:uiPriority="0"/>
+    <w:lsdException w:name="Table Grid" w:semiHidden="0" w:uiPriority="59" w:unhideWhenUsed="0"/>
+    <w:lsdException w:name="Placeholder Text" w:unhideWhenUsed="0"/>
+    <w:lsdException w:name="No Spacing" w:semiHidden="0" w:uiPriority="1" w:unhideWhenUsed="0" w:qFormat="1"/>
+    <w:lsdException w:name="Light Shading" w:semiHidden="0" w:uiPriority="60" w:unhideWhenUsed="0"/>
+    <w:lsdException w:name="Light List" w:semiHidden="0" w:uiPriority="61" w:unhideWhenUsed="0"/>
+    <w:lsdException w:name="Light Grid" w:semiHidden="0" w:uiPriority="62" w:unhideWhenUsed="0"/>
+    <w:lsdException w:name="Medium Shading 1" w:semiHidden="0" w:uiPriority="63" w:unhideWhenUsed="0"/>
+    <w:lsdException w:name="Medium Shading 2" w:semiHidden="0" w:uiPriority="64" w:unhideWhenUsed="0"/>
+    <w:lsdException w:name="Medium List 1" w:semiHidden="0" w:uiPriority="65" w:unhideWhenUsed="0"/>
+    <w:lsdException w:name="Medium List 2" w:semiHidden="0" w:uiPriority="66" w:unhideWhenUsed="0"/>
+    <w:lsdException w:name="Medium Grid 1" w:semiHidden="0" w:uiPriority="67" w:unhideWhenUsed="0"/>
+    <w:lsdException w:name="Medium Grid 2" w:semiHidden="0" w:uiPriority="68" w:unhideWhenUsed="0"/>
+    <w:lsdException w:name="Medium Grid 3" w:semiHidden="0" w:uiPriority="69" w:unhideWhenUsed="0"/>
+    <w:lsdException w:name="Dark List" w:semiHidden="0" w:uiPriority="70" w:unhideWhenUsed="0"/>
+    <w:lsdException w:name="Colorful Shading" w:semiHidden="0" w:uiPriority="71" w:unhideWhenUsed="0"/>
+    <w:lsdException w:name="Colorful List" w:semiHidden="0" w:uiPriority="72" w:unhideWhenUsed="0"/>
+    <w:lsdException w:name="Colorful Grid" w:semiHidden="0" w:uiPriority="73" w:unhideWhenUsed="0"/>
+    <w:lsdException w:name="Light Shading Accent 1" w:semiHidden="0" w:uiPriority="60" w:unhideWhenUsed="0"/>
+    <w:lsdException w:name="Light List Accent 1" w:semiHidden="0" w:uiPriority="61" w:unhideWhenUsed="0"/>
+    <w:lsdException w:name="Light Grid Accent 1" w:semiHidden="0" w:uiPriority="62" w:unhideWhenUsed="0"/>
+    <w:lsdException w:name="Medium Shading 1 Accent 1" w:semiHidden="0" w:uiPriority="63" w:unhideWhenUsed="0"/>
+    <w:lsdException w:name="Medium Shading 2 Accent 1" w:semiHidden="0" w:uiPriority="64" w:unhideWhenUsed="0"/>
+    <w:lsdException w:name="Medium List 1 Accent 1" w:semiHidden="0" w:uiPriority="65" w:unhideWhenUsed="0"/>
+    <w:lsdException w:name="Revision" w:unhideWhenUsed="0"/>
+    <w:lsdException w:name="List Paragraph" w:semiHidden="0" w:uiPriority="34" w:unhideWhenUsed="0" w:qFormat="1"/>
+    <w:lsdException w:name="Quote" w:semiHidden="0" w:uiPriority="29" w:unhideWhenUsed="0" w:qFormat="1"/>
+    <w:lsdException w:name="Intense Quote" w:semiHidden="0" w:uiPriority="30" w:unhideWhenUsed="0" w:qFormat="1"/>
+    <w:lsdException w:name="Medium List 2 Accent 1" w:semiHidden="0" w:uiPriority="66" w:unhideWhenUsed="0"/>
+    <w:lsdException w:name="Medium Grid 1 Accent 1" w:semiHidden="0" w:uiPriority="67" w:unhideWhenUsed="0"/>
+    <w:lsdException w:name="Medium Grid 2 Accent 1" w:semiHidden="0" w:uiPriority="68" w:unhideWhenUsed="0"/>
+    <w:lsdException w:name="Medium Grid 3 Accent 1" w:semiHidden="0" w:uiPriority="69" w:unhideWhenUsed="0"/>
+    <w:lsdException w:name="Dark List Accent 1" w:semiHidden="0" w:uiPriority="70" w:unhideWhenUsed="0"/>
+    <w:lsdException w:name="Colorful Shading Accent 1" w:semiHidden="0" w:uiPriority="71" w:unhideWhenUsed="0"/>
+    <w:lsdException w:name="Colorful List Accent 1" w:semiHidden="0" w:uiPriority="72" w:unhideWhenUsed="0"/>
+    <w:lsdException w:name="Colorful Grid Accent 1" w:semiHidden="0" w:uiPriority="73" w:unhideWhenUsed="0"/>
+    <w:lsdException w:name="Light Shading Accent 2" w:semiHidden="0" w:uiPriority="60" w:unhideWhenUsed="0"/>
+    <w:lsdException w:name="Light List Accent 2" w:semiHidden="0" w:uiPriority="61" w:unhideWhenUsed="0"/>
+    <w:lsdException w:name="Light Grid Accent 2" w:semiHidden="0" w:uiPriority="62" w:unhideWhenUsed="0"/>
+    <w:lsdException w:name="Medium Shading 1 Accent 2" w:semiHidden="0" w:uiPriority="63" w:unhideWhenUsed="0"/>
+    <w:lsdException w:name="Medium Shading 2 Accent 2" w:semiHidden="0" w:uiPriority="64" w:unhideWhenUsed="0"/>
+    <w:lsdException w:name="Medium List 1 Accent 2" w:semiHidden="0" w:uiPriority="65" w:unhideWhenUsed="0"/>
+    <w:lsdException w:name="Medium List 2 Accent 2" w:semiHidden="0" w:uiPriority="66" w:unhideWhenUsed="0"/>
+    <w:lsdException w:name="Medium Grid 1 Accent 2" w:semiHidden="0" w:uiPriority="67" w:unhideWhenUsed="0"/>
+    <w:lsdException w:name="Medium Grid 2 Accent 2" w:semiHidden="0" w:uiPriority="68" w:unhideWhenUsed="0"/>
+    <w:lsdException w:name="Medium Grid 3 Accent 2" w:semiHidden="0" w:uiPriority="69" w:unhideWhenUsed="0"/>
+    <w:lsdException w:name="Dark List Accent 2" w:semiHidden="0" w:uiPriority="70" w:unhideWhenUsed="0"/>
+    <w:lsdException w:name="Colorful Shading Accent 2" w:semiHidden="0" w:uiPriority="71" w:unhideWhenUsed="0"/>
+    <w:lsdException w:name="Colorful List Accent 2" w:semiHidden="0" w:uiPriority="72" w:unhideWhenUsed="0"/>
+    <w:lsdException w:name="Colorful Grid Accent 2" w:semiHidden="0" w:uiPriority="73" w:unhideWhenUsed="0"/>
+    <w:lsdException w:name="Light Shading Accent 3" w:semiHidden="0" w:uiPriority="60" w:unhideWhenUsed="0"/>
+    <w:lsdException w:name="Light List Accent 3" w:semiHidden="0" w:uiPriority="61" w:unhideWhenUsed="0"/>
+    <w:lsdException w:name="Light Grid Accent 3" w:semiHidden="0" w:uiPriority="62" w:unhideWhenUsed="0"/>
+    <w:lsdException w:name="Medium Shading 1 Accent 3" w:semiHidden="0" w:uiPriority="63" w:unhideWhenUsed="0"/>
+    <w:lsdException w:name="Medium Shading 2 Accent 3" w:semiHidden="0" w:uiPriority="64" w:unhideWhenUsed="0"/>
+    <w:lsdException w:name="Medium List 1 Accent 3" w:semiHidden="0" w:uiPriority="65" w:unhideWhenUsed="0"/>
+    <w:lsdException w:name="Medium List 2 Accent 3" w:semiHidden="0" w:uiPriority="66" w:unhideWhenUsed="0"/>
+    <w:lsdException w:name="Medium Grid 1 Accent 3" w:semiHidden="0" w:uiPriority="67" w:unhideWhenUsed="0"/>
+    <w:lsdException w:name="Medium Grid 2 Accent 3" w:semiHidden="0" w:uiPriority="68" w:unhideWhenUsed="0"/>
+    <w:lsdException w:name="Medium Grid 3 Accent 3" w:semiHidden="0" w:uiPriority="69" w:unhideWhenUsed="0"/>
+    <w:lsdException w:name="Dark List Accent 3" w:semiHidden="0" w:uiPriority="70" w:unhideWhenUsed="0"/>
+    <w:lsdException w:name="Colorful Shading Accent 3" w:semiHidden="0" w:uiPriority="71" w:unhideWhenUsed="0"/>
+    <w:lsdException w:name="Colorful List Accent 3" w:semiHidden="0" w:uiPriority="72" w:unhideWhenUsed="0"/>
+    <w:lsdException w:name="Colorful Grid Accent 3" w:semiHidden="0" w:uiPriority="73" w:unhideWhenUsed="0"/>
+    <w:lsdException w:name="Light Shading Accent 4" w:semiHidden="0" w:uiPriority="60" w:unhideWhenUsed="0"/>
+    <w:lsdException w:name="Light List Accent 4" w:semiHidden="0" w:uiPriority="61" w:unhideWhenUsed="0"/>
+    <w:lsdException w:name="Light Grid Accent 4" w:semiHidden="0" w:uiPriority="62" w:unhideWhenUsed="0"/>
+    <w:lsdException w:name="Medium Shading 1 Accent 4" w:semiHidden="0" w:uiPriority="63" w:unhideWhenUsed="0"/>
+    <w:lsdException w:name="Medium Shading 2 Accent 4" w:semiHidden="0" w:uiPriority="64" w:unhideWhenUsed="0"/>
+    <w:lsdException w:name="Medium List 1 Accent 4" w:semiHidden="0" w:uiPriority="65" w:unhideWhenUsed="0"/>
+    <w:lsdException w:name="Medium List 2 Accent 4" w:semiHidden="0" w:uiPriority="66" w:unhideWhenUsed="0"/>
+    <w:lsdException w:name="Medium Grid 1 Accent 4" w:semiHidden="0" w:uiPriority="67" w:unhideWhenUsed="0"/>
+    <w:lsdException w:name="Medium Grid 2 Accent 4" w:semiHidden="0" w:uiPriority="68" w:unhideWhenUsed="0"/>
+    <w:lsdException w:name="Medium Grid 3 Accent 4" w:semiHidden="0" w:uiPriority="69" w:unhideWhenUsed="0"/>
+    <w:lsdException w:name="Dark List Accent 4" w:semiHidden="0" w:uiPriority="70" w:unhideWhenUsed="0"/>
+    <w:lsdException w:name="Colorful Shading Accent 4" w:semiHidden="0" w:uiPriority="71" w:unhideWhenUsed="0"/>
+    <w:lsdException w:name="Colorful List Accent 4" w:semiHidden="0" w:uiPriority="72" w:unhideWhenUsed="0"/>
+    <w:lsdException w:name="Colorful Grid Accent 4" w:semiHidden="0" w:uiPriority="73" w:unhideWhenUsed="0"/>
+    <w:lsdException w:name="Light Shading Accent 5" w:semiHidden="0" w:uiPriority="60" w:unhideWhenUsed="0"/>
+    <w:lsdException w:name="Light List Accent 5" w:semiHidden="0" w:uiPriority="61" w:unhideWhenUsed="0"/>
+    <w:lsdException w:name="Light Grid Accent 5" w:semiHidden="0" w:uiPriority="62" w:unhideWhenUsed="0"/>
+    <w:lsdException w:name="Medium Shading 1 Accent 5" w:semiHidden="0" w:uiPriority="63" w:unhideWhenUsed="0"/>
+    <w:lsdException w:name="Medium Shading 2 Accent 5" w:semiHidden="0" w:uiPriority="64" w:unhideWhenUsed="0"/>
+    <w:lsdException w:name="Medium List 1 Accent 5" w:semiHidden="0" w:uiPriority="65" w:unhideWhenUsed="0"/>
+    <w:lsdException w:name="Medium List 2 Accent 5" w:semiHidden="0" w:uiPriority="66" w:unhideWhenUsed="0"/>
+    <w:lsdException w:name="Medium Grid 1 Accent 5" w:semiHidden="0" w:uiPriority="67" w:unhideWhenUsed="0"/>
+    <w:lsdException w:name="Medium Grid 2 Accent 5" w:semiHidden="0" w:uiPriority="68" w:unhideWhenUsed="0"/>
+    <w:lsdException w:name="Medium Grid 3 Accent 5" w:semiHidden="0" w:uiPriority="69" w:unhideWhenUsed="0"/>
+    <w:lsdException w:name="Dark List Accent 5" w:semiHidden="0" w:uiPriority="70" w:unhideWhenUsed="0"/>
+    <w:lsdException w:name="Colorful Shading Accent 5" w:semiHidden="0" w:uiPriority="71" w:unhideWhenUsed="0"/>
+    <w:lsdException w:name="Colorful List Accent 5" w:semiHidden="0" w:uiPriority="72" w:unhideWhenUsed="0"/>
+    <w:lsdException w:name="Colorful Grid Accent 5" w:semiHidden="0" w:uiPriority="73" w:unhideWhenUsed="0"/>
+    <w:lsdException w:name="Light Shading Accent 6" w:semiHidden="0" w:uiPriority="60" w:unhideWhenUsed="0"/>
+    <w:lsdException w:name="Light List Accent 6" w:semiHidden="0" w:uiPriority="61" w:unhideWhenUsed="0"/>
+    <w:lsdException w:name="Light Grid Accent 6" w:semiHidden="0" w:uiPriority="62" w:unhideWhenUsed="0"/>
+    <w:lsdException w:name="Medium Shading 1 Accent 6" w:semiHidden="0" w:uiPriority="63" w:unhideWhenUsed="0"/>
+    <w:lsdException w:name="Medium Shading 2 Accent 6" w:semiHidden="0" w:uiPriority="64" w:unhideWhenUsed="0"/>
+    <w:lsdException w:name="Medium List 1 Accent 6" w:semiHidden="0" w:uiPriority="65" w:unhideWhenUsed="0"/>
+    <w:lsdException w:name="Medium List 2 Accent 6" w:semiHidden="0" w:uiPriority="66" w:unhideWhenUsed="0"/>
+    <w:lsdException w:name="Medium Grid 1 Accent 6" w:semiHidden="0" w:uiPriority="67" w:unhideWhenUsed="0"/>
+    <w:lsdException w:name="Medium Grid 2 Accent 6" w:semiHidden="0" w:uiPriority="68" w:unhideWhenUsed="0"/>
+    <w:lsdException w:name="Medium Grid 3 Accent 6" w:semiHidden="0" w:uiPriority="69" w:unhideWhenUsed="0"/>
+    <w:lsdException w:name="Dark List Accent 6" w:semiHidden="0" w:uiPriority="70" w:unhideWhenUsed="0"/>
+    <w:lsdException w:name="Colorful Shading Accent 6" w:semiHidden="0" w:uiPriority="71" w:unhideWhenUsed="0"/>
+    <w:lsdException w:name="Colorful List Accent 6" w:semiHidden="0" w:uiPriority="72" w:unhideWhenUsed="0"/>
+    <w:lsdException w:name="Colorful Grid Accent 6" w:semiHidden="0" w:uiPriority="73" w:unhideWhenUsed="0"/>
+    <w:lsdException w:name="Subtle Emphasis" w:semiHidden="0" w:uiPriority="19" w:unhideWhenUsed="0" w:qFormat="1"/>
+    <w:lsdException w:name="Intense Emphasis" w:semiHidden="0" w:uiPriority="21" w:unhideWhenUsed="0" w:qFormat="1"/>
+    <w:lsdException w:name="Subtle Reference" w:semiHidden="0" w:uiPriority="31" w:unhideWhenUsed="0" w:qFormat="1"/>
+    <w:lsdException w:name="Intense Reference" w:semiHidden="0" w:uiPriority="32" w:unhideWhenUsed="0" w:qFormat="1"/>
+    <w:lsdException w:name="Book Title" w:semiHidden="0" w:uiPriority="33" w:unhideWhenUsed="0" w:qFormat="1"/>
+    <w:lsdException w:name="Bibliography" w:uiPriority="37"/>
+    <w:lsdException w:name="TOC Heading" w:uiPriority="39" w:qFormat="1"/>
+  </w:latentStyles>
+  <w:style w:type="paragraph" w:default="1" w:styleId="Normal">
+    <w:name w:val="Normal"/>
+    <w:qFormat/>
+    <w:rsid w:val="00BE1C62"/>
+    <w:pPr>
+      <w:spacing w:before="80" w:after="120"/>
+    </w:pPr>
+    <w:rPr>
+      <w:color w:val="00000A"/>
+    </w:rPr>
+  </w:style>
+  <w:style w:type="paragraph" w:styleId="Heading1">
+    <w:name w:val="heading 1"/>
+    <w:basedOn w:val="Normal"/>
+    <w:next w:val="Normal"/>
+    <w:link w:val="Heading1Char"/>
+    <w:uiPriority w:val="9"/>
+    <w:qFormat/>
+    <w:rsid w:val="004A2906"/>
+    <w:pPr>
+      <w:keepNext/>
+      <w:keepLines/>
+      <w:spacing w:before="200" w:after="40"/>
+      <w:outlineLvl w:val="0"/>
+    </w:pPr>
+    <w:rPr>
+      <w:rFonts w:eastAsiaTheme="majorEastAsia" w:cstheme="majorBidi"/>
+      <w:b/>
+      <w:color w:val="642D08"/>
+      <w:sz w:val="40"/>
+      <w:szCs w:val="32"/>
+    </w:rPr>
+  </w:style>
+  <w:style w:type="paragraph" w:styleId="Heading2">
+    <w:name w:val="heading 2"/>
+    <w:basedOn w:val="Normal"/>
+    <w:next w:val="Normal"/>
+    <w:link w:val="Heading2Char"/>
+    <w:uiPriority w:val="9"/>
+    <w:qFormat/>
+    <w:rsid w:val="004A2906"/>
+    <w:pPr>
+      <w:keepNext/>
+      <w:keepLines/>
+      <w:numPr>
+        <w:numId w:val="1"/>
+      </w:numPr>
+      <w:spacing w:before="200" w:after="40"/>
+      <w:ind w:left="426" w:hanging="426"/>
+      <w:outlineLvl w:val="1"/>
+    </w:pPr>
+    <w:rPr>
+      <w:rFonts w:eastAsiaTheme="majorEastAsia" w:cstheme="majorBidi"/>
+      <w:b/>
+      <w:bCs/>
+      <w:color w:val="7C380A"/>
+      <w:sz w:val="36"/>
+      <w:szCs w:val="36"/>
+    </w:rPr>
+  </w:style>
+  <w:style w:type="paragraph" w:styleId="Heading3">
+    <w:name w:val="heading 3"/>
+    <w:basedOn w:val="Normal"/>
+    <w:next w:val="Normal"/>
+    <w:link w:val="Heading3Char"/>
+    <w:uiPriority w:val="9"/>
+    <w:unhideWhenUsed/>
+    <w:qFormat/>
+    <w:rsid w:val="004A2906"/>
+    <w:pPr>
+      <w:keepNext/>
+      <w:keepLines/>
+      <w:spacing w:before="120" w:after="40"/>
+      <w:outlineLvl w:val="2"/>
+    </w:pPr>
+    <w:rPr>
+      <w:rFonts w:eastAsiaTheme="majorEastAsia" w:cstheme="majorBidi"/>
+      <w:b/>
+      <w:color w:val="8F400B"/>
+      <w:sz w:val="32"/>
+      <w:szCs w:val="32"/>
+    </w:rPr>
+  </w:style>
+  <w:style w:type="paragraph" w:styleId="Heading4">
+    <w:name w:val="heading 4"/>
+    <w:basedOn w:val="Normal"/>
+    <w:next w:val="Normal"/>
+    <w:link w:val="Heading4Char"/>
+    <w:uiPriority w:val="9"/>
+    <w:unhideWhenUsed/>
+    <w:qFormat/>
+    <w:rsid w:val="004A2906"/>
+    <w:pPr>
+      <w:keepNext/>
+      <w:keepLines/>
+      <w:spacing w:before="120" w:after="40"/>
+      <w:outlineLvl w:val="3"/>
+    </w:pPr>
+    <w:rPr>
+      <w:rFonts w:eastAsiaTheme="majorEastAsia" w:cstheme="majorBidi"/>
+      <w:b/>
+      <w:iCs/>
+      <w:color w:val="A34A0D"/>
+      <w:sz w:val="28"/>
+    </w:rPr>
+  </w:style>
+  <w:style w:type="paragraph" w:styleId="Heading5">
+    <w:name w:val="heading 5"/>
+    <w:basedOn w:val="Normal"/>
+    <w:next w:val="Normal"/>
+    <w:link w:val="Heading5Char"/>
+    <w:uiPriority w:val="9"/>
+    <w:unhideWhenUsed/>
+    <w:qFormat/>
+    <w:rsid w:val="004A2906"/>
+    <w:pPr>
+      <w:keepNext/>
+      <w:keepLines/>
+      <w:spacing w:after="0"/>
+      <w:outlineLvl w:val="4"/>
+    </w:pPr>
+    <w:rPr>
+      <w:rFonts w:eastAsiaTheme="majorEastAsia" w:cstheme="majorBidi"/>
+      <w:b/>
+      <w:color w:val="B2500E"/>
+    </w:rPr>
+  </w:style>
+  <w:style w:type="character" w:default="1" w:styleId="DefaultParagraphFont">
+    <w:name w:val="Default Paragraph Font"/>
+    <w:uiPriority w:val="1"/>
+    <w:semiHidden/>
+    <w:unhideWhenUsed/>
+  </w:style>
+  <w:style w:type="table" w:default="1" w:styleId="TableNormal">
+    <w:name w:val="Normal Table"/>
+    <w:uiPriority w:val="99"/>
+    <w:semiHidden/>
+    <w:unhideWhenUsed/>
+    <w:tblPr>
+      <w:tblInd w:w="0" w:type="dxa"/>
+      <w:tblCellMar>
+        <w:top w:w="0" w:type="dxa"/>
+        <w:left w:w="108" w:type="dxa"/>
+        <w:bottom w:w="0" w:type="dxa"/>
+        <w:right w:w="108" w:type="dxa"/>
+      </w:tblCellMar>
+    </w:tblPr>
+  </w:style>
+  <w:style w:type="numbering" w:default="1" w:styleId="NoList">
+    <w:name w:val="No List"/>
+    <w:uiPriority w:val="99"/>
+    <w:semiHidden/>
+    <w:unhideWhenUsed/>
+  </w:style>
+  <w:style w:type="character" w:customStyle="1" w:styleId="Heading1Char">
+    <w:name w:val="Heading 1 Char"/>
+    <w:basedOn w:val="DefaultParagraphFont"/>
+    <w:link w:val="Heading1"/>
+    <w:uiPriority w:val="9"/>
+    <w:qFormat/>
+    <w:rsid w:val="004A2906"/>
+    <w:rPr>
+      <w:rFonts w:eastAsiaTheme="majorEastAsia" w:cstheme="majorBidi"/>
+      <w:b/>
+      <w:color w:val="642D08"/>
+      <w:sz w:val="40"/>
+      <w:szCs w:val="32"/>
+    </w:rPr>
+  </w:style>
+  <w:style w:type="character" w:customStyle="1" w:styleId="Heading2Char">
+    <w:name w:val="Heading 2 Char"/>
+    <w:basedOn w:val="DefaultParagraphFont"/>
+    <w:link w:val="Heading2"/>
+    <w:uiPriority w:val="9"/>
+    <w:rsid w:val="004A2906"/>
+    <w:rPr>
+      <w:rFonts w:eastAsiaTheme="majorEastAsia" w:cstheme="majorBidi"/>
+      <w:b/>
+      <w:bCs/>
+      <w:color w:val="7C380A"/>
+      <w:sz w:val="36"/>
+      <w:szCs w:val="36"/>
+    </w:rPr>
+  </w:style>
+  <w:style w:type="character" w:customStyle="1" w:styleId="Heading3Char">
+    <w:name w:val="Heading 3 Char"/>
+    <w:basedOn w:val="DefaultParagraphFont"/>
+    <w:link w:val="Heading3"/>
+    <w:uiPriority w:val="9"/>
+    <w:qFormat/>
+    <w:rsid w:val="004A2906"/>
+    <w:rPr>
+      <w:rFonts w:eastAsiaTheme="majorEastAsia" w:cstheme="majorBidi"/>
+      <w:b/>
+      <w:color w:val="8F400B"/>
+      <w:sz w:val="32"/>
+      <w:szCs w:val="32"/>
+    </w:rPr>
+  </w:style>
+  <w:style w:type="character" w:customStyle="1" w:styleId="Heading4Char">
+    <w:name w:val="Heading 4 Char"/>
+    <w:basedOn w:val="DefaultParagraphFont"/>
+    <w:link w:val="Heading4"/>
+    <w:uiPriority w:val="9"/>
+    <w:rsid w:val="004A2906"/>
+    <w:rPr>
+      <w:rFonts w:eastAsiaTheme="majorEastAsia" w:cstheme="majorBidi"/>
+      <w:b/>
+      <w:iCs/>
+      <w:color w:val="A34A0D"/>
+      <w:sz w:val="28"/>
+    </w:rPr>
+  </w:style>
+  <w:style w:type="character" w:customStyle="1" w:styleId="Heading5Char">
+    <w:name w:val="Heading 5 Char"/>
+    <w:basedOn w:val="DefaultParagraphFont"/>
+    <w:link w:val="Heading5"/>
+    <w:uiPriority w:val="9"/>
+    <w:rsid w:val="004A2906"/>
+    <w:rPr>
+      <w:rFonts w:eastAsiaTheme="majorEastAsia" w:cstheme="majorBidi"/>
+      <w:b/>
+      <w:color w:val="B2500E"/>
+    </w:rPr>
+  </w:style>
+  <w:style w:type="paragraph" w:styleId="Header">
+    <w:name w:val="header"/>
+    <w:basedOn w:val="Normal"/>
+    <w:link w:val="HeaderChar"/>
+    <w:uiPriority w:val="99"/>
+    <w:unhideWhenUsed/>
+    <w:rsid w:val="004A2906"/>
+    <w:pPr>
+      <w:tabs>
+        <w:tab w:val="center" w:pos="4680"/>
+        <w:tab w:val="right" w:pos="9360"/>
+      </w:tabs>
+      <w:spacing w:after="0" w:line="240" w:lineRule="auto"/>
+    </w:pPr>
+  </w:style>
+  <w:style w:type="character" w:customStyle="1" w:styleId="HeaderChar">
+    <w:name w:val="Header Char"/>
+    <w:basedOn w:val="DefaultParagraphFont"/>
+    <w:link w:val="Header"/>
+    <w:uiPriority w:val="99"/>
+    <w:rsid w:val="004A2906"/>
+  </w:style>
+  <w:style w:type="paragraph" w:styleId="Footer">
+    <w:name w:val="footer"/>
+    <w:basedOn w:val="Normal"/>
+    <w:link w:val="FooterChar"/>
+    <w:uiPriority w:val="99"/>
+    <w:unhideWhenUsed/>
+    <w:rsid w:val="004A2906"/>
+    <w:pPr>
+      <w:tabs>
+        <w:tab w:val="center" w:pos="4680"/>
+        <w:tab w:val="right" w:pos="9360"/>
+      </w:tabs>
+      <w:spacing w:after="0" w:line="240" w:lineRule="auto"/>
+    </w:pPr>
+  </w:style>
+  <w:style w:type="character" w:customStyle="1" w:styleId="FooterChar">
+    <w:name w:val="Footer Char"/>
+    <w:basedOn w:val="DefaultParagraphFont"/>
+    <w:link w:val="Footer"/>
+    <w:uiPriority w:val="99"/>
+    <w:rsid w:val="004A2906"/>
+  </w:style>
+  <w:style w:type="paragraph" w:styleId="BalloonText">
+    <w:name w:val="Balloon Text"/>
+    <w:basedOn w:val="Normal"/>
+    <w:link w:val="BalloonTextChar"/>
+    <w:uiPriority w:val="99"/>
+    <w:semiHidden/>
+    <w:unhideWhenUsed/>
+    <w:rsid w:val="004A2906"/>
+    <w:pPr>
+      <w:spacing w:after="0" w:line="240" w:lineRule="auto"/>
+    </w:pPr>
+    <w:rPr>
+      <w:rFonts w:ascii="Tahoma" w:hAnsi="Tahoma" w:cs="Tahoma"/>
+      <w:sz w:val="16"/>
+      <w:szCs w:val="16"/>
+    </w:rPr>
+  </w:style>
+  <w:style w:type="character" w:customStyle="1" w:styleId="BalloonTextChar">
+    <w:name w:val="Balloon Text Char"/>
+    <w:basedOn w:val="DefaultParagraphFont"/>
+    <w:link w:val="BalloonText"/>
+    <w:uiPriority w:val="99"/>
+    <w:semiHidden/>
+    <w:rsid w:val="004A2906"/>
+    <w:rPr>
+      <w:rFonts w:ascii="Tahoma" w:hAnsi="Tahoma" w:cs="Tahoma"/>
+      <w:sz w:val="16"/>
+      <w:szCs w:val="16"/>
+    </w:rPr>
+  </w:style>
+  <w:style w:type="character" w:styleId="Hyperlink">
+    <w:name w:val="Hyperlink"/>
+    <w:basedOn w:val="DefaultParagraphFont"/>
+    <w:uiPriority w:val="99"/>
+    <w:unhideWhenUsed/>
+    <w:rsid w:val="004A2906"/>
+    <w:rPr>
+      <w:color w:val="0000FF" w:themeColor="hyperlink"/>
+      <w:u w:val="single"/>
+    </w:rPr>
+  </w:style>
+  <w:style w:type="paragraph" w:styleId="NormalWeb">
+    <w:name w:val="Normal (Web)"/>
+    <w:basedOn w:val="Normal"/>
+    <w:uiPriority w:val="99"/>
+    <w:semiHidden/>
+    <w:unhideWhenUsed/>
+    <w:rsid w:val="004A2906"/>
+    <w:pPr>
+      <w:spacing w:before="100" w:beforeAutospacing="1" w:after="100" w:afterAutospacing="1" w:line="240" w:lineRule="auto"/>
+    </w:pPr>
+    <w:rPr>
+      <w:rFonts w:ascii="Times New Roman" w:eastAsia="Times New Roman" w:hAnsi="Times New Roman" w:cs="Times New Roman"/>
+      <w:sz w:val="24"/>
+      <w:szCs w:val="24"/>
+    </w:rPr>
+  </w:style>
+  <w:style w:type="character" w:styleId="Strong">
+    <w:name w:val="Strong"/>
+    <w:basedOn w:val="DefaultParagraphFont"/>
+    <w:uiPriority w:val="22"/>
+    <w:qFormat/>
+    <w:rsid w:val="004A2906"/>
+    <w:rPr>
+      <w:b/>
+      <w:bCs/>
+    </w:rPr>
+  </w:style>
+  <w:style w:type="paragraph" w:styleId="ListParagraph">
+    <w:name w:val="List Paragraph"/>
+    <w:basedOn w:val="Normal"/>
+    <w:link w:val="ListParagraphChar"/>
+    <w:uiPriority w:val="34"/>
+    <w:qFormat/>
+    <w:rsid w:val="004A2906"/>
+    <w:pPr>
+      <w:ind w:left="720"/>
+      <w:contextualSpacing/>
+    </w:pPr>
+  </w:style>
+  <w:style w:type="character" w:styleId="FollowedHyperlink">
+    <w:name w:val="FollowedHyperlink"/>
+    <w:basedOn w:val="DefaultParagraphFont"/>
+    <w:uiPriority w:val="99"/>
+    <w:semiHidden/>
+    <w:unhideWhenUsed/>
+    <w:rsid w:val="004A2906"/>
+    <w:rPr>
+      <w:color w:val="800080" w:themeColor="followedHyperlink"/>
+      <w:u w:val="single"/>
+    </w:rPr>
+  </w:style>
+  <w:style w:type="paragraph" w:customStyle="1" w:styleId="Code">
+    <w:name w:val="Code"/>
+    <w:basedOn w:val="Normal"/>
+    <w:link w:val="CodeChar"/>
+    <w:qFormat/>
+    <w:rsid w:val="004A2906"/>
+    <w:rPr>
+      <w:rFonts w:ascii="Consolas" w:hAnsi="Consolas"/>
+      <w:b/>
+      <w:noProof/>
+    </w:rPr>
+  </w:style>
+  <w:style w:type="character" w:customStyle="1" w:styleId="CodeChar">
+    <w:name w:val="Code Char"/>
+    <w:basedOn w:val="DefaultParagraphFont"/>
+    <w:link w:val="Code"/>
+    <w:rsid w:val="004A2906"/>
+    <w:rPr>
+      <w:rFonts w:ascii="Consolas" w:hAnsi="Consolas"/>
+      <w:b/>
+      <w:noProof/>
+    </w:rPr>
+  </w:style>
+  <w:style w:type="table" w:styleId="TableGrid">
+    <w:name w:val="Table Grid"/>
+    <w:basedOn w:val="TableNormal"/>
+    <w:uiPriority w:val="59"/>
+    <w:rsid w:val="004A2906"/>
+    <w:pPr>
+      <w:spacing w:after="0" w:line="240" w:lineRule="auto"/>
+    </w:pPr>
+    <w:tblPr>
+      <w:tblBorders>
+        <w:top w:val="single" w:sz="4" w:space="0" w:color="auto"/>
+        <w:left w:val="single" w:sz="4" w:space="0" w:color="auto"/>
+        <w:bottom w:val="single" w:sz="4" w:space="0" w:color="auto"/>
+        <w:right w:val="single" w:sz="4" w:space="0" w:color="auto"/>
+        <w:insideH w:val="single" w:sz="4" w:space="0" w:color="auto"/>
+        <w:insideV w:val="single" w:sz="4" w:space="0" w:color="auto"/>
+      </w:tblBorders>
+    </w:tblPr>
+  </w:style>
+  <w:style w:type="character" w:customStyle="1" w:styleId="ListParagraphChar">
+    <w:name w:val="List Paragraph Char"/>
+    <w:basedOn w:val="DefaultParagraphFont"/>
+    <w:link w:val="ListParagraph"/>
+    <w:uiPriority w:val="34"/>
+    <w:qFormat/>
+    <w:locked/>
+    <w:rsid w:val="004A2906"/>
+  </w:style>
+  <w:style w:type="table" w:customStyle="1" w:styleId="TableGrid1">
+    <w:name w:val="Table Grid1"/>
+    <w:basedOn w:val="TableNormal"/>
+    <w:next w:val="TableGrid"/>
+    <w:uiPriority w:val="59"/>
+    <w:rsid w:val="004A2906"/>
+    <w:pPr>
+      <w:spacing w:after="0" w:line="240" w:lineRule="auto"/>
+    </w:pPr>
+    <w:tblPr>
+      <w:tblBorders>
+        <w:top w:val="single" w:sz="4" w:space="0" w:color="auto"/>
+        <w:left w:val="single" w:sz="4" w:space="0" w:color="auto"/>
+        <w:bottom w:val="single" w:sz="4" w:space="0" w:color="auto"/>
+        <w:right w:val="single" w:sz="4" w:space="0" w:color="auto"/>
+        <w:insideH w:val="single" w:sz="4" w:space="0" w:color="auto"/>
+        <w:insideV w:val="single" w:sz="4" w:space="0" w:color="auto"/>
+      </w:tblBorders>
+    </w:tblPr>
+  </w:style>
+  <w:style w:type="table" w:customStyle="1" w:styleId="TableGrid2">
+    <w:name w:val="Table Grid2"/>
+    <w:basedOn w:val="TableNormal"/>
+    <w:next w:val="TableGrid"/>
+    <w:uiPriority w:val="59"/>
+    <w:rsid w:val="004A2906"/>
+    <w:pPr>
+      <w:spacing w:after="0" w:line="240" w:lineRule="auto"/>
+    </w:pPr>
+    <w:rPr>
+      <w:rFonts w:ascii="Calibri" w:eastAsia="Calibri" w:hAnsi="Calibri" w:cs="Times New Roman"/>
+    </w:rPr>
+    <w:tblPr>
+      <w:tblBorders>
+        <w:top w:val="single" w:sz="4" w:space="0" w:color="auto"/>
+        <w:left w:val="single" w:sz="4" w:space="0" w:color="auto"/>
+        <w:bottom w:val="single" w:sz="4" w:space="0" w:color="auto"/>
+        <w:right w:val="single" w:sz="4" w:space="0" w:color="auto"/>
+        <w:insideH w:val="single" w:sz="4" w:space="0" w:color="auto"/>
+        <w:insideV w:val="single" w:sz="4" w:space="0" w:color="auto"/>
+      </w:tblBorders>
+    </w:tblPr>
+  </w:style>
+  <w:style w:type="character" w:customStyle="1" w:styleId="UnresolvedMention1">
+    <w:name w:val="Unresolved Mention1"/>
+    <w:basedOn w:val="DefaultParagraphFont"/>
+    <w:uiPriority w:val="99"/>
+    <w:semiHidden/>
+    <w:unhideWhenUsed/>
+    <w:rsid w:val="004A2906"/>
+    <w:rPr>
+      <w:color w:val="605E5C"/>
+      <w:shd w:val="clear" w:color="auto" w:fill="E1DFDD"/>
+    </w:rPr>
+  </w:style>
+  <w:style w:type="paragraph" w:styleId="HTMLPreformatted">
+    <w:name w:val="HTML Preformatted"/>
+    <w:basedOn w:val="Normal"/>
+    <w:link w:val="HTMLPreformattedChar"/>
+    <w:unhideWhenUsed/>
+    <w:rsid w:val="004C79FB"/>
+    <w:pPr>
+      <w:tabs>
+        <w:tab w:val="left" w:pos="916"/>
+        <w:tab w:val="left" w:pos="1832"/>
+        <w:tab w:val="left" w:pos="2748"/>
+        <w:tab w:val="left" w:pos="3664"/>
+        <w:tab w:val="left" w:pos="4580"/>
+        <w:tab w:val="left" w:pos="5496"/>
+        <w:tab w:val="left" w:pos="6412"/>
+        <w:tab w:val="left" w:pos="7328"/>
+        <w:tab w:val="left" w:pos="8244"/>
+        <w:tab w:val="left" w:pos="9160"/>
+        <w:tab w:val="left" w:pos="10076"/>
+        <w:tab w:val="left" w:pos="10992"/>
+        <w:tab w:val="left" w:pos="11908"/>
+        <w:tab w:val="left" w:pos="12824"/>
+        <w:tab w:val="left" w:pos="13740"/>
+        <w:tab w:val="left" w:pos="14656"/>
+      </w:tabs>
+      <w:spacing w:before="0" w:after="0" w:line="240" w:lineRule="auto"/>
+    </w:pPr>
+    <w:rPr>
+      <w:rFonts w:ascii="Courier New" w:eastAsia="Times New Roman" w:hAnsi="Courier New" w:cs="Courier New"/>
+      <w:color w:val="auto"/>
+      <w:sz w:val="20"/>
+      <w:szCs w:val="20"/>
+    </w:rPr>
+  </w:style>
+  <w:style w:type="character" w:customStyle="1" w:styleId="HTMLPreformattedChar">
+    <w:name w:val="HTML Preformatted Char"/>
+    <w:basedOn w:val="DefaultParagraphFont"/>
+    <w:link w:val="HTMLPreformatted"/>
+    <w:uiPriority w:val="99"/>
+    <w:rsid w:val="004C79FB"/>
+    <w:rPr>
+      <w:rFonts w:ascii="Courier New" w:eastAsia="Times New Roman" w:hAnsi="Courier New" w:cs="Courier New"/>
+      <w:sz w:val="20"/>
+      <w:szCs w:val="20"/>
+    </w:rPr>
+  </w:style>
+  <w:style w:type="character" w:styleId="CommentReference">
+    <w:name w:val="annotation reference"/>
+    <w:basedOn w:val="DefaultParagraphFont"/>
+    <w:uiPriority w:val="99"/>
+    <w:semiHidden/>
+    <w:unhideWhenUsed/>
+    <w:rsid w:val="00145DE9"/>
+    <w:rPr>
+      <w:sz w:val="16"/>
+      <w:szCs w:val="16"/>
+    </w:rPr>
+  </w:style>
+  <w:style w:type="paragraph" w:styleId="CommentText">
+    <w:name w:val="annotation text"/>
+    <w:basedOn w:val="Normal"/>
+    <w:link w:val="CommentTextChar"/>
+    <w:uiPriority w:val="99"/>
+    <w:semiHidden/>
+    <w:unhideWhenUsed/>
+    <w:rsid w:val="00145DE9"/>
+    <w:pPr>
+      <w:spacing w:line="240" w:lineRule="auto"/>
+    </w:pPr>
+    <w:rPr>
+      <w:sz w:val="20"/>
+      <w:szCs w:val="20"/>
+    </w:rPr>
+  </w:style>
+  <w:style w:type="character" w:customStyle="1" w:styleId="CommentTextChar">
+    <w:name w:val="Comment Text Char"/>
+    <w:basedOn w:val="DefaultParagraphFont"/>
+    <w:link w:val="CommentText"/>
+    <w:uiPriority w:val="99"/>
+    <w:semiHidden/>
+    <w:rsid w:val="00145DE9"/>
+    <w:rPr>
+      <w:color w:val="00000A"/>
+      <w:sz w:val="20"/>
+      <w:szCs w:val="20"/>
+    </w:rPr>
+  </w:style>
+  <w:style w:type="paragraph" w:styleId="CommentSubject">
+    <w:name w:val="annotation subject"/>
+    <w:basedOn w:val="CommentText"/>
+    <w:next w:val="CommentText"/>
+    <w:link w:val="CommentSubjectChar"/>
+    <w:uiPriority w:val="99"/>
+    <w:semiHidden/>
+    <w:unhideWhenUsed/>
+    <w:rsid w:val="00145DE9"/>
+    <w:rPr>
+      <w:b/>
+      <w:bCs/>
+    </w:rPr>
+  </w:style>
+  <w:style w:type="character" w:customStyle="1" w:styleId="CommentSubjectChar">
+    <w:name w:val="Comment Subject Char"/>
+    <w:basedOn w:val="CommentTextChar"/>
+    <w:link w:val="CommentSubject"/>
+    <w:uiPriority w:val="99"/>
+    <w:semiHidden/>
+    <w:rsid w:val="00145DE9"/>
+    <w:rPr>
+      <w:b/>
+      <w:bCs/>
+      <w:color w:val="00000A"/>
+      <w:sz w:val="20"/>
+      <w:szCs w:val="20"/>
+    </w:rPr>
+  </w:style>
+</w:styles>
+</file>
+
+<file path=word/stylesWithEffects.xml><?xml version="1.0" encoding="utf-8"?>
+<w:styles xmlns:wpc="http://schemas.microsoft.com/office/word/2010/wordprocessingCanvas" xmlns:mc="http://schemas.openxmlformats.org/markup-compatibility/2006" xmlns:o="urn:schemas-microsoft-com:office:office" xmlns:r="http://schemas.openxmlformats.org/officeDocument/2006/relationships" xmlns:m="http://schemas.openxmlformats.org/officeDocument/2006/math" xmlns:v="urn:schemas-microsoft-com:vml" xmlns:wp14="http://schemas.microsoft.com/office/word/2010/wordprocessingDrawing" xmlns:wp="http://schemas.openxmlformats.org/drawingml/2006/wordprocessingDrawing" xmlns:w10="urn:schemas-microsoft-com:office:word" xmlns:w="http://schemas.openxmlformats.org/wordprocessingml/2006/main" xmlns:w14="http://schemas.microsoft.com/office/word/2010/wordml" xmlns:wpg="http://schemas.microsoft.com/office/word/2010/wordprocessingGroup" xmlns:wpi="http://schemas.microsoft.com/office/word/2010/wordprocessingInk" xmlns:wne="http://schemas.microsoft.com/office/word/2006/wordml" xmlns:wps="http://schemas.microsoft.com/office/word/2010/wordprocessingShape" mc:Ignorable="w14 wp14">
+  <w:docDefaults>
+    <w:rPrDefault>
+      <w:rPr>
+        <w:rFonts w:asciiTheme="minorHAnsi" w:eastAsiaTheme="minorHAnsi" w:hAnsiTheme="minorHAnsi" w:cstheme="minorBidi"/>
+        <w:sz w:val="22"/>
+        <w:szCs w:val="22"/>
+        <w:lang w:val="en-US" w:eastAsia="en-US" w:bidi="ar-SA"/>
+      </w:rPr>
+    </w:rPrDefault>
+    <w:pPrDefault>
+      <w:pPr>
+        <w:spacing w:after="200" w:line="276" w:lineRule="auto"/>
+      </w:pPr>
+    </w:pPrDefault>
+  </w:docDefaults>
+  <w:latentStyles w:defLockedState="0" w:defUIPriority="99" w:defSemiHidden="1" w:defUnhideWhenUsed="1" w:defQFormat="0" w:count="267">
+    <w:lsdException w:name="Normal" w:semiHidden="0" w:uiPriority="0" w:unhideWhenUsed="0" w:qFormat="1"/>
+    <w:lsdException w:name="heading 1" w:semiHidden="0" w:uiPriority="9" w:unhideWhenUsed="0" w:qFormat="1"/>
+    <w:lsdException w:name="heading 2" w:uiPriority="9" w:qFormat="1"/>
+    <w:lsdException w:name="heading 3" w:uiPriority="9" w:qFormat="1"/>
+    <w:lsdException w:name="heading 4" w:uiPriority="9" w:qFormat="1"/>
+    <w:lsdException w:name="heading 5" w:uiPriority="9" w:qFormat="1"/>
+    <w:lsdException w:name="heading 6" w:uiPriority="9" w:qFormat="1"/>
+    <w:lsdException w:name="heading 7" w:uiPriority="9" w:qFormat="1"/>
+    <w:lsdException w:name="heading 8" w:uiPriority="9" w:qFormat="1"/>
+    <w:lsdException w:name="heading 9" w:uiPriority="9" w:qFormat="1"/>
+    <w:lsdException w:name="toc 1" w:uiPriority="39"/>
+    <w:lsdException w:name="toc 2" w:uiPriority="39"/>
+    <w:lsdException w:name="toc 3" w:uiPriority="39"/>
+    <w:lsdException w:name="toc 4" w:uiPriority="39"/>
+    <w:lsdException w:name="toc 5" w:uiPriority="39"/>
+    <w:lsdException w:name="toc 6" w:uiPriority="39"/>
+    <w:lsdException w:name="toc 7" w:uiPriority="39"/>
+    <w:lsdException w:name="toc 8" w:uiPriority="39"/>
+    <w:lsdException w:name="toc 9" w:uiPriority="39"/>
+    <w:lsdException w:name="caption" w:uiPriority="35" w:qFormat="1"/>
+    <w:lsdException w:name="Title" w:semiHidden="0" w:uiPriority="10" w:unhideWhenUsed="0" w:qFormat="1"/>
+    <w:lsdException w:name="Default Paragraph Font" w:uiPriority="1"/>
+    <w:lsdException w:name="Subtitle" w:semiHidden="0" w:uiPriority="11" w:unhideWhenUsed="0" w:qFormat="1"/>
+    <w:lsdException w:name="Strong" w:semiHidden="0" w:uiPriority="22" w:unhideWhenUsed="0" w:qFormat="1"/>
+    <w:lsdException w:name="Emphasis" w:semiHidden="0" w:uiPriority="20" w:unhideWhenUsed="0" w:qFormat="1"/>
+    <w:lsdException w:name="HTML Preformatted" w:uiPriority="0"/>
+    <w:lsdException w:name="Table Grid" w:semiHidden="0" w:uiPriority="59" w:unhideWhenUsed="0"/>
+    <w:lsdException w:name="Placeholder Text" w:unhideWhenUsed="0"/>
+    <w:lsdException w:name="No Spacing" w:semiHidden="0" w:uiPriority="1" w:unhideWhenUsed="0" w:qFormat="1"/>
+    <w:lsdException w:name="Light Shading" w:semiHidden="0" w:uiPriority="60" w:unhideWhenUsed="0"/>
+    <w:lsdException w:name="Light List" w:semiHidden="0" w:uiPriority="61" w:unhideWhenUsed="0"/>
+    <w:lsdException w:name="Light Grid" w:semiHidden="0" w:uiPriority="62" w:unhideWhenUsed="0"/>
+    <w:lsdException w:name="Medium Shading 1" w:semiHidden="0" w:uiPriority="63" w:unhideWhenUsed="0"/>
+    <w:lsdException w:name="Medium Shading 2" w:semiHidden="0" w:uiPriority="64" w:unhideWhenUsed="0"/>
+    <w:lsdException w:name="Medium List 1" w:semiHidden="0" w:uiPriority="65" w:unhideWhenUsed="0"/>
+    <w:lsdException w:name="Medium List 2" w:semiHidden="0" w:uiPriority="66" w:unhideWhenUsed="0"/>
+    <w:lsdException w:name="Medium Grid 1" w:semiHidden="0" w:uiPriority="67" w:unhideWhenUsed="0"/>
+    <w:lsdException w:name="Medium Grid 2" w:semiHidden="0" w:uiPriority="68" w:unhideWhenUsed="0"/>
+    <w:lsdException w:name="Medium Grid 3" w:semiHidden="0" w:uiPriority="69" w:unhideWhenUsed="0"/>
+    <w:lsdException w:name="Dark List" w:semiHidden="0" w:uiPriority="70" w:unhideWhenUsed="0"/>
+    <w:lsdException w:name="Colorful Shading" w:semiHidden="0" w:uiPriority="71" w:unhideWhenUsed="0"/>
+    <w:lsdException w:name="Colorful List" w:semiHidden="0" w:uiPriority="72" w:unhideWhenUsed="0"/>
+    <w:lsdException w:name="Colorful Grid" w:semiHidden="0" w:uiPriority="73" w:unhideWhenUsed="0"/>
+    <w:lsdException w:name="Light Shading Accent 1" w:semiHidden="0" w:uiPriority="60" w:unhideWhenUsed="0"/>
+    <w:lsdException w:name="Light List Accent 1" w:semiHidden="0" w:uiPriority="61" w:unhideWhenUsed="0"/>
+    <w:lsdException w:name="Light Grid Accent 1" w:semiHidden="0" w:uiPriority="62" w:unhideWhenUsed="0"/>
+    <w:lsdException w:name="Medium Shading 1 Accent 1" w:semiHidden="0" w:uiPriority="63" w:unhideWhenUsed="0"/>
+    <w:lsdException w:name="Medium Shading 2 Accent 1" w:semiHidden="0" w:uiPriority="64" w:unhideWhenUsed="0"/>
+    <w:lsdException w:name="Medium List 1 Accent 1" w:semiHidden="0" w:uiPriority="65" w:unhideWhenUsed="0"/>
+    <w:lsdException w:name="Revision" w:unhideWhenUsed="0"/>
+    <w:lsdException w:name="List Paragraph" w:semiHidden="0" w:uiPriority="34" w:unhideWhenUsed="0" w:qFormat="1"/>
+    <w:lsdException w:name="Quote" w:semiHidden="0" w:uiPriority="29" w:unhideWhenUsed="0" w:qFormat="1"/>
+    <w:lsdException w:name="Intense Quote" w:semiHidden="0" w:uiPriority="30" w:unhideWhenUsed="0" w:qFormat="1"/>
+    <w:lsdException w:name="Medium List 2 Accent 1" w:semiHidden="0" w:uiPriority="66" w:unhideWhenUsed="0"/>
+    <w:lsdException w:name="Medium Grid 1 Accent 1" w:semiHidden="0" w:uiPriority="67" w:unhideWhenUsed="0"/>
+    <w:lsdException w:name="Medium Grid 2 Accent 1" w:semiHidden="0" w:uiPriority="68" w:unhideWhenUsed="0"/>
+    <w:lsdException w:name="Medium Grid 3 Accent 1" w:semiHidden="0" w:uiPriority="69" w:unhideWhenUsed="0"/>
+    <w:lsdException w:name="Dark List Accent 1" w:semiHidden="0" w:uiPriority="70" w:unhideWhenUsed="0"/>
+    <w:lsdException w:name="Colorful Shading Accent 1" w:semiHidden="0" w:uiPriority="71" w:unhideWhenUsed="0"/>
+    <w:lsdException w:name="Colorful List Accent 1" w:semiHidden="0" w:uiPriority="72" w:unhideWhenUsed="0"/>
+    <w:lsdException w:name="Colorful Grid Accent 1" w:semiHidden="0" w:uiPriority="73" w:unhideWhenUsed="0"/>
+    <w:lsdException w:name="Light Shading Accent 2" w:semiHidden="0" w:uiPriority="60" w:unhideWhenUsed="0"/>
+    <w:lsdException w:name="Light List Accent 2" w:semiHidden="0" w:uiPriority="61" w:unhideWhenUsed="0"/>
+    <w:lsdException w:name="Light Grid Accent 2" w:semiHidden="0" w:uiPriority="62" w:unhideWhenUsed="0"/>
+    <w:lsdException w:name="Medium Shading 1 Accent 2" w:semiHidden="0" w:uiPriority="63" w:unhideWhenUsed="0"/>
+    <w:lsdException w:name="Medium Shading 2 Accent 2" w:semiHidden="0" w:uiPriority="64" w:unhideWhenUsed="0"/>
+    <w:lsdException w:name="Medium List 1 Accent 2" w:semiHidden="0" w:uiPriority="65" w:unhideWhenUsed="0"/>
+    <w:lsdException w:name="Medium List 2 Accent 2" w:semiHidden="0" w:uiPriority="66" w:unhideWhenUsed="0"/>
+    <w:lsdException w:name="Medium Grid 1 Accent 2" w:semiHidden="0" w:uiPriority="67" w:unhideWhenUsed="0"/>
+    <w:lsdException w:name="Medium Grid 2 Accent 2" w:semiHidden="0" w:uiPriority="68" w:unhideWhenUsed="0"/>
+    <w:lsdException w:name="Medium Grid 3 Accent 2" w:semiHidden="0" w:uiPriority="69" w:unhideWhenUsed="0"/>
+    <w:lsdException w:name="Dark List Accent 2" w:semiHidden="0" w:uiPriority="70" w:unhideWhenUsed="0"/>
+    <w:lsdException w:name="Colorful Shading Accent 2" w:semiHidden="0" w:uiPriority="71" w:unhideWhenUsed="0"/>
+    <w:lsdException w:name="Colorful List Accent 2" w:semiHidden="0" w:uiPriority="72" w:unhideWhenUsed="0"/>
+    <w:lsdException w:name="Colorful Grid Accent 2" w:semiHidden="0" w:uiPriority="73" w:unhideWhenUsed="0"/>
+    <w:lsdException w:name="Light Shading Accent 3" w:semiHidden="0" w:uiPriority="60" w:unhideWhenUsed="0"/>
+    <w:lsdException w:name="Light List Accent 3" w:semiHidden="0" w:uiPriority="61" w:unhideWhenUsed="0"/>
+    <w:lsdException w:name="Light Grid Accent 3" w:semiHidden="0" w:uiPriority="62" w:unhideWhenUsed="0"/>
+    <w:lsdException w:name="Medium Shading 1 Accent 3" w:semiHidden="0" w:uiPriority="63" w:unhideWhenUsed="0"/>
+    <w:lsdException w:name="Medium Shading 2 Accent 3" w:semiHidden="0" w:uiPriority="64" w:unhideWhenUsed="0"/>
+    <w:lsdException w:name="Medium List 1 Accent 3" w:semiHidden="0" w:uiPriority="65" w:unhideWhenUsed="0"/>
+    <w:lsdException w:name="Medium List 2 Accent 3" w:semiHidden="0" w:uiPriority="66" w:unhideWhenUsed="0"/>
+    <w:lsdException w:name="Medium Grid 1 Accent 3" w:semiHidden="0" w:uiPriority="67" w:unhideWhenUsed="0"/>
+    <w:lsdException w:name="Medium Grid 2 Accent 3" w:semiHidden="0" w:uiPriority="68" w:unhideWhenUsed="0"/>
+    <w:lsdException w:name="Medium Grid 3 Accent 3" w:semiHidden="0" w:uiPriority="69" w:unhideWhenUsed="0"/>
+    <w:lsdException w:name="Dark List Accent 3" w:semiHidden="0" w:uiPriority="70" w:unhideWhenUsed="0"/>
+    <w:lsdException w:name="Colorful Shading Accent 3" w:semiHidden="0" w:uiPriority="71" w:unhideWhenUsed="0"/>
+    <w:lsdException w:name="Colorful List Accent 3" w:semiHidden="0" w:uiPriority="72" w:unhideWhenUsed="0"/>
+    <w:lsdException w:name="Colorful Grid Accent 3" w:semiHidden="0" w:uiPriority="73" w:unhideWhenUsed="0"/>
+    <w:lsdException w:name="Light Shading Accent 4" w:semiHidden="0" w:uiPriority="60" w:unhideWhenUsed="0"/>
+    <w:lsdException w:name="Light List Accent 4" w:semiHidden="0" w:uiPriority="61" w:unhideWhenUsed="0"/>
+    <w:lsdException w:name="Light Grid Accent 4" w:semiHidden="0" w:uiPriority="62" w:unhideWhenUsed="0"/>
+    <w:lsdException w:name="Medium Shading 1 Accent 4" w:semiHidden="0" w:uiPriority="63" w:unhideWhenUsed="0"/>
+    <w:lsdException w:name="Medium Shading 2 Accent 4" w:semiHidden="0" w:uiPriority="64" w:unhideWhenUsed="0"/>
+    <w:lsdException w:name="Medium List 1 Accent 4" w:semiHidden="0" w:uiPriority="65" w:unhideWhenUsed="0"/>
+    <w:lsdException w:name="Medium List 2 Accent 4" w:semiHidden="0" w:uiPriority="66" w:unhideWhenUsed="0"/>
+    <w:lsdException w:name="Medium Grid 1 Accent 4" w:semiHidden="0" w:uiPriority="67" w:unhideWhenUsed="0"/>
+    <w:lsdException w:name="Medium Grid 2 Accent 4" w:semiHidden="0" w:uiPriority="68" w:unhideWhenUsed="0"/>
+    <w:lsdException w:name="Medium Grid 3 Accent 4" w:semiHidden="0" w:uiPriority="69" w:unhideWhenUsed="0"/>
+    <w:lsdException w:name="Dark List Accent 4" w:semiHidden="0" w:uiPriority="70" w:unhideWhenUsed="0"/>
+    <w:lsdException w:name="Colorful Shading Accent 4" w:semiHidden="0" w:uiPriority="71" w:unhideWhenUsed="0"/>
+    <w:lsdException w:name="Colorful List Accent 4" w:semiHidden="0" w:uiPriority="72" w:unhideWhenUsed="0"/>
+    <w:lsdException w:name="Colorful Grid Accent 4" w:semiHidden="0" w:uiPriority="73" w:unhideWhenUsed="0"/>
+    <w:lsdException w:name="Light Shading Accent 5" w:semiHidden="0" w:uiPriority="60" w:unhideWhenUsed="0"/>
+    <w:lsdException w:name="Light List Accent 5" w:semiHidden="0" w:uiPriority="61" w:unhideWhenUsed="0"/>
+    <w:lsdException w:name="Light Grid Accent 5" w:semiHidden="0" w:uiPriority="62" w:unhideWhenUsed="0"/>
+    <w:lsdException w:name="Medium Shading 1 Accent 5" w:semiHidden="0" w:uiPriority="63" w:unhideWhenUsed="0"/>
+    <w:lsdException w:name="Medium Shading 2 Accent 5" w:semiHidden="0" w:uiPriority="64" w:unhideWhenUsed="0"/>
+    <w:lsdException w:name="Medium List 1 Accent 5" w:semiHidden="0" w:uiPriority="65" w:unhideWhenUsed="0"/>
+    <w:lsdException w:name="Medium List 2 Accent 5" w:semiHidden="0" w:uiPriority="66" w:unhideWhenUsed="0"/>
+    <w:lsdException w:name="Medium Grid 1 Accent 5" w:semiHidden="0" w:uiPriority="67" w:unhideWhenUsed="0"/>
+    <w:lsdException w:name="Medium Grid 2 Accent 5" w:semiHidden="0" w:uiPriority="68" w:unhideWhenUsed="0"/>
+    <w:lsdException w:name="Medium Grid 3 Accent 5" w:semiHidden="0" w:uiPriority="69" w:unhideWhenUsed="0"/>
+    <w:lsdException w:name="Dark List Accent 5" w:semiHidden="0" w:uiPriority="70" w:unhideWhenUsed="0"/>
+    <w:lsdException w:name="Colorful Shading Accent 5" w:semiHidden="0" w:uiPriority="71" w:unhideWhenUsed="0"/>
+    <w:lsdException w:name="Colorful List Accent 5" w:semiHidden="0" w:uiPriority="72" w:unhideWhenUsed="0"/>
+    <w:lsdException w:name="Colorful Grid Accent 5" w:semiHidden="0" w:uiPriority="73" w:unhideWhenUsed="0"/>
+    <w:lsdException w:name="Light Shading Accent 6" w:semiHidden="0" w:uiPriority="60" w:unhideWhenUsed="0"/>
+    <w:lsdException w:name="Light List Accent 6" w:semiHidden="0" w:uiPriority="61" w:unhideWhenUsed="0"/>
+    <w:lsdException w:name="Light Grid Accent 6" w:semiHidden="0" w:uiPriority="62" w:unhideWhenUsed="0"/>
+    <w:lsdException w:name="Medium Shading 1 Accent 6" w:semiHidden="0" w:uiPriority="63" w:unhideWhenUsed="0"/>
+    <w:lsdException w:name="Medium Shading 2 Accent 6" w:semiHidden="0" w:uiPriority="64" w:unhideWhenUsed="0"/>
+    <w:lsdException w:name="Medium List 1 Accent 6" w:semiHidden="0" w:uiPriority="65" w:unhideWhenUsed="0"/>
+    <w:lsdException w:name="Medium List 2 Accent 6" w:semiHidden="0" w:uiPriority="66" w:unhideWhenUsed="0"/>
+    <w:lsdException w:name="Medium Grid 1 Accent 6" w:semiHidden="0" w:uiPriority="67" w:unhideWhenUsed="0"/>
+    <w:lsdException w:name="Medium Grid 2 Accent 6" w:semiHidden="0" w:uiPriority="68" w:unhideWhenUsed="0"/>
+    <w:lsdException w:name="Medium Grid 3 Accent 6" w:semiHidden="0" w:uiPriority="69" w:unhideWhenUsed="0"/>
+    <w:lsdException w:name="Dark List Accent 6" w:semiHidden="0" w:uiPriority="70" w:unhideWhenUsed="0"/>
+    <w:lsdException w:name="Colorful Shading Accent 6" w:semiHidden="0" w:uiPriority="71" w:unhideWhenUsed="0"/>
+    <w:lsdException w:name="Colorful List Accent 6" w:semiHidden="0" w:uiPriority="72" w:unhideWhenUsed="0"/>
+    <w:lsdException w:name="Colorful Grid Accent 6" w:semiHidden="0" w:uiPriority="73" w:unhideWhenUsed="0"/>
+    <w:lsdException w:name="Subtle Emphasis" w:semiHidden="0" w:uiPriority="19" w:unhideWhenUsed="0" w:qFormat="1"/>
+    <w:lsdException w:name="Intense Emphasis" w:semiHidden="0" w:uiPriority="21" w:unhideWhenUsed="0" w:qFormat="1"/>
+    <w:lsdException w:name="Subtle Reference" w:semiHidden="0" w:uiPriority="31" w:unhideWhenUsed="0" w:qFormat="1"/>
+    <w:lsdException w:name="Intense Reference" w:semiHidden="0" w:uiPriority="32" w:unhideWhenUsed="0" w:qFormat="1"/>
+    <w:lsdException w:name="Book Title" w:semiHidden="0" w:uiPriority="33" w:unhideWhenUsed="0" w:qFormat="1"/>
+    <w:lsdException w:name="Bibliography" w:uiPriority="37"/>
+    <w:lsdException w:name="TOC Heading" w:uiPriority="39" w:qFormat="1"/>
   </w:latentStyles>
   <w:style w:type="paragraph" w:default="1" w:styleId="Normal">
     <w:name w:val="Normal"/>
@@ -9893,7 +10970,7 @@
 </file>
 
 <file path=customXml/itemProps1.xml><?xml version="1.0" encoding="utf-8"?>
-<ds:datastoreItem xmlns:ds="http://schemas.openxmlformats.org/officeDocument/2006/customXml" ds:itemID="{9F974E99-D660-4AFB-A66D-2DB44D33510B}">
+<ds:datastoreItem xmlns:ds="http://schemas.openxmlformats.org/officeDocument/2006/customXml" ds:itemID="{C41B97B6-58CB-4370-A6BD-BAA0422DD1AB}">
   <ds:schemaRefs>
     <ds:schemaRef ds:uri="http://schemas.openxmlformats.org/officeDocument/2006/bibliography"/>
   </ds:schemaRefs>

</xml_diff>